<commit_message>
Requirements document improved, SAD document almost finished, APIs connected and displaying on frontend
</commit_message>
<xml_diff>
--- a/Documentation/RequirementsDocument.docx
+++ b/Documentation/RequirementsDocument.docx
@@ -334,7 +334,7 @@
           <w:r>
             <w:fldChar w:fldCharType="separate"/>
           </w:r>
-          <w:hyperlink w:anchor="_Toc82796525" w:history="1">
+          <w:hyperlink w:anchor="_Toc84594356" w:history="1">
             <w:r>
               <w:rPr>
                 <w:rStyle w:val="Hyperlink"/>
@@ -375,7 +375,7 @@
                 <w:noProof/>
                 <w:webHidden/>
               </w:rPr>
-              <w:instrText xml:space="preserve"> PAGEREF _Toc82796525 \h </w:instrText>
+              <w:instrText xml:space="preserve"> PAGEREF _Toc84594356 \h </w:instrText>
             </w:r>
             <w:r>
               <w:rPr>
@@ -418,7 +418,7 @@
               <w:noProof/>
             </w:rPr>
           </w:pPr>
-          <w:hyperlink w:anchor="_Toc82796526" w:history="1">
+          <w:hyperlink w:anchor="_Toc84594357" w:history="1">
             <w:r>
               <w:rPr>
                 <w:rStyle w:val="Hyperlink"/>
@@ -459,7 +459,7 @@
                 <w:noProof/>
                 <w:webHidden/>
               </w:rPr>
-              <w:instrText xml:space="preserve"> PAGEREF _Toc82796526 \h </w:instrText>
+              <w:instrText xml:space="preserve"> PAGEREF _Toc84594357 \h </w:instrText>
             </w:r>
             <w:r>
               <w:rPr>
@@ -502,7 +502,7 @@
               <w:noProof/>
             </w:rPr>
           </w:pPr>
-          <w:hyperlink w:anchor="_Toc82796527" w:history="1">
+          <w:hyperlink w:anchor="_Toc84594358" w:history="1">
             <w:r>
               <w:rPr>
                 <w:rStyle w:val="Hyperlink"/>
@@ -543,7 +543,7 @@
                 <w:noProof/>
                 <w:webHidden/>
               </w:rPr>
-              <w:instrText xml:space="preserve"> PAGEREF _Toc82796527 \h </w:instrText>
+              <w:instrText xml:space="preserve"> PAGEREF _Toc84594358 \h </w:instrText>
             </w:r>
             <w:r>
               <w:rPr>
@@ -586,7 +586,7 @@
               <w:noProof/>
             </w:rPr>
           </w:pPr>
-          <w:hyperlink w:anchor="_Toc82796528" w:history="1">
+          <w:hyperlink w:anchor="_Toc84594359" w:history="1">
             <w:r>
               <w:rPr>
                 <w:rStyle w:val="Hyperlink"/>
@@ -627,7 +627,7 @@
                 <w:noProof/>
                 <w:webHidden/>
               </w:rPr>
-              <w:instrText xml:space="preserve"> PAGEREF _Toc82796528 \h </w:instrText>
+              <w:instrText xml:space="preserve"> PAGEREF _Toc84594359 \h </w:instrText>
             </w:r>
             <w:r>
               <w:rPr>
@@ -648,6 +648,90 @@
                 <w:webHidden/>
               </w:rPr>
               <w:t>6</w:t>
+            </w:r>
+            <w:r>
+              <w:rPr>
+                <w:noProof/>
+                <w:webHidden/>
+              </w:rPr>
+              <w:fldChar w:fldCharType="end"/>
+            </w:r>
+          </w:hyperlink>
+        </w:p>
+        <w:p>
+          <w:pPr>
+            <w:pStyle w:val="TOC1"/>
+            <w:tabs>
+              <w:tab w:val="left" w:pos="440"/>
+              <w:tab w:val="right" w:leader="dot" w:pos="9350"/>
+            </w:tabs>
+            <w:rPr>
+              <w:rFonts w:eastAsiaTheme="minorEastAsia"/>
+              <w:noProof/>
+            </w:rPr>
+          </w:pPr>
+          <w:hyperlink w:anchor="_Toc84594360" w:history="1">
+            <w:r>
+              <w:rPr>
+                <w:rStyle w:val="Hyperlink"/>
+                <w:noProof/>
+              </w:rPr>
+              <w:t>5.</w:t>
+            </w:r>
+            <w:r>
+              <w:rPr>
+                <w:rFonts w:eastAsiaTheme="minorEastAsia"/>
+                <w:noProof/>
+              </w:rPr>
+              <w:tab/>
+            </w:r>
+            <w:r>
+              <w:rPr>
+                <w:rStyle w:val="Hyperlink"/>
+                <w:noProof/>
+              </w:rPr>
+              <w:t>Backlog</w:t>
+            </w:r>
+            <w:r>
+              <w:rPr>
+                <w:noProof/>
+                <w:webHidden/>
+              </w:rPr>
+              <w:tab/>
+            </w:r>
+            <w:r>
+              <w:rPr>
+                <w:noProof/>
+                <w:webHidden/>
+              </w:rPr>
+              <w:fldChar w:fldCharType="begin"/>
+            </w:r>
+            <w:r>
+              <w:rPr>
+                <w:noProof/>
+                <w:webHidden/>
+              </w:rPr>
+              <w:instrText xml:space="preserve"> PAGEREF _Toc84594360 \h </w:instrText>
+            </w:r>
+            <w:r>
+              <w:rPr>
+                <w:noProof/>
+                <w:webHidden/>
+              </w:rPr>
+            </w:r>
+            <w:r>
+              <w:rPr>
+                <w:noProof/>
+                <w:webHidden/>
+              </w:rPr>
+              <w:fldChar w:fldCharType="separate"/>
+            </w:r>
+            <w:r>
+              <w:rPr>
+                <w:noProof/>
+                <w:webHidden/>
+              </w:rPr>
+              <w:t>9</w:t>
             </w:r>
             <w:r>
               <w:rPr>
@@ -702,7 +786,7 @@
           <w:szCs w:val="34"/>
         </w:rPr>
       </w:pPr>
-      <w:bookmarkStart w:id="0" w:name="_Toc82796525"/>
+      <w:bookmarkStart w:id="0" w:name="_Toc84594356"/>
       <w:r>
         <w:t xml:space="preserve">Project </w:t>
       </w:r>
@@ -839,7 +923,7 @@
           <w:numId w:val="7"/>
         </w:numPr>
       </w:pPr>
-      <w:bookmarkStart w:id="1" w:name="_Toc82796526"/>
+      <w:bookmarkStart w:id="1" w:name="_Toc84594357"/>
       <w:r>
         <w:t>Version table</w:t>
       </w:r>
@@ -1011,7 +1095,7 @@
           <w:numId w:val="7"/>
         </w:numPr>
       </w:pPr>
-      <w:bookmarkStart w:id="2" w:name="_Toc82796527"/>
+      <w:bookmarkStart w:id="2" w:name="_Toc84594358"/>
       <w:r>
         <w:t>Functional requirements</w:t>
       </w:r>
@@ -1076,12 +1160,21 @@
                 <w:szCs w:val="28"/>
               </w:rPr>
             </w:pPr>
-            <w:r>
-              <w:rPr>
-                <w:sz w:val="28"/>
-                <w:szCs w:val="28"/>
-              </w:rPr>
-              <w:t>Requirements description</w:t>
+            <w:proofErr w:type="gramStart"/>
+            <w:r>
+              <w:rPr>
+                <w:sz w:val="28"/>
+                <w:szCs w:val="28"/>
+              </w:rPr>
+              <w:t>Requirements</w:t>
+            </w:r>
+            <w:proofErr w:type="gramEnd"/>
+            <w:r>
+              <w:rPr>
+                <w:sz w:val="28"/>
+                <w:szCs w:val="28"/>
+              </w:rPr>
+              <w:t xml:space="preserve"> description</w:t>
             </w:r>
           </w:p>
         </w:tc>
@@ -1730,7 +1823,7 @@
                 <w:sz w:val="28"/>
                 <w:szCs w:val="28"/>
               </w:rPr>
-              <w:t xml:space="preserve">Should </w:t>
+              <w:t>Should</w:t>
             </w:r>
           </w:p>
         </w:tc>
@@ -3571,8 +3664,6 @@
     <w:p/>
     <w:p/>
     <w:p/>
-    <w:p/>
-    <w:p/>
     <w:p>
       <w:pPr>
         <w:pStyle w:val="Heading1"/>
@@ -3581,8 +3672,9 @@
           <w:numId w:val="7"/>
         </w:numPr>
       </w:pPr>
-      <w:bookmarkStart w:id="3" w:name="_Toc82796528"/>
+      <w:bookmarkStart w:id="3" w:name="_Toc84594359"/>
       <w:r>
+        <w:lastRenderedPageBreak/>
         <w:t>User Stories</w:t>
       </w:r>
       <w:bookmarkEnd w:id="3"/>
@@ -3605,7 +3697,14 @@
           <w:sz w:val="32"/>
           <w:szCs w:val="32"/>
         </w:rPr>
-        <w:t>US-01</w:t>
+        <w:t>US-0</w:t>
+      </w:r>
+      <w:r>
+        <w:rPr>
+          <w:sz w:val="32"/>
+          <w:szCs w:val="32"/>
+        </w:rPr>
+        <w:t>0</w:t>
       </w:r>
     </w:p>
     <w:tbl>
@@ -3636,7 +3735,28 @@
                 <w:sz w:val="32"/>
                 <w:szCs w:val="32"/>
               </w:rPr>
-              <w:t>Name: Logging in</w:t>
+              <w:t xml:space="preserve">Name: </w:t>
+            </w:r>
+            <w:r>
+              <w:rPr>
+                <w:sz w:val="32"/>
+                <w:szCs w:val="32"/>
+              </w:rPr>
+              <w:t xml:space="preserve">Registering products </w:t>
+            </w:r>
+            <w:r>
+              <w:rPr>
+                <w:sz w:val="32"/>
+                <w:szCs w:val="32"/>
+              </w:rPr>
+              <w:t>for</w:t>
+            </w:r>
+            <w:r>
+              <w:rPr>
+                <w:sz w:val="32"/>
+                <w:szCs w:val="32"/>
+              </w:rPr>
+              <w:t xml:space="preserve"> table</w:t>
             </w:r>
           </w:p>
           <w:p>
@@ -3665,6 +3785,13 @@
                 <w:szCs w:val="32"/>
               </w:rPr>
               <w:t xml:space="preserve">Priority: </w:t>
+            </w:r>
+            <w:r>
+              <w:rPr>
+                <w:sz w:val="32"/>
+                <w:szCs w:val="32"/>
+              </w:rPr>
+              <w:t>Must</w:t>
             </w:r>
           </w:p>
         </w:tc>
@@ -3776,12 +3903,21 @@
                 <w:szCs w:val="32"/>
               </w:rPr>
             </w:pPr>
-            <w:r>
-              <w:rPr>
-                <w:sz w:val="32"/>
-                <w:szCs w:val="32"/>
-              </w:rPr>
-              <w:t>So I can</w:t>
+            <w:proofErr w:type="gramStart"/>
+            <w:r>
+              <w:rPr>
+                <w:sz w:val="32"/>
+                <w:szCs w:val="32"/>
+              </w:rPr>
+              <w:t>So</w:t>
+            </w:r>
+            <w:proofErr w:type="gramEnd"/>
+            <w:r>
+              <w:rPr>
+                <w:sz w:val="32"/>
+                <w:szCs w:val="32"/>
+              </w:rPr>
+              <w:t xml:space="preserve"> I can</w:t>
             </w:r>
             <w:r>
               <w:rPr>
@@ -3834,15 +3970,49 @@
               <w:rPr>
                 <w:sz w:val="32"/>
                 <w:szCs w:val="32"/>
-                <w:lang w:val="bg-BG"/>
-              </w:rPr>
-            </w:pPr>
-            <w:r>
-              <w:rPr>
-                <w:sz w:val="32"/>
-                <w:szCs w:val="32"/>
-              </w:rPr>
-              <w:t xml:space="preserve">There must be </w:t>
+              </w:rPr>
+            </w:pPr>
+            <w:r>
+              <w:rPr>
+                <w:sz w:val="32"/>
+                <w:szCs w:val="32"/>
+              </w:rPr>
+              <w:t xml:space="preserve"> </w:t>
+            </w:r>
+            <w:r>
+              <w:rPr>
+                <w:sz w:val="32"/>
+                <w:szCs w:val="32"/>
+              </w:rPr>
+              <w:t xml:space="preserve">There must be a </w:t>
+            </w:r>
+            <w:r>
+              <w:rPr>
+                <w:sz w:val="32"/>
+                <w:szCs w:val="32"/>
+              </w:rPr>
+              <w:t>way</w:t>
+            </w:r>
+            <w:r>
+              <w:rPr>
+                <w:sz w:val="32"/>
+                <w:szCs w:val="32"/>
+              </w:rPr>
+              <w:t xml:space="preserve"> for inputting product id</w:t>
+            </w:r>
+            <w:r>
+              <w:rPr>
+                <w:sz w:val="32"/>
+                <w:szCs w:val="32"/>
+              </w:rPr>
+              <w:t xml:space="preserve"> and to add it to the order</w:t>
+            </w:r>
+            <w:r>
+              <w:rPr>
+                <w:sz w:val="32"/>
+                <w:szCs w:val="32"/>
+              </w:rPr>
+              <w:t>. There also must be a list viewing for each table to display the dishes the table has purchased so far.</w:t>
             </w:r>
           </w:p>
         </w:tc>
@@ -3873,7 +4043,14 @@
           <w:sz w:val="32"/>
           <w:szCs w:val="32"/>
         </w:rPr>
-        <w:t>US-02</w:t>
+        <w:t>US-0</w:t>
+      </w:r>
+      <w:r>
+        <w:rPr>
+          <w:sz w:val="32"/>
+          <w:szCs w:val="32"/>
+        </w:rPr>
+        <w:t>0</w:t>
       </w:r>
     </w:p>
     <w:tbl>
@@ -3904,7 +4081,14 @@
                 <w:sz w:val="32"/>
                 <w:szCs w:val="32"/>
               </w:rPr>
-              <w:t>Name: Finalizing order</w:t>
+              <w:t xml:space="preserve">Name: </w:t>
+            </w:r>
+            <w:r>
+              <w:rPr>
+                <w:sz w:val="32"/>
+                <w:szCs w:val="32"/>
+              </w:rPr>
+              <w:t>Registering products in application</w:t>
             </w:r>
           </w:p>
         </w:tc>
@@ -3924,7 +4108,14 @@
                 <w:sz w:val="32"/>
                 <w:szCs w:val="32"/>
               </w:rPr>
-              <w:t>Priority: Must</w:t>
+              <w:t xml:space="preserve">Priority: </w:t>
+            </w:r>
+            <w:r>
+              <w:rPr>
+                <w:sz w:val="32"/>
+                <w:szCs w:val="32"/>
+              </w:rPr>
+              <w:t>Must</w:t>
             </w:r>
           </w:p>
         </w:tc>
@@ -3951,7 +4142,7 @@
                 <w:sz w:val="32"/>
                 <w:szCs w:val="32"/>
               </w:rPr>
-              <w:t>8</w:t>
+              <w:t>21</w:t>
             </w:r>
           </w:p>
         </w:tc>
@@ -3997,37 +4188,53 @@
                 <w:sz w:val="32"/>
                 <w:szCs w:val="32"/>
               </w:rPr>
-              <w:t>As a staff member,</w:t>
-            </w:r>
-          </w:p>
-          <w:p>
-            <w:pPr>
-              <w:rPr>
-                <w:sz w:val="32"/>
-                <w:szCs w:val="32"/>
-              </w:rPr>
-            </w:pPr>
-            <w:r>
-              <w:rPr>
-                <w:sz w:val="32"/>
-                <w:szCs w:val="32"/>
-              </w:rPr>
-              <w:t>I want to finalize order,</w:t>
-            </w:r>
-          </w:p>
-          <w:p>
-            <w:pPr>
-              <w:rPr>
-                <w:sz w:val="32"/>
-                <w:szCs w:val="32"/>
-              </w:rPr>
-            </w:pPr>
-            <w:r>
-              <w:rPr>
-                <w:sz w:val="32"/>
-                <w:szCs w:val="32"/>
-              </w:rPr>
-              <w:t>So I can receive payment for the customers.</w:t>
+              <w:t xml:space="preserve">As a </w:t>
+            </w:r>
+            <w:r>
+              <w:rPr>
+                <w:sz w:val="32"/>
+                <w:szCs w:val="32"/>
+              </w:rPr>
+              <w:t>manager,</w:t>
+            </w:r>
+          </w:p>
+          <w:p>
+            <w:pPr>
+              <w:rPr>
+                <w:sz w:val="32"/>
+                <w:szCs w:val="32"/>
+              </w:rPr>
+            </w:pPr>
+            <w:r>
+              <w:rPr>
+                <w:sz w:val="32"/>
+                <w:szCs w:val="32"/>
+              </w:rPr>
+              <w:t>I want to register products inside the database of the web application,</w:t>
+            </w:r>
+          </w:p>
+          <w:p>
+            <w:pPr>
+              <w:rPr>
+                <w:sz w:val="32"/>
+                <w:szCs w:val="32"/>
+              </w:rPr>
+            </w:pPr>
+            <w:proofErr w:type="gramStart"/>
+            <w:r>
+              <w:rPr>
+                <w:sz w:val="32"/>
+                <w:szCs w:val="32"/>
+              </w:rPr>
+              <w:t>So</w:t>
+            </w:r>
+            <w:proofErr w:type="gramEnd"/>
+            <w:r>
+              <w:rPr>
+                <w:sz w:val="32"/>
+                <w:szCs w:val="32"/>
+              </w:rPr>
+              <w:t xml:space="preserve"> I can then use them to create orders.</w:t>
             </w:r>
           </w:p>
         </w:tc>
@@ -4073,52 +4280,61 @@
                 <w:sz w:val="32"/>
                 <w:szCs w:val="32"/>
               </w:rPr>
-              <w:t>There has to be a button to finalize the order.</w:t>
-            </w:r>
-          </w:p>
-          <w:p>
-            <w:pPr>
-              <w:rPr>
-                <w:sz w:val="32"/>
-                <w:szCs w:val="32"/>
-              </w:rPr>
-            </w:pPr>
-            <w:proofErr w:type="spellStart"/>
-            <w:r>
-              <w:rPr>
-                <w:sz w:val="32"/>
-                <w:szCs w:val="32"/>
-              </w:rPr>
-              <w:t>There</w:t>
-            </w:r>
-            <w:proofErr w:type="spellEnd"/>
-            <w:r>
-              <w:rPr>
-                <w:sz w:val="32"/>
-                <w:szCs w:val="32"/>
-              </w:rPr>
-              <w:t xml:space="preserve"> application should automatically print the receipt on a text file.</w:t>
+              <w:t xml:space="preserve">There must be </w:t>
+            </w:r>
+            <w:r>
+              <w:rPr>
+                <w:sz w:val="32"/>
+                <w:szCs w:val="32"/>
+              </w:rPr>
+              <w:t>way</w:t>
+            </w:r>
+            <w:r>
+              <w:rPr>
+                <w:sz w:val="32"/>
+                <w:szCs w:val="32"/>
+              </w:rPr>
+              <w:t xml:space="preserve"> for </w:t>
+            </w:r>
+            <w:r>
+              <w:rPr>
+                <w:sz w:val="32"/>
+                <w:szCs w:val="32"/>
+              </w:rPr>
+              <w:t xml:space="preserve">entering the name of a product and </w:t>
+            </w:r>
+            <w:r>
+              <w:rPr>
+                <w:sz w:val="32"/>
+                <w:szCs w:val="32"/>
+              </w:rPr>
+              <w:t>to add</w:t>
+            </w:r>
+            <w:r>
+              <w:rPr>
+                <w:sz w:val="32"/>
+                <w:szCs w:val="32"/>
+              </w:rPr>
+              <w:t xml:space="preserve"> it to the list of all products which should also be </w:t>
+            </w:r>
+            <w:r>
+              <w:rPr>
+                <w:sz w:val="32"/>
+                <w:szCs w:val="32"/>
+              </w:rPr>
+              <w:t>shown</w:t>
+            </w:r>
+            <w:r>
+              <w:rPr>
+                <w:sz w:val="32"/>
+                <w:szCs w:val="32"/>
+              </w:rPr>
+              <w:t xml:space="preserve">. </w:t>
             </w:r>
           </w:p>
         </w:tc>
       </w:tr>
     </w:tbl>
-    <w:p>
-      <w:pPr>
-        <w:rPr>
-          <w:sz w:val="32"/>
-          <w:szCs w:val="32"/>
-        </w:rPr>
-      </w:pPr>
-    </w:p>
-    <w:p>
-      <w:pPr>
-        <w:rPr>
-          <w:sz w:val="32"/>
-          <w:szCs w:val="32"/>
-        </w:rPr>
-      </w:pPr>
-    </w:p>
     <w:p>
       <w:pPr>
         <w:rPr>
@@ -4144,7 +4360,15 @@
           <w:sz w:val="32"/>
           <w:szCs w:val="32"/>
         </w:rPr>
-        <w:t>US-03</w:t>
+        <w:lastRenderedPageBreak/>
+        <w:t>US-</w:t>
+      </w:r>
+      <w:r>
+        <w:rPr>
+          <w:sz w:val="32"/>
+          <w:szCs w:val="32"/>
+        </w:rPr>
+        <w:t>00</w:t>
       </w:r>
     </w:p>
     <w:tbl>
@@ -4175,7 +4399,21 @@
                 <w:sz w:val="32"/>
                 <w:szCs w:val="32"/>
               </w:rPr>
-              <w:t>Name: Registering employees and dishes</w:t>
+              <w:t xml:space="preserve">Name: </w:t>
+            </w:r>
+            <w:r>
+              <w:rPr>
+                <w:sz w:val="32"/>
+                <w:szCs w:val="32"/>
+              </w:rPr>
+              <w:t>Completing</w:t>
+            </w:r>
+            <w:r>
+              <w:rPr>
+                <w:sz w:val="32"/>
+                <w:szCs w:val="32"/>
+              </w:rPr>
+              <w:t xml:space="preserve"> order</w:t>
             </w:r>
           </w:p>
         </w:tc>
@@ -4195,7 +4433,7 @@
                 <w:sz w:val="32"/>
                 <w:szCs w:val="32"/>
               </w:rPr>
-              <w:t xml:space="preserve">Priority: </w:t>
+              <w:t>Priority:</w:t>
             </w:r>
           </w:p>
         </w:tc>
@@ -4222,7 +4460,7 @@
                 <w:sz w:val="32"/>
                 <w:szCs w:val="32"/>
               </w:rPr>
-              <w:t>13</w:t>
+              <w:t>8</w:t>
             </w:r>
           </w:p>
         </w:tc>
@@ -4268,79 +4506,60 @@
                 <w:sz w:val="32"/>
                 <w:szCs w:val="32"/>
               </w:rPr>
-              <w:t xml:space="preserve">As </w:t>
-            </w:r>
-            <w:r>
-              <w:rPr>
-                <w:sz w:val="32"/>
-                <w:szCs w:val="32"/>
-              </w:rPr>
-              <w:t>an admin</w:t>
-            </w:r>
-            <w:r>
-              <w:rPr>
-                <w:sz w:val="32"/>
-                <w:szCs w:val="32"/>
-              </w:rPr>
-              <w:t>,</w:t>
-            </w:r>
-          </w:p>
-          <w:p>
-            <w:pPr>
-              <w:rPr>
-                <w:sz w:val="32"/>
-                <w:szCs w:val="32"/>
-              </w:rPr>
-            </w:pPr>
-            <w:r>
-              <w:rPr>
-                <w:sz w:val="32"/>
-                <w:szCs w:val="32"/>
-              </w:rPr>
-              <w:t>I want to</w:t>
-            </w:r>
-            <w:r>
-              <w:rPr>
-                <w:sz w:val="32"/>
-                <w:szCs w:val="32"/>
-              </w:rPr>
-              <w:t xml:space="preserve"> be able to add new employees and dishes</w:t>
-            </w:r>
-            <w:r>
-              <w:rPr>
-                <w:sz w:val="32"/>
-                <w:szCs w:val="32"/>
-              </w:rPr>
-              <w:t>,</w:t>
-            </w:r>
-          </w:p>
-          <w:p>
-            <w:pPr>
-              <w:rPr>
-                <w:sz w:val="32"/>
-                <w:szCs w:val="32"/>
-              </w:rPr>
-            </w:pPr>
-            <w:r>
-              <w:rPr>
-                <w:sz w:val="32"/>
-                <w:szCs w:val="32"/>
-              </w:rPr>
-              <w:t>So I can</w:t>
-            </w:r>
-            <w:r>
-              <w:rPr>
-                <w:sz w:val="32"/>
-                <w:szCs w:val="32"/>
-              </w:rPr>
-              <w:t xml:space="preserve"> then use them</w:t>
-            </w:r>
-            <w:r>
-              <w:rPr>
-                <w:sz w:val="32"/>
-                <w:szCs w:val="32"/>
-              </w:rPr>
-              <w:t xml:space="preserve"> in an order.</w:t>
+              <w:t>As a staff member,</w:t>
+            </w:r>
+          </w:p>
+          <w:p>
+            <w:pPr>
+              <w:rPr>
+                <w:sz w:val="32"/>
+                <w:szCs w:val="32"/>
+              </w:rPr>
+            </w:pPr>
+            <w:r>
+              <w:rPr>
+                <w:sz w:val="32"/>
+                <w:szCs w:val="32"/>
+              </w:rPr>
+              <w:t xml:space="preserve">I want to </w:t>
+            </w:r>
+            <w:r>
+              <w:rPr>
+                <w:sz w:val="32"/>
+                <w:szCs w:val="32"/>
+              </w:rPr>
+              <w:t>complete</w:t>
+            </w:r>
+            <w:r>
+              <w:rPr>
+                <w:sz w:val="32"/>
+                <w:szCs w:val="32"/>
+              </w:rPr>
+              <w:t xml:space="preserve"> order,</w:t>
+            </w:r>
+          </w:p>
+          <w:p>
+            <w:pPr>
+              <w:rPr>
+                <w:sz w:val="32"/>
+                <w:szCs w:val="32"/>
+              </w:rPr>
+            </w:pPr>
+            <w:proofErr w:type="gramStart"/>
+            <w:r>
+              <w:rPr>
+                <w:sz w:val="32"/>
+                <w:szCs w:val="32"/>
+              </w:rPr>
+              <w:t>So</w:t>
+            </w:r>
+            <w:proofErr w:type="gramEnd"/>
+            <w:r>
+              <w:rPr>
+                <w:sz w:val="32"/>
+                <w:szCs w:val="32"/>
+              </w:rPr>
+              <w:t xml:space="preserve"> I can use the table again for the next customers.</w:t>
             </w:r>
           </w:p>
         </w:tc>
@@ -4386,14 +4605,96 @@
                 <w:sz w:val="32"/>
                 <w:szCs w:val="32"/>
               </w:rPr>
-              <w:t>There should be an admin account already in the app that has more functions than a staff member account.</w:t>
+              <w:t xml:space="preserve">There </w:t>
+            </w:r>
+            <w:proofErr w:type="gramStart"/>
+            <w:r>
+              <w:rPr>
+                <w:sz w:val="32"/>
+                <w:szCs w:val="32"/>
+              </w:rPr>
+              <w:t>has to</w:t>
+            </w:r>
+            <w:proofErr w:type="gramEnd"/>
+            <w:r>
+              <w:rPr>
+                <w:sz w:val="32"/>
+                <w:szCs w:val="32"/>
+              </w:rPr>
+              <w:t xml:space="preserve"> be a </w:t>
+            </w:r>
+            <w:r>
+              <w:rPr>
+                <w:sz w:val="32"/>
+                <w:szCs w:val="32"/>
+              </w:rPr>
+              <w:t>way</w:t>
+            </w:r>
+            <w:r>
+              <w:rPr>
+                <w:sz w:val="32"/>
+                <w:szCs w:val="32"/>
+              </w:rPr>
+              <w:t xml:space="preserve"> to </w:t>
+            </w:r>
+            <w:r>
+              <w:rPr>
+                <w:sz w:val="32"/>
+                <w:szCs w:val="32"/>
+              </w:rPr>
+              <w:t xml:space="preserve">complete </w:t>
+            </w:r>
+            <w:r>
+              <w:rPr>
+                <w:sz w:val="32"/>
+                <w:szCs w:val="32"/>
+              </w:rPr>
+              <w:t>the order.</w:t>
+            </w:r>
+          </w:p>
+          <w:p>
+            <w:pPr>
+              <w:rPr>
+                <w:sz w:val="32"/>
+                <w:szCs w:val="32"/>
+              </w:rPr>
+            </w:pPr>
+            <w:proofErr w:type="spellStart"/>
+            <w:r>
+              <w:rPr>
+                <w:sz w:val="32"/>
+                <w:szCs w:val="32"/>
+              </w:rPr>
+              <w:t>There</w:t>
+            </w:r>
+            <w:proofErr w:type="spellEnd"/>
+            <w:r>
+              <w:rPr>
+                <w:sz w:val="32"/>
+                <w:szCs w:val="32"/>
+              </w:rPr>
+              <w:t xml:space="preserve"> application should automatically print the receipt on a text file.</w:t>
             </w:r>
           </w:p>
         </w:tc>
       </w:tr>
     </w:tbl>
-    <w:p/>
-    <w:p/>
+    <w:p>
+      <w:pPr>
+        <w:rPr>
+          <w:sz w:val="32"/>
+          <w:szCs w:val="32"/>
+        </w:rPr>
+      </w:pPr>
+    </w:p>
+    <w:p>
+      <w:pPr>
+        <w:rPr>
+          <w:sz w:val="32"/>
+          <w:szCs w:val="32"/>
+        </w:rPr>
+      </w:pPr>
+    </w:p>
     <w:p>
       <w:pPr>
         <w:pStyle w:val="ListParagraph"/>
@@ -4401,23 +4702,25 @@
           <w:ilvl w:val="1"/>
           <w:numId w:val="7"/>
         </w:numPr>
+        <w:rPr>
+          <w:sz w:val="32"/>
+          <w:szCs w:val="32"/>
+        </w:rPr>
       </w:pPr>
       <w:r>
         <w:rPr>
           <w:sz w:val="32"/>
           <w:szCs w:val="32"/>
         </w:rPr>
-        <w:t>US-04</w:t>
+        <w:t>US-0</w:t>
       </w:r>
-    </w:p>
-    <w:p>
-      <w:pPr>
-        <w:pStyle w:val="ListParagraph"/>
+      <w:r>
         <w:rPr>
           <w:sz w:val="32"/>
           <w:szCs w:val="32"/>
         </w:rPr>
-      </w:pPr>
+        <w:t>0</w:t>
+      </w:r>
     </w:p>
     <w:tbl>
       <w:tblPr>
@@ -4447,16 +4750,8 @@
                 <w:sz w:val="32"/>
                 <w:szCs w:val="32"/>
               </w:rPr>
-              <w:t>Name: Logging in</w:t>
-            </w:r>
-          </w:p>
-          <w:p>
-            <w:pPr>
-              <w:rPr>
-                <w:sz w:val="32"/>
-                <w:szCs w:val="32"/>
-              </w:rPr>
-            </w:pPr>
+              <w:t>Name: Registering employees and dishes</w:t>
+            </w:r>
           </w:p>
         </w:tc>
         <w:tc>
@@ -4495,7 +4790,14 @@
                 <w:sz w:val="32"/>
                 <w:szCs w:val="32"/>
               </w:rPr>
-              <w:t>Estimation: 13</w:t>
+              <w:t xml:space="preserve">Estimation: </w:t>
+            </w:r>
+            <w:r>
+              <w:rPr>
+                <w:sz w:val="32"/>
+                <w:szCs w:val="32"/>
+              </w:rPr>
+              <w:t>13</w:t>
             </w:r>
           </w:p>
         </w:tc>
@@ -4541,37 +4843,88 @@
                 <w:sz w:val="32"/>
                 <w:szCs w:val="32"/>
               </w:rPr>
-              <w:t>As a staff member,</w:t>
-            </w:r>
-          </w:p>
-          <w:p>
-            <w:pPr>
-              <w:rPr>
-                <w:sz w:val="32"/>
-                <w:szCs w:val="32"/>
-              </w:rPr>
-            </w:pPr>
-            <w:r>
-              <w:rPr>
-                <w:sz w:val="32"/>
-                <w:szCs w:val="32"/>
-              </w:rPr>
-              <w:t>I want to login in the application,</w:t>
-            </w:r>
-          </w:p>
-          <w:p>
-            <w:pPr>
-              <w:rPr>
-                <w:sz w:val="32"/>
-                <w:szCs w:val="32"/>
-              </w:rPr>
-            </w:pPr>
-            <w:r>
-              <w:rPr>
-                <w:sz w:val="32"/>
-                <w:szCs w:val="32"/>
-              </w:rPr>
-              <w:t>So I can register the order of a table.</w:t>
+              <w:t xml:space="preserve">As </w:t>
+            </w:r>
+            <w:r>
+              <w:rPr>
+                <w:sz w:val="32"/>
+                <w:szCs w:val="32"/>
+              </w:rPr>
+              <w:t>an admin</w:t>
+            </w:r>
+            <w:r>
+              <w:rPr>
+                <w:sz w:val="32"/>
+                <w:szCs w:val="32"/>
+              </w:rPr>
+              <w:t>,</w:t>
+            </w:r>
+          </w:p>
+          <w:p>
+            <w:pPr>
+              <w:rPr>
+                <w:sz w:val="32"/>
+                <w:szCs w:val="32"/>
+              </w:rPr>
+            </w:pPr>
+            <w:r>
+              <w:rPr>
+                <w:sz w:val="32"/>
+                <w:szCs w:val="32"/>
+              </w:rPr>
+              <w:t>I want to</w:t>
+            </w:r>
+            <w:r>
+              <w:rPr>
+                <w:sz w:val="32"/>
+                <w:szCs w:val="32"/>
+              </w:rPr>
+              <w:t xml:space="preserve"> be able to add new employees and dishes</w:t>
+            </w:r>
+            <w:r>
+              <w:rPr>
+                <w:sz w:val="32"/>
+                <w:szCs w:val="32"/>
+              </w:rPr>
+              <w:t>,</w:t>
+            </w:r>
+          </w:p>
+          <w:p>
+            <w:pPr>
+              <w:rPr>
+                <w:sz w:val="32"/>
+                <w:szCs w:val="32"/>
+              </w:rPr>
+            </w:pPr>
+            <w:proofErr w:type="gramStart"/>
+            <w:r>
+              <w:rPr>
+                <w:sz w:val="32"/>
+                <w:szCs w:val="32"/>
+              </w:rPr>
+              <w:t>So</w:t>
+            </w:r>
+            <w:proofErr w:type="gramEnd"/>
+            <w:r>
+              <w:rPr>
+                <w:sz w:val="32"/>
+                <w:szCs w:val="32"/>
+              </w:rPr>
+              <w:t xml:space="preserve"> I can</w:t>
+            </w:r>
+            <w:r>
+              <w:rPr>
+                <w:sz w:val="32"/>
+                <w:szCs w:val="32"/>
+              </w:rPr>
+              <w:t xml:space="preserve"> then use them</w:t>
+            </w:r>
+            <w:r>
+              <w:rPr>
+                <w:sz w:val="32"/>
+                <w:szCs w:val="32"/>
+              </w:rPr>
+              <w:t xml:space="preserve"> in an order.</w:t>
             </w:r>
           </w:p>
         </w:tc>
@@ -4617,28 +4970,603 @@
                 <w:sz w:val="32"/>
                 <w:szCs w:val="32"/>
               </w:rPr>
-              <w:t>The login page has a field for my credentials,</w:t>
-            </w:r>
-          </w:p>
-          <w:p>
-            <w:pPr>
-              <w:rPr>
-                <w:sz w:val="32"/>
-                <w:szCs w:val="32"/>
-              </w:rPr>
-            </w:pPr>
-            <w:r>
-              <w:rPr>
-                <w:sz w:val="32"/>
-                <w:szCs w:val="32"/>
-              </w:rPr>
-              <w:t>There has to a button for logging in.</w:t>
+              <w:t>There should be an admin account already in the app that has more functions than a staff member account.</w:t>
             </w:r>
           </w:p>
         </w:tc>
       </w:tr>
     </w:tbl>
     <w:p/>
+    <w:p/>
+    <w:p/>
+    <w:p/>
+    <w:p>
+      <w:pPr>
+        <w:pStyle w:val="ListParagraph"/>
+        <w:numPr>
+          <w:ilvl w:val="1"/>
+          <w:numId w:val="7"/>
+        </w:numPr>
+      </w:pPr>
+      <w:r>
+        <w:rPr>
+          <w:sz w:val="32"/>
+          <w:szCs w:val="32"/>
+        </w:rPr>
+        <w:lastRenderedPageBreak/>
+        <w:t>US-0</w:t>
+      </w:r>
+      <w:r>
+        <w:rPr>
+          <w:sz w:val="32"/>
+          <w:szCs w:val="32"/>
+        </w:rPr>
+        <w:t>0</w:t>
+      </w:r>
+    </w:p>
+    <w:p>
+      <w:pPr>
+        <w:pStyle w:val="ListParagraph"/>
+        <w:rPr>
+          <w:sz w:val="32"/>
+          <w:szCs w:val="32"/>
+        </w:rPr>
+      </w:pPr>
+    </w:p>
+    <w:tbl>
+      <w:tblPr>
+        <w:tblStyle w:val="TableGrid"/>
+        <w:tblW w:w="0" w:type="auto"/>
+        <w:tblLook w:val="04A0" w:firstRow="1" w:lastRow="0" w:firstColumn="1" w:lastColumn="0" w:noHBand="0" w:noVBand="1"/>
+      </w:tblPr>
+      <w:tblGrid>
+        <w:gridCol w:w="3116"/>
+        <w:gridCol w:w="3117"/>
+        <w:gridCol w:w="3117"/>
+      </w:tblGrid>
+      <w:tr>
+        <w:tc>
+          <w:tcPr>
+            <w:tcW w:w="3116" w:type="dxa"/>
+          </w:tcPr>
+          <w:p>
+            <w:pPr>
+              <w:rPr>
+                <w:sz w:val="32"/>
+                <w:szCs w:val="32"/>
+              </w:rPr>
+            </w:pPr>
+            <w:r>
+              <w:rPr>
+                <w:sz w:val="32"/>
+                <w:szCs w:val="32"/>
+              </w:rPr>
+              <w:t>Name: Logging in</w:t>
+            </w:r>
+          </w:p>
+          <w:p>
+            <w:pPr>
+              <w:rPr>
+                <w:sz w:val="32"/>
+                <w:szCs w:val="32"/>
+              </w:rPr>
+            </w:pPr>
+          </w:p>
+        </w:tc>
+        <w:tc>
+          <w:tcPr>
+            <w:tcW w:w="3117" w:type="dxa"/>
+          </w:tcPr>
+          <w:p>
+            <w:pPr>
+              <w:rPr>
+                <w:sz w:val="32"/>
+                <w:szCs w:val="32"/>
+              </w:rPr>
+            </w:pPr>
+            <w:r>
+              <w:rPr>
+                <w:sz w:val="32"/>
+                <w:szCs w:val="32"/>
+              </w:rPr>
+              <w:t xml:space="preserve">Priority: </w:t>
+            </w:r>
+          </w:p>
+        </w:tc>
+        <w:tc>
+          <w:tcPr>
+            <w:tcW w:w="3117" w:type="dxa"/>
+          </w:tcPr>
+          <w:p>
+            <w:pPr>
+              <w:rPr>
+                <w:sz w:val="32"/>
+                <w:szCs w:val="32"/>
+              </w:rPr>
+            </w:pPr>
+            <w:r>
+              <w:rPr>
+                <w:sz w:val="32"/>
+                <w:szCs w:val="32"/>
+              </w:rPr>
+              <w:t>Estimation: 13</w:t>
+            </w:r>
+          </w:p>
+        </w:tc>
+      </w:tr>
+      <w:tr>
+        <w:tc>
+          <w:tcPr>
+            <w:tcW w:w="9350" w:type="dxa"/>
+            <w:gridSpan w:val="3"/>
+          </w:tcPr>
+          <w:p>
+            <w:pPr>
+              <w:rPr>
+                <w:sz w:val="32"/>
+                <w:szCs w:val="32"/>
+              </w:rPr>
+            </w:pPr>
+            <w:r>
+              <w:rPr>
+                <w:sz w:val="32"/>
+                <w:szCs w:val="32"/>
+              </w:rPr>
+              <w:t>User story:</w:t>
+            </w:r>
+          </w:p>
+          <w:p>
+            <w:pPr>
+              <w:rPr>
+                <w:sz w:val="32"/>
+                <w:szCs w:val="32"/>
+              </w:rPr>
+            </w:pPr>
+          </w:p>
+          <w:p>
+            <w:pPr>
+              <w:rPr>
+                <w:sz w:val="32"/>
+                <w:szCs w:val="32"/>
+              </w:rPr>
+            </w:pPr>
+            <w:r>
+              <w:rPr>
+                <w:sz w:val="32"/>
+                <w:szCs w:val="32"/>
+              </w:rPr>
+              <w:t>As a staff member,</w:t>
+            </w:r>
+          </w:p>
+          <w:p>
+            <w:pPr>
+              <w:rPr>
+                <w:sz w:val="32"/>
+                <w:szCs w:val="32"/>
+              </w:rPr>
+            </w:pPr>
+            <w:r>
+              <w:rPr>
+                <w:sz w:val="32"/>
+                <w:szCs w:val="32"/>
+              </w:rPr>
+              <w:t>I want to login in the application,</w:t>
+            </w:r>
+          </w:p>
+          <w:p>
+            <w:pPr>
+              <w:rPr>
+                <w:sz w:val="32"/>
+                <w:szCs w:val="32"/>
+              </w:rPr>
+            </w:pPr>
+            <w:proofErr w:type="gramStart"/>
+            <w:r>
+              <w:rPr>
+                <w:sz w:val="32"/>
+                <w:szCs w:val="32"/>
+              </w:rPr>
+              <w:t>So</w:t>
+            </w:r>
+            <w:proofErr w:type="gramEnd"/>
+            <w:r>
+              <w:rPr>
+                <w:sz w:val="32"/>
+                <w:szCs w:val="32"/>
+              </w:rPr>
+              <w:t xml:space="preserve"> I can register the order of a table.</w:t>
+            </w:r>
+          </w:p>
+        </w:tc>
+      </w:tr>
+      <w:tr>
+        <w:tc>
+          <w:tcPr>
+            <w:tcW w:w="9350" w:type="dxa"/>
+            <w:gridSpan w:val="3"/>
+          </w:tcPr>
+          <w:p>
+            <w:pPr>
+              <w:rPr>
+                <w:sz w:val="32"/>
+                <w:szCs w:val="32"/>
+              </w:rPr>
+            </w:pPr>
+            <w:r>
+              <w:rPr>
+                <w:sz w:val="32"/>
+                <w:szCs w:val="32"/>
+              </w:rPr>
+              <w:t>Acceptance criteria:</w:t>
+            </w:r>
+          </w:p>
+          <w:p>
+            <w:pPr>
+              <w:rPr>
+                <w:sz w:val="32"/>
+                <w:szCs w:val="32"/>
+              </w:rPr>
+            </w:pPr>
+          </w:p>
+          <w:p>
+            <w:pPr>
+              <w:rPr>
+                <w:sz w:val="32"/>
+                <w:szCs w:val="32"/>
+              </w:rPr>
+            </w:pPr>
+            <w:r>
+              <w:rPr>
+                <w:sz w:val="32"/>
+                <w:szCs w:val="32"/>
+              </w:rPr>
+              <w:t xml:space="preserve">The login page has a </w:t>
+            </w:r>
+            <w:r>
+              <w:rPr>
+                <w:sz w:val="32"/>
+                <w:szCs w:val="32"/>
+              </w:rPr>
+              <w:t>way for inputting</w:t>
+            </w:r>
+            <w:r>
+              <w:rPr>
+                <w:sz w:val="32"/>
+                <w:szCs w:val="32"/>
+              </w:rPr>
+              <w:t xml:space="preserve"> my credentials,</w:t>
+            </w:r>
+          </w:p>
+          <w:p>
+            <w:pPr>
+              <w:rPr>
+                <w:sz w:val="32"/>
+                <w:szCs w:val="32"/>
+              </w:rPr>
+            </w:pPr>
+            <w:r>
+              <w:rPr>
+                <w:sz w:val="32"/>
+                <w:szCs w:val="32"/>
+              </w:rPr>
+              <w:t xml:space="preserve">There has to a </w:t>
+            </w:r>
+            <w:r>
+              <w:rPr>
+                <w:sz w:val="32"/>
+                <w:szCs w:val="32"/>
+              </w:rPr>
+              <w:t>be a way to log</w:t>
+            </w:r>
+            <w:r>
+              <w:rPr>
+                <w:sz w:val="32"/>
+                <w:szCs w:val="32"/>
+              </w:rPr>
+              <w:t xml:space="preserve"> in.</w:t>
+            </w:r>
+          </w:p>
+        </w:tc>
+      </w:tr>
+    </w:tbl>
+    <w:p/>
+    <w:p/>
+    <w:p/>
+    <w:tbl>
+      <w:tblPr>
+        <w:tblStyle w:val="TableGrid"/>
+        <w:tblW w:w="0" w:type="auto"/>
+        <w:tblLook w:val="04A0" w:firstRow="1" w:lastRow="0" w:firstColumn="1" w:lastColumn="0" w:noHBand="0" w:noVBand="1"/>
+      </w:tblPr>
+      <w:tblGrid>
+        <w:gridCol w:w="3116"/>
+        <w:gridCol w:w="3117"/>
+        <w:gridCol w:w="3117"/>
+      </w:tblGrid>
+      <w:tr>
+        <w:tc>
+          <w:tcPr>
+            <w:tcW w:w="3116" w:type="dxa"/>
+          </w:tcPr>
+          <w:p>
+            <w:pPr>
+              <w:rPr>
+                <w:sz w:val="32"/>
+                <w:szCs w:val="32"/>
+              </w:rPr>
+            </w:pPr>
+            <w:r>
+              <w:rPr>
+                <w:sz w:val="32"/>
+                <w:szCs w:val="32"/>
+              </w:rPr>
+              <w:t xml:space="preserve">Name: </w:t>
+            </w:r>
+          </w:p>
+        </w:tc>
+        <w:tc>
+          <w:tcPr>
+            <w:tcW w:w="3117" w:type="dxa"/>
+          </w:tcPr>
+          <w:p>
+            <w:pPr>
+              <w:rPr>
+                <w:sz w:val="32"/>
+                <w:szCs w:val="32"/>
+              </w:rPr>
+            </w:pPr>
+            <w:r>
+              <w:rPr>
+                <w:sz w:val="32"/>
+                <w:szCs w:val="32"/>
+              </w:rPr>
+              <w:t xml:space="preserve">Priority: </w:t>
+            </w:r>
+          </w:p>
+        </w:tc>
+        <w:tc>
+          <w:tcPr>
+            <w:tcW w:w="3117" w:type="dxa"/>
+          </w:tcPr>
+          <w:p>
+            <w:pPr>
+              <w:rPr>
+                <w:sz w:val="32"/>
+                <w:szCs w:val="32"/>
+              </w:rPr>
+            </w:pPr>
+            <w:r>
+              <w:rPr>
+                <w:sz w:val="32"/>
+                <w:szCs w:val="32"/>
+              </w:rPr>
+              <w:t>Estimation: 13</w:t>
+            </w:r>
+          </w:p>
+        </w:tc>
+      </w:tr>
+      <w:tr>
+        <w:tc>
+          <w:tcPr>
+            <w:tcW w:w="9350" w:type="dxa"/>
+            <w:gridSpan w:val="3"/>
+          </w:tcPr>
+          <w:p>
+            <w:pPr>
+              <w:rPr>
+                <w:sz w:val="32"/>
+                <w:szCs w:val="32"/>
+              </w:rPr>
+            </w:pPr>
+            <w:r>
+              <w:rPr>
+                <w:sz w:val="32"/>
+                <w:szCs w:val="32"/>
+              </w:rPr>
+              <w:t>User story:</w:t>
+            </w:r>
+          </w:p>
+          <w:p>
+            <w:pPr>
+              <w:rPr>
+                <w:sz w:val="32"/>
+                <w:szCs w:val="32"/>
+              </w:rPr>
+            </w:pPr>
+          </w:p>
+          <w:p>
+            <w:pPr>
+              <w:rPr>
+                <w:sz w:val="32"/>
+                <w:szCs w:val="32"/>
+              </w:rPr>
+            </w:pPr>
+            <w:r>
+              <w:rPr>
+                <w:sz w:val="32"/>
+                <w:szCs w:val="32"/>
+              </w:rPr>
+              <w:t>As a staff member,</w:t>
+            </w:r>
+          </w:p>
+          <w:p>
+            <w:pPr>
+              <w:rPr>
+                <w:sz w:val="32"/>
+                <w:szCs w:val="32"/>
+              </w:rPr>
+            </w:pPr>
+            <w:r>
+              <w:rPr>
+                <w:sz w:val="32"/>
+                <w:szCs w:val="32"/>
+              </w:rPr>
+              <w:t>I want to register an order in the web application,</w:t>
+            </w:r>
+          </w:p>
+          <w:p>
+            <w:pPr>
+              <w:rPr>
+                <w:sz w:val="32"/>
+                <w:szCs w:val="32"/>
+              </w:rPr>
+            </w:pPr>
+            <w:proofErr w:type="gramStart"/>
+            <w:r>
+              <w:rPr>
+                <w:sz w:val="32"/>
+                <w:szCs w:val="32"/>
+              </w:rPr>
+              <w:t>So</w:t>
+            </w:r>
+            <w:proofErr w:type="gramEnd"/>
+            <w:r>
+              <w:rPr>
+                <w:sz w:val="32"/>
+                <w:szCs w:val="32"/>
+              </w:rPr>
+              <w:t xml:space="preserve"> I can keep track of the table’s order.</w:t>
+            </w:r>
+          </w:p>
+        </w:tc>
+      </w:tr>
+      <w:tr>
+        <w:tc>
+          <w:tcPr>
+            <w:tcW w:w="9350" w:type="dxa"/>
+            <w:gridSpan w:val="3"/>
+          </w:tcPr>
+          <w:p>
+            <w:pPr>
+              <w:rPr>
+                <w:sz w:val="32"/>
+                <w:szCs w:val="32"/>
+              </w:rPr>
+            </w:pPr>
+            <w:r>
+              <w:rPr>
+                <w:sz w:val="32"/>
+                <w:szCs w:val="32"/>
+              </w:rPr>
+              <w:t>Acceptance criteria:</w:t>
+            </w:r>
+          </w:p>
+          <w:p>
+            <w:pPr>
+              <w:rPr>
+                <w:sz w:val="32"/>
+                <w:szCs w:val="32"/>
+              </w:rPr>
+            </w:pPr>
+          </w:p>
+          <w:p>
+            <w:pPr>
+              <w:rPr>
+                <w:sz w:val="32"/>
+                <w:szCs w:val="32"/>
+                <w:lang w:val="bg-BG"/>
+              </w:rPr>
+            </w:pPr>
+            <w:r>
+              <w:rPr>
+                <w:sz w:val="32"/>
+                <w:szCs w:val="32"/>
+              </w:rPr>
+              <w:t xml:space="preserve"> There must be a </w:t>
+            </w:r>
+            <w:r>
+              <w:rPr>
+                <w:sz w:val="32"/>
+                <w:szCs w:val="32"/>
+              </w:rPr>
+              <w:t>way to input</w:t>
+            </w:r>
+            <w:r>
+              <w:rPr>
+                <w:sz w:val="32"/>
+                <w:szCs w:val="32"/>
+              </w:rPr>
+              <w:t xml:space="preserve"> product id and to add it to the order. There also must be a list viewing for each table to display the dishes the table has purchased so far.</w:t>
+            </w:r>
+          </w:p>
+        </w:tc>
+      </w:tr>
+    </w:tbl>
+    <w:p/>
+    <w:p/>
+    <w:p/>
+    <w:p/>
+    <w:p>
+      <w:pPr>
+        <w:pStyle w:val="Heading1"/>
+        <w:numPr>
+          <w:ilvl w:val="0"/>
+          <w:numId w:val="7"/>
+        </w:numPr>
+      </w:pPr>
+      <w:bookmarkStart w:id="4" w:name="_Toc84594360"/>
+      <w:r>
+        <w:lastRenderedPageBreak/>
+        <w:t>Backlog</w:t>
+      </w:r>
+      <w:bookmarkEnd w:id="4"/>
+    </w:p>
+    <w:p/>
+    <w:p>
+      <w:r>
+        <w:rPr>
+          <w:noProof/>
+        </w:rPr>
+        <w:drawing>
+          <wp:inline distT="0" distB="0" distL="0" distR="0" wp14:anchorId="6D02A3CF" wp14:editId="5EB22213">
+            <wp:extent cx="5943600" cy="6913880"/>
+            <wp:effectExtent l="0" t="0" r="0" b="1270"/>
+            <wp:docPr id="2" name="Picture 2"/>
+            <wp:cNvGraphicFramePr>
+              <a:graphicFrameLocks xmlns:a="http://schemas.openxmlformats.org/drawingml/2006/main" noChangeAspect="1"/>
+            </wp:cNvGraphicFramePr>
+            <a:graphic xmlns:a="http://schemas.openxmlformats.org/drawingml/2006/main">
+              <a:graphicData uri="http://schemas.openxmlformats.org/drawingml/2006/picture">
+                <pic:pic xmlns:pic="http://schemas.openxmlformats.org/drawingml/2006/picture">
+                  <pic:nvPicPr>
+                    <pic:cNvPr id="0" name="Picture 1"/>
+                    <pic:cNvPicPr>
+                      <a:picLocks noChangeAspect="1" noChangeArrowheads="1"/>
+                    </pic:cNvPicPr>
+                  </pic:nvPicPr>
+                  <pic:blipFill>
+                    <a:blip r:embed="rId7">
+                      <a:extLst>
+                        <a:ext uri="{28A0092B-C50C-407E-A947-70E740481C1C}">
+                          <a14:useLocalDpi xmlns:a14="http://schemas.microsoft.com/office/drawing/2010/main" val="0"/>
+                        </a:ext>
+                      </a:extLst>
+                    </a:blip>
+                    <a:srcRect/>
+                    <a:stretch>
+                      <a:fillRect/>
+                    </a:stretch>
+                  </pic:blipFill>
+                  <pic:spPr bwMode="auto">
+                    <a:xfrm>
+                      <a:off x="0" y="0"/>
+                      <a:ext cx="5943600" cy="6913880"/>
+                    </a:xfrm>
+                    <a:prstGeom prst="rect">
+                      <a:avLst/>
+                    </a:prstGeom>
+                    <a:noFill/>
+                    <a:ln>
+                      <a:noFill/>
+                    </a:ln>
+                  </pic:spPr>
+                </pic:pic>
+              </a:graphicData>
+            </a:graphic>
+          </wp:inline>
+        </w:drawing>
+      </w:r>
+    </w:p>
     <w:sectPr>
       <w:pgSz w:w="12240" w:h="15840"/>
       <w:pgMar w:top="1440" w:right="1440" w:bottom="1440" w:left="1440" w:header="720" w:footer="720" w:gutter="0"/>
@@ -5163,6 +6091,92 @@
     </w:lvl>
   </w:abstractNum>
   <w:abstractNum w:abstractNumId="5" w15:restartNumberingAfterBreak="0">
+    <w:nsid w:val="2C3B14F3"/>
+    <w:multiLevelType w:val="hybridMultilevel"/>
+    <w:tmpl w:val="AB9A9CE2"/>
+    <w:lvl w:ilvl="0" w:tplc="0409000F">
+      <w:start w:val="1"/>
+      <w:numFmt w:val="decimal"/>
+      <w:lvlText w:val="%1."/>
+      <w:lvlJc w:val="left"/>
+      <w:pPr>
+        <w:ind w:left="720" w:hanging="360"/>
+      </w:pPr>
+    </w:lvl>
+    <w:lvl w:ilvl="1" w:tplc="04090019" w:tentative="1">
+      <w:start w:val="1"/>
+      <w:numFmt w:val="lowerLetter"/>
+      <w:lvlText w:val="%2."/>
+      <w:lvlJc w:val="left"/>
+      <w:pPr>
+        <w:ind w:left="1440" w:hanging="360"/>
+      </w:pPr>
+    </w:lvl>
+    <w:lvl w:ilvl="2" w:tplc="0409001B" w:tentative="1">
+      <w:start w:val="1"/>
+      <w:numFmt w:val="lowerRoman"/>
+      <w:lvlText w:val="%3."/>
+      <w:lvlJc w:val="right"/>
+      <w:pPr>
+        <w:ind w:left="2160" w:hanging="180"/>
+      </w:pPr>
+    </w:lvl>
+    <w:lvl w:ilvl="3" w:tplc="0409000F" w:tentative="1">
+      <w:start w:val="1"/>
+      <w:numFmt w:val="decimal"/>
+      <w:lvlText w:val="%4."/>
+      <w:lvlJc w:val="left"/>
+      <w:pPr>
+        <w:ind w:left="2880" w:hanging="360"/>
+      </w:pPr>
+    </w:lvl>
+    <w:lvl w:ilvl="4" w:tplc="04090019" w:tentative="1">
+      <w:start w:val="1"/>
+      <w:numFmt w:val="lowerLetter"/>
+      <w:lvlText w:val="%5."/>
+      <w:lvlJc w:val="left"/>
+      <w:pPr>
+        <w:ind w:left="3600" w:hanging="360"/>
+      </w:pPr>
+    </w:lvl>
+    <w:lvl w:ilvl="5" w:tplc="0409001B" w:tentative="1">
+      <w:start w:val="1"/>
+      <w:numFmt w:val="lowerRoman"/>
+      <w:lvlText w:val="%6."/>
+      <w:lvlJc w:val="right"/>
+      <w:pPr>
+        <w:ind w:left="4320" w:hanging="180"/>
+      </w:pPr>
+    </w:lvl>
+    <w:lvl w:ilvl="6" w:tplc="0409000F" w:tentative="1">
+      <w:start w:val="1"/>
+      <w:numFmt w:val="decimal"/>
+      <w:lvlText w:val="%7."/>
+      <w:lvlJc w:val="left"/>
+      <w:pPr>
+        <w:ind w:left="5040" w:hanging="360"/>
+      </w:pPr>
+    </w:lvl>
+    <w:lvl w:ilvl="7" w:tplc="04090019" w:tentative="1">
+      <w:start w:val="1"/>
+      <w:numFmt w:val="lowerLetter"/>
+      <w:lvlText w:val="%8."/>
+      <w:lvlJc w:val="left"/>
+      <w:pPr>
+        <w:ind w:left="5760" w:hanging="360"/>
+      </w:pPr>
+    </w:lvl>
+    <w:lvl w:ilvl="8" w:tplc="0409001B" w:tentative="1">
+      <w:start w:val="1"/>
+      <w:numFmt w:val="lowerRoman"/>
+      <w:lvlText w:val="%9."/>
+      <w:lvlJc w:val="right"/>
+      <w:pPr>
+        <w:ind w:left="6480" w:hanging="180"/>
+      </w:pPr>
+    </w:lvl>
+  </w:abstractNum>
+  <w:abstractNum w:abstractNumId="6" w15:restartNumberingAfterBreak="0">
     <w:nsid w:val="3AEA5844"/>
     <w:multiLevelType w:val="multilevel"/>
     <w:tmpl w:val="0BCE23E2"/>
@@ -5275,7 +6289,7 @@
       </w:rPr>
     </w:lvl>
   </w:abstractNum>
-  <w:abstractNum w:abstractNumId="6" w15:restartNumberingAfterBreak="0">
+  <w:abstractNum w:abstractNumId="7" w15:restartNumberingAfterBreak="0">
     <w:nsid w:val="4C535A8E"/>
     <w:multiLevelType w:val="hybridMultilevel"/>
     <w:tmpl w:val="63C27AB2"/>
@@ -5380,7 +6394,7 @@
     <w:abstractNumId w:val="4"/>
   </w:num>
   <w:num w:numId="4">
-    <w:abstractNumId w:val="5"/>
+    <w:abstractNumId w:val="6"/>
   </w:num>
   <w:num w:numId="5">
     <w:abstractNumId w:val="0"/>
@@ -5389,7 +6403,10 @@
     <w:abstractNumId w:val="1"/>
   </w:num>
   <w:num w:numId="7">
-    <w:abstractNumId w:val="6"/>
+    <w:abstractNumId w:val="7"/>
+  </w:num>
+  <w:num w:numId="8">
+    <w:abstractNumId w:val="5"/>
   </w:num>
 </w:numbering>
 </file>
@@ -5792,7 +6809,7 @@
   <w:style w:type="paragraph" w:default="1" w:styleId="Normal">
     <w:name w:val="Normal"/>
     <w:qFormat/>
-    <w:rsid w:val="003312A8"/>
+    <w:rsid w:val="007D1BA9"/>
   </w:style>
   <w:style w:type="paragraph" w:styleId="Heading1">
     <w:name w:val="heading 1"/>

</xml_diff>

<commit_message>
Working on landing page frontend, fixed project structure
</commit_message>
<xml_diff>
--- a/Documentation/RequirementsDocument.docx
+++ b/Documentation/RequirementsDocument.docx
@@ -14,6 +14,8 @@
           <w:szCs w:val="72"/>
         </w:rPr>
       </w:pPr>
+      <w:bookmarkStart w:id="0" w:name="_Hlk85238321"/>
+      <w:bookmarkEnd w:id="0"/>
       <w:r>
         <w:rPr>
           <w:rFonts w:cstheme="majorHAnsi"/>
@@ -786,14 +788,14 @@
           <w:szCs w:val="34"/>
         </w:rPr>
       </w:pPr>
-      <w:bookmarkStart w:id="0" w:name="_Toc84594356"/>
+      <w:bookmarkStart w:id="1" w:name="_Toc84594356"/>
       <w:r>
         <w:t xml:space="preserve">Project </w:t>
       </w:r>
       <w:r>
         <w:t>Introduction</w:t>
       </w:r>
-      <w:bookmarkEnd w:id="0"/>
+      <w:bookmarkEnd w:id="1"/>
     </w:p>
     <w:p/>
     <w:p>
@@ -923,11 +925,11 @@
           <w:numId w:val="7"/>
         </w:numPr>
       </w:pPr>
-      <w:bookmarkStart w:id="1" w:name="_Toc84594357"/>
+      <w:bookmarkStart w:id="2" w:name="_Toc84594357"/>
       <w:r>
         <w:t>Version table</w:t>
       </w:r>
-      <w:bookmarkEnd w:id="1"/>
+      <w:bookmarkEnd w:id="2"/>
     </w:p>
     <w:p>
       <w:pPr>
@@ -1095,11 +1097,11 @@
           <w:numId w:val="7"/>
         </w:numPr>
       </w:pPr>
-      <w:bookmarkStart w:id="2" w:name="_Toc84594358"/>
+      <w:bookmarkStart w:id="3" w:name="_Toc84594358"/>
       <w:r>
         <w:t>Functional requirements</w:t>
       </w:r>
-      <w:bookmarkEnd w:id="2"/>
+      <w:bookmarkEnd w:id="3"/>
     </w:p>
     <w:p>
       <w:pPr>
@@ -1160,21 +1162,12 @@
                 <w:szCs w:val="28"/>
               </w:rPr>
             </w:pPr>
-            <w:proofErr w:type="gramStart"/>
-            <w:r>
-              <w:rPr>
-                <w:sz w:val="28"/>
-                <w:szCs w:val="28"/>
-              </w:rPr>
-              <w:t>Requirements</w:t>
-            </w:r>
-            <w:proofErr w:type="gramEnd"/>
-            <w:r>
-              <w:rPr>
-                <w:sz w:val="28"/>
-                <w:szCs w:val="28"/>
-              </w:rPr>
-              <w:t xml:space="preserve"> description</w:t>
+            <w:r>
+              <w:rPr>
+                <w:sz w:val="28"/>
+                <w:szCs w:val="28"/>
+              </w:rPr>
+              <w:t>Requirements description</w:t>
             </w:r>
           </w:p>
         </w:tc>
@@ -1553,17 +1546,8 @@
                 <w:sz w:val="28"/>
                 <w:szCs w:val="28"/>
               </w:rPr>
-              <w:t xml:space="preserve"> to </w:t>
-            </w:r>
-            <w:proofErr w:type="spellStart"/>
-            <w:r>
-              <w:rPr>
-                <w:sz w:val="28"/>
-                <w:szCs w:val="28"/>
-              </w:rPr>
-              <w:t>db</w:t>
-            </w:r>
-            <w:proofErr w:type="spellEnd"/>
+              <w:t xml:space="preserve"> to db</w:t>
+            </w:r>
           </w:p>
         </w:tc>
         <w:tc>
@@ -1659,17 +1643,8 @@
                 <w:sz w:val="28"/>
                 <w:szCs w:val="28"/>
               </w:rPr>
-              <w:t xml:space="preserve"> from </w:t>
-            </w:r>
-            <w:proofErr w:type="spellStart"/>
-            <w:r>
-              <w:rPr>
-                <w:sz w:val="28"/>
-                <w:szCs w:val="28"/>
-              </w:rPr>
-              <w:t>db</w:t>
-            </w:r>
-            <w:proofErr w:type="spellEnd"/>
+              <w:t xml:space="preserve"> from db</w:t>
+            </w:r>
           </w:p>
         </w:tc>
         <w:tc>
@@ -1793,17 +1768,8 @@
                 <w:sz w:val="28"/>
                 <w:szCs w:val="28"/>
               </w:rPr>
-              <w:t xml:space="preserve"> in </w:t>
-            </w:r>
-            <w:proofErr w:type="spellStart"/>
-            <w:r>
-              <w:rPr>
-                <w:sz w:val="28"/>
-                <w:szCs w:val="28"/>
-              </w:rPr>
-              <w:t>db</w:t>
-            </w:r>
-            <w:proofErr w:type="spellEnd"/>
+              <w:t xml:space="preserve"> in db</w:t>
+            </w:r>
           </w:p>
         </w:tc>
         <w:tc>
@@ -1899,17 +1865,8 @@
                 <w:sz w:val="28"/>
                 <w:szCs w:val="28"/>
               </w:rPr>
-              <w:t xml:space="preserve"> from </w:t>
-            </w:r>
-            <w:proofErr w:type="spellStart"/>
-            <w:r>
-              <w:rPr>
-                <w:sz w:val="28"/>
-                <w:szCs w:val="28"/>
-              </w:rPr>
-              <w:t>db</w:t>
-            </w:r>
-            <w:proofErr w:type="spellEnd"/>
+              <w:t xml:space="preserve"> from db</w:t>
+            </w:r>
           </w:p>
         </w:tc>
         <w:tc>
@@ -2011,17 +1968,8 @@
                 <w:sz w:val="28"/>
                 <w:szCs w:val="28"/>
               </w:rPr>
-              <w:t xml:space="preserve"> to </w:t>
-            </w:r>
-            <w:proofErr w:type="spellStart"/>
-            <w:r>
-              <w:rPr>
-                <w:sz w:val="28"/>
-                <w:szCs w:val="28"/>
-              </w:rPr>
-              <w:t>db</w:t>
-            </w:r>
-            <w:proofErr w:type="spellEnd"/>
+              <w:t xml:space="preserve"> to db</w:t>
+            </w:r>
           </w:p>
         </w:tc>
         <w:tc>
@@ -2138,17 +2086,8 @@
                 <w:sz w:val="28"/>
                 <w:szCs w:val="28"/>
               </w:rPr>
-              <w:t xml:space="preserve"> from </w:t>
-            </w:r>
-            <w:proofErr w:type="spellStart"/>
-            <w:r>
-              <w:rPr>
-                <w:sz w:val="28"/>
-                <w:szCs w:val="28"/>
-              </w:rPr>
-              <w:t>db</w:t>
-            </w:r>
-            <w:proofErr w:type="spellEnd"/>
+              <w:t xml:space="preserve"> from db</w:t>
+            </w:r>
           </w:p>
         </w:tc>
         <w:tc>
@@ -2243,17 +2182,8 @@
                 <w:sz w:val="28"/>
                 <w:szCs w:val="28"/>
               </w:rPr>
-              <w:t xml:space="preserve"> in </w:t>
-            </w:r>
-            <w:proofErr w:type="spellStart"/>
-            <w:r>
-              <w:rPr>
-                <w:sz w:val="28"/>
-                <w:szCs w:val="28"/>
-              </w:rPr>
-              <w:t>db</w:t>
-            </w:r>
-            <w:proofErr w:type="spellEnd"/>
+              <w:t xml:space="preserve"> in db</w:t>
+            </w:r>
           </w:p>
         </w:tc>
         <w:tc>
@@ -2349,17 +2279,8 @@
                 <w:sz w:val="28"/>
                 <w:szCs w:val="28"/>
               </w:rPr>
-              <w:t xml:space="preserve"> from </w:t>
-            </w:r>
-            <w:proofErr w:type="spellStart"/>
-            <w:r>
-              <w:rPr>
-                <w:sz w:val="28"/>
-                <w:szCs w:val="28"/>
-              </w:rPr>
-              <w:t>db</w:t>
-            </w:r>
-            <w:proofErr w:type="spellEnd"/>
+              <w:t xml:space="preserve"> from db</w:t>
+            </w:r>
           </w:p>
         </w:tc>
         <w:tc>
@@ -3672,12 +3593,12 @@
           <w:numId w:val="7"/>
         </w:numPr>
       </w:pPr>
-      <w:bookmarkStart w:id="3" w:name="_Toc84594359"/>
+      <w:bookmarkStart w:id="4" w:name="_Toc84594359"/>
       <w:r>
         <w:lastRenderedPageBreak/>
         <w:t>User Stories</w:t>
       </w:r>
-      <w:bookmarkEnd w:id="3"/>
+      <w:bookmarkEnd w:id="4"/>
     </w:p>
     <w:p/>
     <w:p>
@@ -3704,7 +3625,7 @@
           <w:sz w:val="32"/>
           <w:szCs w:val="32"/>
         </w:rPr>
-        <w:t>0</w:t>
+        <w:t>1</w:t>
       </w:r>
     </w:p>
     <w:tbl>
@@ -3903,21 +3824,12 @@
                 <w:szCs w:val="32"/>
               </w:rPr>
             </w:pPr>
-            <w:proofErr w:type="gramStart"/>
-            <w:r>
-              <w:rPr>
-                <w:sz w:val="32"/>
-                <w:szCs w:val="32"/>
-              </w:rPr>
-              <w:t>So</w:t>
-            </w:r>
-            <w:proofErr w:type="gramEnd"/>
-            <w:r>
-              <w:rPr>
-                <w:sz w:val="32"/>
-                <w:szCs w:val="32"/>
-              </w:rPr>
-              <w:t xml:space="preserve"> I can</w:t>
+            <w:r>
+              <w:rPr>
+                <w:sz w:val="32"/>
+                <w:szCs w:val="32"/>
+              </w:rPr>
+              <w:t>So I can</w:t>
             </w:r>
             <w:r>
               <w:rPr>
@@ -4050,7 +3962,7 @@
           <w:sz w:val="32"/>
           <w:szCs w:val="32"/>
         </w:rPr>
-        <w:t>0</w:t>
+        <w:t>2</w:t>
       </w:r>
     </w:p>
     <w:tbl>
@@ -4088,7 +4000,21 @@
                 <w:sz w:val="32"/>
                 <w:szCs w:val="32"/>
               </w:rPr>
-              <w:t>Registering products in application</w:t>
+              <w:t>Registering</w:t>
+            </w:r>
+            <w:r>
+              <w:rPr>
+                <w:sz w:val="32"/>
+                <w:szCs w:val="32"/>
+              </w:rPr>
+              <w:t xml:space="preserve"> employees and products</w:t>
+            </w:r>
+            <w:r>
+              <w:rPr>
+                <w:sz w:val="32"/>
+                <w:szCs w:val="32"/>
+              </w:rPr>
+              <w:t xml:space="preserve"> in application</w:t>
             </w:r>
           </w:p>
         </w:tc>
@@ -4210,31 +4136,36 @@
                 <w:sz w:val="32"/>
                 <w:szCs w:val="32"/>
               </w:rPr>
-              <w:t>I want to register products inside the database of the web application,</w:t>
-            </w:r>
-          </w:p>
-          <w:p>
-            <w:pPr>
-              <w:rPr>
-                <w:sz w:val="32"/>
-                <w:szCs w:val="32"/>
-              </w:rPr>
-            </w:pPr>
-            <w:proofErr w:type="gramStart"/>
-            <w:r>
-              <w:rPr>
-                <w:sz w:val="32"/>
-                <w:szCs w:val="32"/>
-              </w:rPr>
-              <w:t>So</w:t>
-            </w:r>
-            <w:proofErr w:type="gramEnd"/>
-            <w:r>
-              <w:rPr>
-                <w:sz w:val="32"/>
-                <w:szCs w:val="32"/>
-              </w:rPr>
-              <w:t xml:space="preserve"> I can then use them to create orders.</w:t>
+              <w:t xml:space="preserve">I want to register products </w:t>
+            </w:r>
+            <w:r>
+              <w:rPr>
+                <w:sz w:val="32"/>
+                <w:szCs w:val="32"/>
+              </w:rPr>
+              <w:t>in</w:t>
+            </w:r>
+            <w:r>
+              <w:rPr>
+                <w:sz w:val="32"/>
+                <w:szCs w:val="32"/>
+              </w:rPr>
+              <w:t xml:space="preserve"> the web application,</w:t>
+            </w:r>
+          </w:p>
+          <w:p>
+            <w:pPr>
+              <w:rPr>
+                <w:sz w:val="32"/>
+                <w:szCs w:val="32"/>
+              </w:rPr>
+            </w:pPr>
+            <w:r>
+              <w:rPr>
+                <w:sz w:val="32"/>
+                <w:szCs w:val="32"/>
+              </w:rPr>
+              <w:t>So I can then use them to create orders.</w:t>
             </w:r>
           </w:p>
         </w:tc>
@@ -4360,7 +4291,6 @@
           <w:sz w:val="32"/>
           <w:szCs w:val="32"/>
         </w:rPr>
-        <w:lastRenderedPageBreak/>
         <w:t>US-</w:t>
       </w:r>
       <w:r>
@@ -4368,7 +4298,14 @@
           <w:sz w:val="32"/>
           <w:szCs w:val="32"/>
         </w:rPr>
-        <w:t>00</w:t>
+        <w:t>0</w:t>
+      </w:r>
+      <w:r>
+        <w:rPr>
+          <w:sz w:val="32"/>
+          <w:szCs w:val="32"/>
+        </w:rPr>
+        <w:t>3</w:t>
       </w:r>
     </w:p>
     <w:tbl>
@@ -4435,6 +4372,13 @@
               </w:rPr>
               <w:t>Priority:</w:t>
             </w:r>
+            <w:r>
+              <w:rPr>
+                <w:sz w:val="32"/>
+                <w:szCs w:val="32"/>
+              </w:rPr>
+              <w:t xml:space="preserve">  Must</w:t>
+            </w:r>
           </w:p>
         </w:tc>
         <w:tc>
@@ -4545,21 +4489,12 @@
                 <w:szCs w:val="32"/>
               </w:rPr>
             </w:pPr>
-            <w:proofErr w:type="gramStart"/>
-            <w:r>
-              <w:rPr>
-                <w:sz w:val="32"/>
-                <w:szCs w:val="32"/>
-              </w:rPr>
-              <w:t>So</w:t>
-            </w:r>
-            <w:proofErr w:type="gramEnd"/>
-            <w:r>
-              <w:rPr>
-                <w:sz w:val="32"/>
-                <w:szCs w:val="32"/>
-              </w:rPr>
-              <w:t xml:space="preserve"> I can use the table again for the next customers.</w:t>
+            <w:r>
+              <w:rPr>
+                <w:sz w:val="32"/>
+                <w:szCs w:val="32"/>
+              </w:rPr>
+              <w:t>So I can use the table again for the next customers.</w:t>
             </w:r>
           </w:p>
         </w:tc>
@@ -4605,23 +4540,7 @@
                 <w:sz w:val="32"/>
                 <w:szCs w:val="32"/>
               </w:rPr>
-              <w:t xml:space="preserve">There </w:t>
-            </w:r>
-            <w:proofErr w:type="gramStart"/>
-            <w:r>
-              <w:rPr>
-                <w:sz w:val="32"/>
-                <w:szCs w:val="32"/>
-              </w:rPr>
-              <w:t>has to</w:t>
-            </w:r>
-            <w:proofErr w:type="gramEnd"/>
-            <w:r>
-              <w:rPr>
-                <w:sz w:val="32"/>
-                <w:szCs w:val="32"/>
-              </w:rPr>
-              <w:t xml:space="preserve"> be a </w:t>
+              <w:t xml:space="preserve">There has to be a </w:t>
             </w:r>
             <w:r>
               <w:rPr>
@@ -4659,21 +4578,12 @@
                 <w:szCs w:val="32"/>
               </w:rPr>
             </w:pPr>
-            <w:proofErr w:type="spellStart"/>
-            <w:r>
-              <w:rPr>
-                <w:sz w:val="32"/>
-                <w:szCs w:val="32"/>
-              </w:rPr>
-              <w:t>There</w:t>
-            </w:r>
-            <w:proofErr w:type="spellEnd"/>
-            <w:r>
-              <w:rPr>
-                <w:sz w:val="32"/>
-                <w:szCs w:val="32"/>
-              </w:rPr>
-              <w:t xml:space="preserve"> application should automatically print the receipt on a text file.</w:t>
+            <w:r>
+              <w:rPr>
+                <w:sz w:val="32"/>
+                <w:szCs w:val="32"/>
+              </w:rPr>
+              <w:t>There application should automatically print the receipt on a text file.</w:t>
             </w:r>
           </w:p>
         </w:tc>
@@ -4719,7 +4629,7 @@
           <w:sz w:val="32"/>
           <w:szCs w:val="32"/>
         </w:rPr>
-        <w:t>0</w:t>
+        <w:t>4</w:t>
       </w:r>
     </w:p>
     <w:tbl>
@@ -4772,6 +4682,13 @@
               </w:rPr>
               <w:t xml:space="preserve">Priority: </w:t>
             </w:r>
+            <w:r>
+              <w:rPr>
+                <w:sz w:val="32"/>
+                <w:szCs w:val="32"/>
+              </w:rPr>
+              <w:t>Must</w:t>
+            </w:r>
           </w:p>
         </w:tc>
         <w:tc>
@@ -4896,21 +4813,12 @@
                 <w:szCs w:val="32"/>
               </w:rPr>
             </w:pPr>
-            <w:proofErr w:type="gramStart"/>
-            <w:r>
-              <w:rPr>
-                <w:sz w:val="32"/>
-                <w:szCs w:val="32"/>
-              </w:rPr>
-              <w:t>So</w:t>
-            </w:r>
-            <w:proofErr w:type="gramEnd"/>
-            <w:r>
-              <w:rPr>
-                <w:sz w:val="32"/>
-                <w:szCs w:val="32"/>
-              </w:rPr>
-              <w:t xml:space="preserve"> I can</w:t>
+            <w:r>
+              <w:rPr>
+                <w:sz w:val="32"/>
+                <w:szCs w:val="32"/>
+              </w:rPr>
+              <w:t>So I can</w:t>
             </w:r>
             <w:r>
               <w:rPr>
@@ -4970,7 +4878,7 @@
                 <w:sz w:val="32"/>
                 <w:szCs w:val="32"/>
               </w:rPr>
-              <w:t>There should be an admin account already in the app that has more functions than a staff member account.</w:t>
+              <w:t>There must be way for entering the name of a product and to add it to the list of all products which should also be shown.</w:t>
             </w:r>
           </w:p>
         </w:tc>
@@ -4987,13 +4895,16 @@
           <w:ilvl w:val="1"/>
           <w:numId w:val="7"/>
         </w:numPr>
+        <w:rPr>
+          <w:sz w:val="32"/>
+          <w:szCs w:val="32"/>
+        </w:rPr>
       </w:pPr>
       <w:r>
         <w:rPr>
           <w:sz w:val="32"/>
           <w:szCs w:val="32"/>
         </w:rPr>
-        <w:lastRenderedPageBreak/>
         <w:t>US-0</w:t>
       </w:r>
       <w:r>
@@ -5001,17 +4912,8 @@
           <w:sz w:val="32"/>
           <w:szCs w:val="32"/>
         </w:rPr>
-        <w:t>0</w:t>
+        <w:t>5</w:t>
       </w:r>
-    </w:p>
-    <w:p>
-      <w:pPr>
-        <w:pStyle w:val="ListParagraph"/>
-        <w:rPr>
-          <w:sz w:val="32"/>
-          <w:szCs w:val="32"/>
-        </w:rPr>
-      </w:pPr>
     </w:p>
     <w:tbl>
       <w:tblPr>
@@ -5071,6 +4973,13 @@
               </w:rPr>
               <w:t xml:space="preserve">Priority: </w:t>
             </w:r>
+            <w:r>
+              <w:rPr>
+                <w:sz w:val="32"/>
+                <w:szCs w:val="32"/>
+              </w:rPr>
+              <w:t>Could</w:t>
+            </w:r>
           </w:p>
         </w:tc>
         <w:tc>
@@ -5160,21 +5069,26 @@
                 <w:szCs w:val="32"/>
               </w:rPr>
             </w:pPr>
-            <w:proofErr w:type="gramStart"/>
-            <w:r>
-              <w:rPr>
-                <w:sz w:val="32"/>
-                <w:szCs w:val="32"/>
-              </w:rPr>
-              <w:t>So</w:t>
-            </w:r>
-            <w:proofErr w:type="gramEnd"/>
-            <w:r>
-              <w:rPr>
-                <w:sz w:val="32"/>
-                <w:szCs w:val="32"/>
-              </w:rPr>
-              <w:t xml:space="preserve"> I can register the order of a table.</w:t>
+            <w:r>
+              <w:rPr>
+                <w:sz w:val="32"/>
+                <w:szCs w:val="32"/>
+              </w:rPr>
+              <w:t xml:space="preserve">So I can </w:t>
+            </w:r>
+            <w:r>
+              <w:rPr>
+                <w:sz w:val="32"/>
+                <w:szCs w:val="32"/>
+              </w:rPr>
+              <w:t>use it</w:t>
+            </w:r>
+            <w:r>
+              <w:rPr>
+                <w:sz w:val="32"/>
+                <w:szCs w:val="32"/>
+              </w:rPr>
+              <w:t>.</w:t>
             </w:r>
           </w:p>
         </w:tc>
@@ -5234,29 +5148,43 @@
                 <w:sz w:val="32"/>
                 <w:szCs w:val="32"/>
               </w:rPr>
-              <w:t xml:space="preserve"> my credentials,</w:t>
-            </w:r>
-          </w:p>
-          <w:p>
-            <w:pPr>
-              <w:rPr>
-                <w:sz w:val="32"/>
-                <w:szCs w:val="32"/>
-              </w:rPr>
-            </w:pPr>
-            <w:r>
-              <w:rPr>
-                <w:sz w:val="32"/>
-                <w:szCs w:val="32"/>
-              </w:rPr>
-              <w:t xml:space="preserve">There has to a </w:t>
-            </w:r>
-            <w:r>
-              <w:rPr>
-                <w:sz w:val="32"/>
-                <w:szCs w:val="32"/>
-              </w:rPr>
-              <w:t>be a way to log</w:t>
+              <w:t xml:space="preserve"> my credentials</w:t>
+            </w:r>
+            <w:r>
+              <w:rPr>
+                <w:sz w:val="32"/>
+                <w:szCs w:val="32"/>
+              </w:rPr>
+              <w:t xml:space="preserve"> </w:t>
+            </w:r>
+          </w:p>
+          <w:p>
+            <w:pPr>
+              <w:rPr>
+                <w:sz w:val="32"/>
+                <w:szCs w:val="32"/>
+              </w:rPr>
+            </w:pPr>
+            <w:r>
+              <w:rPr>
+                <w:sz w:val="32"/>
+                <w:szCs w:val="32"/>
+              </w:rPr>
+              <w:t>and</w:t>
+            </w:r>
+            <w:r>
+              <w:rPr>
+                <w:sz w:val="32"/>
+                <w:szCs w:val="32"/>
+              </w:rPr>
+              <w:t xml:space="preserve"> log</w:t>
+            </w:r>
+            <w:r>
+              <w:rPr>
+                <w:sz w:val="32"/>
+                <w:szCs w:val="32"/>
+              </w:rPr>
+              <w:t>ging</w:t>
             </w:r>
             <w:r>
               <w:rPr>
@@ -5264,6 +5192,237 @@
                 <w:szCs w:val="32"/>
               </w:rPr>
               <w:t xml:space="preserve"> in.</w:t>
+            </w:r>
+          </w:p>
+        </w:tc>
+      </w:tr>
+    </w:tbl>
+    <w:p/>
+    <w:p>
+      <w:pPr>
+        <w:pStyle w:val="ListParagraph"/>
+        <w:numPr>
+          <w:ilvl w:val="1"/>
+          <w:numId w:val="7"/>
+        </w:numPr>
+        <w:rPr>
+          <w:sz w:val="32"/>
+          <w:szCs w:val="32"/>
+        </w:rPr>
+      </w:pPr>
+      <w:r>
+        <w:rPr>
+          <w:sz w:val="32"/>
+          <w:szCs w:val="32"/>
+        </w:rPr>
+        <w:t>US-06</w:t>
+      </w:r>
+    </w:p>
+    <w:tbl>
+      <w:tblPr>
+        <w:tblStyle w:val="TableGrid"/>
+        <w:tblW w:w="0" w:type="auto"/>
+        <w:tblLook w:val="04A0" w:firstRow="1" w:lastRow="0" w:firstColumn="1" w:lastColumn="0" w:noHBand="0" w:noVBand="1"/>
+      </w:tblPr>
+      <w:tblGrid>
+        <w:gridCol w:w="3116"/>
+        <w:gridCol w:w="3117"/>
+        <w:gridCol w:w="3117"/>
+      </w:tblGrid>
+      <w:tr>
+        <w:tc>
+          <w:tcPr>
+            <w:tcW w:w="3116" w:type="dxa"/>
+          </w:tcPr>
+          <w:p>
+            <w:pPr>
+              <w:rPr>
+                <w:sz w:val="32"/>
+                <w:szCs w:val="32"/>
+              </w:rPr>
+            </w:pPr>
+            <w:r>
+              <w:rPr>
+                <w:sz w:val="32"/>
+                <w:szCs w:val="32"/>
+              </w:rPr>
+              <w:t xml:space="preserve">Name: </w:t>
+            </w:r>
+            <w:r>
+              <w:rPr>
+                <w:sz w:val="32"/>
+                <w:szCs w:val="32"/>
+              </w:rPr>
+              <w:t>Viewing products and employees</w:t>
+            </w:r>
+          </w:p>
+        </w:tc>
+        <w:tc>
+          <w:tcPr>
+            <w:tcW w:w="3117" w:type="dxa"/>
+          </w:tcPr>
+          <w:p>
+            <w:pPr>
+              <w:rPr>
+                <w:sz w:val="32"/>
+                <w:szCs w:val="32"/>
+              </w:rPr>
+            </w:pPr>
+            <w:r>
+              <w:rPr>
+                <w:sz w:val="32"/>
+                <w:szCs w:val="32"/>
+              </w:rPr>
+              <w:t xml:space="preserve">Priority: </w:t>
+            </w:r>
+            <w:r>
+              <w:rPr>
+                <w:sz w:val="32"/>
+                <w:szCs w:val="32"/>
+              </w:rPr>
+              <w:t>Must</w:t>
+            </w:r>
+          </w:p>
+        </w:tc>
+        <w:tc>
+          <w:tcPr>
+            <w:tcW w:w="3117" w:type="dxa"/>
+          </w:tcPr>
+          <w:p>
+            <w:pPr>
+              <w:rPr>
+                <w:sz w:val="32"/>
+                <w:szCs w:val="32"/>
+              </w:rPr>
+            </w:pPr>
+            <w:r>
+              <w:rPr>
+                <w:sz w:val="32"/>
+                <w:szCs w:val="32"/>
+              </w:rPr>
+              <w:t>Estimation: 13</w:t>
+            </w:r>
+          </w:p>
+        </w:tc>
+      </w:tr>
+      <w:tr>
+        <w:tc>
+          <w:tcPr>
+            <w:tcW w:w="9350" w:type="dxa"/>
+            <w:gridSpan w:val="3"/>
+          </w:tcPr>
+          <w:p>
+            <w:pPr>
+              <w:rPr>
+                <w:sz w:val="32"/>
+                <w:szCs w:val="32"/>
+              </w:rPr>
+            </w:pPr>
+            <w:r>
+              <w:rPr>
+                <w:sz w:val="32"/>
+                <w:szCs w:val="32"/>
+              </w:rPr>
+              <w:t>User story:</w:t>
+            </w:r>
+          </w:p>
+          <w:p>
+            <w:pPr>
+              <w:rPr>
+                <w:sz w:val="32"/>
+                <w:szCs w:val="32"/>
+              </w:rPr>
+            </w:pPr>
+          </w:p>
+          <w:p>
+            <w:pPr>
+              <w:rPr>
+                <w:sz w:val="32"/>
+                <w:szCs w:val="32"/>
+              </w:rPr>
+            </w:pPr>
+            <w:r>
+              <w:rPr>
+                <w:sz w:val="32"/>
+                <w:szCs w:val="32"/>
+              </w:rPr>
+              <w:t>As a staff member,</w:t>
+            </w:r>
+          </w:p>
+          <w:p>
+            <w:pPr>
+              <w:rPr>
+                <w:sz w:val="32"/>
+                <w:szCs w:val="32"/>
+              </w:rPr>
+            </w:pPr>
+            <w:r>
+              <w:rPr>
+                <w:sz w:val="32"/>
+                <w:szCs w:val="32"/>
+              </w:rPr>
+              <w:t>I want to be able to see all products and employees,</w:t>
+            </w:r>
+          </w:p>
+          <w:p>
+            <w:pPr>
+              <w:rPr>
+                <w:sz w:val="32"/>
+                <w:szCs w:val="32"/>
+              </w:rPr>
+            </w:pPr>
+            <w:r>
+              <w:rPr>
+                <w:sz w:val="32"/>
+                <w:szCs w:val="32"/>
+              </w:rPr>
+              <w:t>So I use the information when needed.</w:t>
+            </w:r>
+          </w:p>
+        </w:tc>
+      </w:tr>
+      <w:tr>
+        <w:tc>
+          <w:tcPr>
+            <w:tcW w:w="9350" w:type="dxa"/>
+            <w:gridSpan w:val="3"/>
+          </w:tcPr>
+          <w:p>
+            <w:pPr>
+              <w:rPr>
+                <w:sz w:val="32"/>
+                <w:szCs w:val="32"/>
+              </w:rPr>
+            </w:pPr>
+            <w:r>
+              <w:rPr>
+                <w:sz w:val="32"/>
+                <w:szCs w:val="32"/>
+              </w:rPr>
+              <w:t>Acceptance criteria:</w:t>
+            </w:r>
+          </w:p>
+          <w:p>
+            <w:pPr>
+              <w:rPr>
+                <w:sz w:val="32"/>
+                <w:szCs w:val="32"/>
+              </w:rPr>
+            </w:pPr>
+          </w:p>
+          <w:p>
+            <w:pPr>
+              <w:rPr>
+                <w:sz w:val="32"/>
+                <w:szCs w:val="32"/>
+              </w:rPr>
+            </w:pPr>
+            <w:r>
+              <w:rPr>
+                <w:sz w:val="32"/>
+                <w:szCs w:val="32"/>
+              </w:rPr>
+              <w:t>There must be a way to display all employees and products.</w:t>
             </w:r>
           </w:p>
         </w:tc>
@@ -5271,6 +5430,37 @@
     </w:tbl>
     <w:p/>
     <w:p/>
+    <w:p/>
+    <w:p/>
+    <w:p/>
+    <w:p>
+      <w:pPr>
+        <w:pStyle w:val="ListParagraph"/>
+        <w:numPr>
+          <w:ilvl w:val="1"/>
+          <w:numId w:val="7"/>
+        </w:numPr>
+        <w:rPr>
+          <w:sz w:val="32"/>
+          <w:szCs w:val="32"/>
+        </w:rPr>
+      </w:pPr>
+      <w:r>
+        <w:rPr>
+          <w:sz w:val="32"/>
+          <w:szCs w:val="32"/>
+        </w:rPr>
+        <w:lastRenderedPageBreak/>
+        <w:t>US</w:t>
+      </w:r>
+      <w:r>
+        <w:rPr>
+          <w:sz w:val="32"/>
+          <w:szCs w:val="32"/>
+        </w:rPr>
+        <w:t>-07</w:t>
+      </w:r>
+    </w:p>
     <w:p/>
     <w:tbl>
       <w:tblPr>
@@ -5302,6 +5492,13 @@
               </w:rPr>
               <w:t xml:space="preserve">Name: </w:t>
             </w:r>
+            <w:r>
+              <w:rPr>
+                <w:sz w:val="32"/>
+                <w:szCs w:val="32"/>
+              </w:rPr>
+              <w:t>Registering an order</w:t>
+            </w:r>
           </w:p>
         </w:tc>
         <w:tc>
@@ -5322,6 +5519,13 @@
               </w:rPr>
               <w:t xml:space="preserve">Priority: </w:t>
             </w:r>
+            <w:r>
+              <w:rPr>
+                <w:sz w:val="32"/>
+                <w:szCs w:val="32"/>
+              </w:rPr>
+              <w:t>Must</w:t>
+            </w:r>
           </w:p>
         </w:tc>
         <w:tc>
@@ -5340,7 +5544,14 @@
                 <w:sz w:val="32"/>
                 <w:szCs w:val="32"/>
               </w:rPr>
-              <w:t>Estimation: 13</w:t>
+              <w:t xml:space="preserve">Estimation: </w:t>
+            </w:r>
+            <w:r>
+              <w:rPr>
+                <w:sz w:val="32"/>
+                <w:szCs w:val="32"/>
+              </w:rPr>
+              <w:t>21</w:t>
             </w:r>
           </w:p>
         </w:tc>
@@ -5411,21 +5622,12 @@
                 <w:szCs w:val="32"/>
               </w:rPr>
             </w:pPr>
-            <w:proofErr w:type="gramStart"/>
-            <w:r>
-              <w:rPr>
-                <w:sz w:val="32"/>
-                <w:szCs w:val="32"/>
-              </w:rPr>
-              <w:t>So</w:t>
-            </w:r>
-            <w:proofErr w:type="gramEnd"/>
-            <w:r>
-              <w:rPr>
-                <w:sz w:val="32"/>
-                <w:szCs w:val="32"/>
-              </w:rPr>
-              <w:t xml:space="preserve"> I can keep track of the table’s order.</w:t>
+            <w:r>
+              <w:rPr>
+                <w:sz w:val="32"/>
+                <w:szCs w:val="32"/>
+              </w:rPr>
+              <w:t>So I can keep track of the table’s order.</w:t>
             </w:r>
           </w:p>
         </w:tc>
@@ -5498,19 +5700,33 @@
     <w:p/>
     <w:p>
       <w:pPr>
+        <w:rPr>
+          <w:rFonts w:asciiTheme="majorHAnsi" w:eastAsiaTheme="majorEastAsia" w:hAnsiTheme="majorHAnsi" w:cstheme="majorBidi"/>
+          <w:color w:val="2F5496" w:themeColor="accent1" w:themeShade="BF"/>
+          <w:sz w:val="32"/>
+          <w:szCs w:val="32"/>
+        </w:rPr>
+      </w:pPr>
+      <w:bookmarkStart w:id="5" w:name="_Toc84594360"/>
+      <w:r>
+        <w:br w:type="page"/>
+      </w:r>
+    </w:p>
+    <w:p>
+      <w:pPr>
         <w:pStyle w:val="Heading1"/>
         <w:numPr>
           <w:ilvl w:val="0"/>
           <w:numId w:val="7"/>
         </w:numPr>
       </w:pPr>
-      <w:bookmarkStart w:id="4" w:name="_Toc84594360"/>
       <w:r>
         <w:lastRenderedPageBreak/>
         <w:t>Backlog</w:t>
       </w:r>
-      <w:bookmarkEnd w:id="4"/>
+      <w:bookmarkEnd w:id="5"/>
     </w:p>
+    <w:p/>
     <w:p/>
     <w:p>
       <w:r>
@@ -5518,9 +5734,17 @@
           <w:noProof/>
         </w:rPr>
         <w:drawing>
-          <wp:inline distT="0" distB="0" distL="0" distR="0" wp14:anchorId="6D02A3CF" wp14:editId="5EB22213">
+          <wp:anchor distT="0" distB="0" distL="114300" distR="114300" simplePos="0" relativeHeight="251659264" behindDoc="0" locked="0" layoutInCell="1" allowOverlap="1" wp14:anchorId="5B0B22DB" wp14:editId="53E47C3F">
+            <wp:simplePos x="0" y="0"/>
+            <wp:positionH relativeFrom="margin">
+              <wp:posOffset>142875</wp:posOffset>
+            </wp:positionH>
+            <wp:positionV relativeFrom="paragraph">
+              <wp:posOffset>121920</wp:posOffset>
+            </wp:positionV>
             <wp:extent cx="5943600" cy="6913880"/>
             <wp:effectExtent l="0" t="0" r="0" b="1270"/>
+            <wp:wrapNone/>
             <wp:docPr id="2" name="Picture 2"/>
             <wp:cNvGraphicFramePr>
               <a:graphicFrameLocks xmlns:a="http://schemas.openxmlformats.org/drawingml/2006/main" noChangeAspect="1"/>
@@ -5563,7 +5787,7 @@
                 </pic:pic>
               </a:graphicData>
             </a:graphic>
-          </wp:inline>
+          </wp:anchor>
         </w:drawing>
       </w:r>
     </w:p>
@@ -6809,7 +7033,7 @@
   <w:style w:type="paragraph" w:default="1" w:styleId="Normal">
     <w:name w:val="Normal"/>
     <w:qFormat/>
-    <w:rsid w:val="007D1BA9"/>
+    <w:rsid w:val="00391F6C"/>
   </w:style>
   <w:style w:type="paragraph" w:styleId="Heading1">
     <w:name w:val="heading 1"/>

</xml_diff>

<commit_message>
Added login page, created info popup, Working CRUD for Employees, Added DTO for Employees, Did some re-routing, Updated Documentation
</commit_message>
<xml_diff>
--- a/Documentation/RequirementsDocument.docx
+++ b/Documentation/RequirementsDocument.docx
@@ -336,7 +336,7 @@
           <w:r>
             <w:fldChar w:fldCharType="separate"/>
           </w:r>
-          <w:hyperlink w:anchor="_Toc84594356" w:history="1">
+          <w:hyperlink w:anchor="_Toc88845456" w:history="1">
             <w:r>
               <w:rPr>
                 <w:rStyle w:val="Hyperlink"/>
@@ -377,7 +377,7 @@
                 <w:noProof/>
                 <w:webHidden/>
               </w:rPr>
-              <w:instrText xml:space="preserve"> PAGEREF _Toc84594356 \h </w:instrText>
+              <w:instrText xml:space="preserve"> PAGEREF _Toc88845456 \h </w:instrText>
             </w:r>
             <w:r>
               <w:rPr>
@@ -420,7 +420,7 @@
               <w:noProof/>
             </w:rPr>
           </w:pPr>
-          <w:hyperlink w:anchor="_Toc84594357" w:history="1">
+          <w:hyperlink w:anchor="_Toc88845457" w:history="1">
             <w:r>
               <w:rPr>
                 <w:rStyle w:val="Hyperlink"/>
@@ -461,7 +461,7 @@
                 <w:noProof/>
                 <w:webHidden/>
               </w:rPr>
-              <w:instrText xml:space="preserve"> PAGEREF _Toc84594357 \h </w:instrText>
+              <w:instrText xml:space="preserve"> PAGEREF _Toc88845457 \h </w:instrText>
             </w:r>
             <w:r>
               <w:rPr>
@@ -504,7 +504,7 @@
               <w:noProof/>
             </w:rPr>
           </w:pPr>
-          <w:hyperlink w:anchor="_Toc84594358" w:history="1">
+          <w:hyperlink w:anchor="_Toc88845458" w:history="1">
             <w:r>
               <w:rPr>
                 <w:rStyle w:val="Hyperlink"/>
@@ -524,7 +524,7 @@
                 <w:rStyle w:val="Hyperlink"/>
                 <w:noProof/>
               </w:rPr>
-              <w:t>Functional requirements</w:t>
+              <w:t>User Stories</w:t>
             </w:r>
             <w:r>
               <w:rPr>
@@ -545,7 +545,7 @@
                 <w:noProof/>
                 <w:webHidden/>
               </w:rPr>
-              <w:instrText xml:space="preserve"> PAGEREF _Toc84594358 \h </w:instrText>
+              <w:instrText xml:space="preserve"> PAGEREF _Toc88845458 \h </w:instrText>
             </w:r>
             <w:r>
               <w:rPr>
@@ -588,7 +588,7 @@
               <w:noProof/>
             </w:rPr>
           </w:pPr>
-          <w:hyperlink w:anchor="_Toc84594359" w:history="1">
+          <w:hyperlink w:anchor="_Toc88845459" w:history="1">
             <w:r>
               <w:rPr>
                 <w:rStyle w:val="Hyperlink"/>
@@ -608,7 +608,7 @@
                 <w:rStyle w:val="Hyperlink"/>
                 <w:noProof/>
               </w:rPr>
-              <w:t>User Stories</w:t>
+              <w:t>Screens</w:t>
             </w:r>
             <w:r>
               <w:rPr>
@@ -629,7 +629,7 @@
                 <w:noProof/>
                 <w:webHidden/>
               </w:rPr>
-              <w:instrText xml:space="preserve"> PAGEREF _Toc84594359 \h </w:instrText>
+              <w:instrText xml:space="preserve"> PAGEREF _Toc88845459 \h </w:instrText>
             </w:r>
             <w:r>
               <w:rPr>
@@ -649,7 +649,7 @@
                 <w:noProof/>
                 <w:webHidden/>
               </w:rPr>
-              <w:t>6</w:t>
+              <w:t>7</w:t>
             </w:r>
             <w:r>
               <w:rPr>
@@ -672,7 +672,7 @@
               <w:noProof/>
             </w:rPr>
           </w:pPr>
-          <w:hyperlink w:anchor="_Toc84594360" w:history="1">
+          <w:hyperlink w:anchor="_Toc88845460" w:history="1">
             <w:r>
               <w:rPr>
                 <w:rStyle w:val="Hyperlink"/>
@@ -713,7 +713,7 @@
                 <w:noProof/>
                 <w:webHidden/>
               </w:rPr>
-              <w:instrText xml:space="preserve"> PAGEREF _Toc84594360 \h </w:instrText>
+              <w:instrText xml:space="preserve"> PAGEREF _Toc88845460 \h </w:instrText>
             </w:r>
             <w:r>
               <w:rPr>
@@ -733,7 +733,7 @@
                 <w:noProof/>
                 <w:webHidden/>
               </w:rPr>
-              <w:t>9</w:t>
+              <w:t>8</w:t>
             </w:r>
             <w:r>
               <w:rPr>
@@ -788,7 +788,7 @@
           <w:szCs w:val="34"/>
         </w:rPr>
       </w:pPr>
-      <w:bookmarkStart w:id="1" w:name="_Toc84594356"/>
+      <w:bookmarkStart w:id="1" w:name="_Toc88845456"/>
       <w:r>
         <w:t xml:space="preserve">Project </w:t>
       </w:r>
@@ -817,7 +817,23 @@
           <w:sz w:val="32"/>
           <w:szCs w:val="32"/>
         </w:rPr>
-        <w:t xml:space="preserve"> project is a web application and its main purpose is to be used in various restaurants from staff to keep track of people’s orders.</w:t>
+        <w:t xml:space="preserve"> project is a web </w:t>
+      </w:r>
+      <w:proofErr w:type="gramStart"/>
+      <w:r>
+        <w:rPr>
+          <w:sz w:val="32"/>
+          <w:szCs w:val="32"/>
+        </w:rPr>
+        <w:t>application</w:t>
+      </w:r>
+      <w:proofErr w:type="gramEnd"/>
+      <w:r>
+        <w:rPr>
+          <w:sz w:val="32"/>
+          <w:szCs w:val="32"/>
+        </w:rPr>
+        <w:t xml:space="preserve"> and its main purpose is to be used in various restaurants from staff to keep track of people’s orders.</w:t>
       </w:r>
     </w:p>
     <w:p>
@@ -932,7 +948,7 @@
           <w:numId w:val="7"/>
         </w:numPr>
       </w:pPr>
-      <w:bookmarkStart w:id="2" w:name="_Toc84594357"/>
+      <w:bookmarkStart w:id="2" w:name="_Toc88845457"/>
       <w:r>
         <w:t>Version table</w:t>
       </w:r>
@@ -1088,14 +1104,12 @@
         </w:tc>
       </w:tr>
     </w:tbl>
-    <w:p>
-      <w:pPr>
-        <w:rPr>
-          <w:sz w:val="34"/>
-          <w:szCs w:val="34"/>
-        </w:rPr>
-      </w:pPr>
-    </w:p>
+    <w:p/>
+    <w:p/>
+    <w:p/>
+    <w:p/>
+    <w:p/>
+    <w:p/>
     <w:p>
       <w:pPr>
         <w:pStyle w:val="Heading1"/>
@@ -1104,2508 +1118,11 @@
           <w:numId w:val="7"/>
         </w:numPr>
       </w:pPr>
-      <w:bookmarkStart w:id="3" w:name="_Toc84594358"/>
+      <w:bookmarkStart w:id="3" w:name="_Toc88845458"/>
       <w:r>
-        <w:t>Functional requirements</w:t>
+        <w:t>User Stories</w:t>
       </w:r>
       <w:bookmarkEnd w:id="3"/>
-    </w:p>
-    <w:p>
-      <w:pPr>
-        <w:rPr>
-          <w:sz w:val="34"/>
-          <w:szCs w:val="34"/>
-        </w:rPr>
-      </w:pPr>
-    </w:p>
-    <w:tbl>
-      <w:tblPr>
-        <w:tblStyle w:val="GridTable5Dark-Accent5"/>
-        <w:tblW w:w="10345" w:type="dxa"/>
-        <w:tblLayout w:type="fixed"/>
-        <w:tblLook w:val="04A0" w:firstRow="1" w:lastRow="0" w:firstColumn="1" w:lastColumn="0" w:noHBand="0" w:noVBand="1"/>
-      </w:tblPr>
-      <w:tblGrid>
-        <w:gridCol w:w="2366"/>
-        <w:gridCol w:w="3929"/>
-        <w:gridCol w:w="1890"/>
-        <w:gridCol w:w="2160"/>
-      </w:tblGrid>
-      <w:tr>
-        <w:trPr>
-          <w:cnfStyle w:val="100000000000" w:firstRow="1" w:lastRow="0" w:firstColumn="0" w:lastColumn="0" w:oddVBand="0" w:evenVBand="0" w:oddHBand="0" w:evenHBand="0" w:firstRowFirstColumn="0" w:firstRowLastColumn="0" w:lastRowFirstColumn="0" w:lastRowLastColumn="0"/>
-          <w:trHeight w:val="1340"/>
-        </w:trPr>
-        <w:tc>
-          <w:tcPr>
-            <w:cnfStyle w:val="001000000000" w:firstRow="0" w:lastRow="0" w:firstColumn="1" w:lastColumn="0" w:oddVBand="0" w:evenVBand="0" w:oddHBand="0" w:evenHBand="0" w:firstRowFirstColumn="0" w:firstRowLastColumn="0" w:lastRowFirstColumn="0" w:lastRowLastColumn="0"/>
-            <w:tcW w:w="2366" w:type="dxa"/>
-          </w:tcPr>
-          <w:p>
-            <w:pPr>
-              <w:rPr>
-                <w:sz w:val="28"/>
-                <w:szCs w:val="28"/>
-              </w:rPr>
-            </w:pPr>
-            <w:r>
-              <w:rPr>
-                <w:sz w:val="28"/>
-                <w:szCs w:val="28"/>
-              </w:rPr>
-              <w:t>Functional Requirement ID</w:t>
-            </w:r>
-          </w:p>
-        </w:tc>
-        <w:tc>
-          <w:tcPr>
-            <w:tcW w:w="3929" w:type="dxa"/>
-          </w:tcPr>
-          <w:p>
-            <w:pPr>
-              <w:cnfStyle w:val="100000000000" w:firstRow="1" w:lastRow="0" w:firstColumn="0" w:lastColumn="0" w:oddVBand="0" w:evenVBand="0" w:oddHBand="0" w:evenHBand="0" w:firstRowFirstColumn="0" w:firstRowLastColumn="0" w:lastRowFirstColumn="0" w:lastRowLastColumn="0"/>
-              <w:rPr>
-                <w:sz w:val="28"/>
-                <w:szCs w:val="28"/>
-              </w:rPr>
-            </w:pPr>
-            <w:r>
-              <w:rPr>
-                <w:sz w:val="28"/>
-                <w:szCs w:val="28"/>
-              </w:rPr>
-              <w:t>Requirements description</w:t>
-            </w:r>
-          </w:p>
-        </w:tc>
-        <w:tc>
-          <w:tcPr>
-            <w:tcW w:w="1890" w:type="dxa"/>
-          </w:tcPr>
-          <w:p>
-            <w:pPr>
-              <w:cnfStyle w:val="100000000000" w:firstRow="1" w:lastRow="0" w:firstColumn="0" w:lastColumn="0" w:oddVBand="0" w:evenVBand="0" w:oddHBand="0" w:evenHBand="0" w:firstRowFirstColumn="0" w:firstRowLastColumn="0" w:lastRowFirstColumn="0" w:lastRowLastColumn="0"/>
-              <w:rPr>
-                <w:sz w:val="28"/>
-                <w:szCs w:val="28"/>
-              </w:rPr>
-            </w:pPr>
-            <w:r>
-              <w:rPr>
-                <w:sz w:val="28"/>
-                <w:szCs w:val="28"/>
-              </w:rPr>
-              <w:t>Must/</w:t>
-            </w:r>
-            <w:r>
-              <w:rPr>
-                <w:sz w:val="28"/>
-                <w:szCs w:val="28"/>
-              </w:rPr>
-              <w:t>Should/Could/Will</w:t>
-            </w:r>
-            <w:r>
-              <w:rPr>
-                <w:sz w:val="28"/>
-                <w:szCs w:val="28"/>
-              </w:rPr>
-              <w:t xml:space="preserve"> not</w:t>
-            </w:r>
-            <w:r>
-              <w:rPr>
-                <w:sz w:val="28"/>
-                <w:szCs w:val="28"/>
-              </w:rPr>
-              <w:t xml:space="preserve"> have</w:t>
-            </w:r>
-          </w:p>
-        </w:tc>
-        <w:tc>
-          <w:tcPr>
-            <w:tcW w:w="2160" w:type="dxa"/>
-          </w:tcPr>
-          <w:p>
-            <w:pPr>
-              <w:cnfStyle w:val="100000000000" w:firstRow="1" w:lastRow="0" w:firstColumn="0" w:lastColumn="0" w:oddVBand="0" w:evenVBand="0" w:oddHBand="0" w:evenHBand="0" w:firstRowFirstColumn="0" w:firstRowLastColumn="0" w:lastRowFirstColumn="0" w:lastRowLastColumn="0"/>
-              <w:rPr>
-                <w:sz w:val="28"/>
-                <w:szCs w:val="28"/>
-              </w:rPr>
-            </w:pPr>
-            <w:r>
-              <w:rPr>
-                <w:sz w:val="28"/>
-                <w:szCs w:val="28"/>
-              </w:rPr>
-              <w:t>Comments</w:t>
-            </w:r>
-          </w:p>
-        </w:tc>
-      </w:tr>
-      <w:tr>
-        <w:trPr>
-          <w:cnfStyle w:val="000000100000" w:firstRow="0" w:lastRow="0" w:firstColumn="0" w:lastColumn="0" w:oddVBand="0" w:evenVBand="0" w:oddHBand="1" w:evenHBand="0" w:firstRowFirstColumn="0" w:firstRowLastColumn="0" w:lastRowFirstColumn="0" w:lastRowLastColumn="0"/>
-          <w:trHeight w:val="771"/>
-        </w:trPr>
-        <w:tc>
-          <w:tcPr>
-            <w:cnfStyle w:val="001000000000" w:firstRow="0" w:lastRow="0" w:firstColumn="1" w:lastColumn="0" w:oddVBand="0" w:evenVBand="0" w:oddHBand="0" w:evenHBand="0" w:firstRowFirstColumn="0" w:firstRowLastColumn="0" w:lastRowFirstColumn="0" w:lastRowLastColumn="0"/>
-            <w:tcW w:w="2366" w:type="dxa"/>
-          </w:tcPr>
-          <w:p>
-            <w:pPr>
-              <w:rPr>
-                <w:sz w:val="28"/>
-                <w:szCs w:val="28"/>
-              </w:rPr>
-            </w:pPr>
-            <w:r>
-              <w:rPr>
-                <w:sz w:val="28"/>
-                <w:szCs w:val="28"/>
-              </w:rPr>
-              <w:t>FR-01</w:t>
-            </w:r>
-          </w:p>
-        </w:tc>
-        <w:tc>
-          <w:tcPr>
-            <w:tcW w:w="3929" w:type="dxa"/>
-          </w:tcPr>
-          <w:p>
-            <w:pPr>
-              <w:cnfStyle w:val="000000100000" w:firstRow="0" w:lastRow="0" w:firstColumn="0" w:lastColumn="0" w:oddVBand="0" w:evenVBand="0" w:oddHBand="1" w:evenHBand="0" w:firstRowFirstColumn="0" w:firstRowLastColumn="0" w:lastRowFirstColumn="0" w:lastRowLastColumn="0"/>
-              <w:rPr>
-                <w:sz w:val="28"/>
-                <w:szCs w:val="28"/>
-              </w:rPr>
-            </w:pPr>
-            <w:r>
-              <w:rPr>
-                <w:sz w:val="28"/>
-                <w:szCs w:val="28"/>
-              </w:rPr>
-              <w:t>Staff members must be able to take the order of a table and register it inside the web application</w:t>
-            </w:r>
-          </w:p>
-        </w:tc>
-        <w:tc>
-          <w:tcPr>
-            <w:tcW w:w="1890" w:type="dxa"/>
-          </w:tcPr>
-          <w:p>
-            <w:pPr>
-              <w:cnfStyle w:val="000000100000" w:firstRow="0" w:lastRow="0" w:firstColumn="0" w:lastColumn="0" w:oddVBand="0" w:evenVBand="0" w:oddHBand="1" w:evenHBand="0" w:firstRowFirstColumn="0" w:firstRowLastColumn="0" w:lastRowFirstColumn="0" w:lastRowLastColumn="0"/>
-              <w:rPr>
-                <w:sz w:val="28"/>
-                <w:szCs w:val="28"/>
-              </w:rPr>
-            </w:pPr>
-            <w:r>
-              <w:rPr>
-                <w:sz w:val="28"/>
-                <w:szCs w:val="28"/>
-              </w:rPr>
-              <w:t>Must</w:t>
-            </w:r>
-          </w:p>
-        </w:tc>
-        <w:tc>
-          <w:tcPr>
-            <w:tcW w:w="2160" w:type="dxa"/>
-          </w:tcPr>
-          <w:p>
-            <w:pPr>
-              <w:cnfStyle w:val="000000100000" w:firstRow="0" w:lastRow="0" w:firstColumn="0" w:lastColumn="0" w:oddVBand="0" w:evenVBand="0" w:oddHBand="1" w:evenHBand="0" w:firstRowFirstColumn="0" w:firstRowLastColumn="0" w:lastRowFirstColumn="0" w:lastRowLastColumn="0"/>
-              <w:rPr>
-                <w:sz w:val="28"/>
-                <w:szCs w:val="28"/>
-              </w:rPr>
-            </w:pPr>
-          </w:p>
-        </w:tc>
-      </w:tr>
-      <w:tr>
-        <w:trPr>
-          <w:trHeight w:val="771"/>
-        </w:trPr>
-        <w:tc>
-          <w:tcPr>
-            <w:cnfStyle w:val="001000000000" w:firstRow="0" w:lastRow="0" w:firstColumn="1" w:lastColumn="0" w:oddVBand="0" w:evenVBand="0" w:oddHBand="0" w:evenHBand="0" w:firstRowFirstColumn="0" w:firstRowLastColumn="0" w:lastRowFirstColumn="0" w:lastRowLastColumn="0"/>
-            <w:tcW w:w="2366" w:type="dxa"/>
-          </w:tcPr>
-          <w:p>
-            <w:pPr>
-              <w:rPr>
-                <w:sz w:val="28"/>
-                <w:szCs w:val="28"/>
-              </w:rPr>
-            </w:pPr>
-            <w:r>
-              <w:rPr>
-                <w:sz w:val="28"/>
-                <w:szCs w:val="28"/>
-              </w:rPr>
-              <w:t>FR-02</w:t>
-            </w:r>
-          </w:p>
-        </w:tc>
-        <w:tc>
-          <w:tcPr>
-            <w:tcW w:w="3929" w:type="dxa"/>
-          </w:tcPr>
-          <w:p>
-            <w:pPr>
-              <w:cnfStyle w:val="000000000000" w:firstRow="0" w:lastRow="0" w:firstColumn="0" w:lastColumn="0" w:oddVBand="0" w:evenVBand="0" w:oddHBand="0" w:evenHBand="0" w:firstRowFirstColumn="0" w:firstRowLastColumn="0" w:lastRowFirstColumn="0" w:lastRowLastColumn="0"/>
-              <w:rPr>
-                <w:sz w:val="28"/>
-                <w:szCs w:val="28"/>
-              </w:rPr>
-            </w:pPr>
-            <w:r>
-              <w:rPr>
-                <w:sz w:val="28"/>
-                <w:szCs w:val="28"/>
-              </w:rPr>
-              <w:t>Staff members must have an option to finalize an order of a table</w:t>
-            </w:r>
-          </w:p>
-        </w:tc>
-        <w:tc>
-          <w:tcPr>
-            <w:tcW w:w="1890" w:type="dxa"/>
-          </w:tcPr>
-          <w:p>
-            <w:pPr>
-              <w:cnfStyle w:val="000000000000" w:firstRow="0" w:lastRow="0" w:firstColumn="0" w:lastColumn="0" w:oddVBand="0" w:evenVBand="0" w:oddHBand="0" w:evenHBand="0" w:firstRowFirstColumn="0" w:firstRowLastColumn="0" w:lastRowFirstColumn="0" w:lastRowLastColumn="0"/>
-              <w:rPr>
-                <w:sz w:val="28"/>
-                <w:szCs w:val="28"/>
-              </w:rPr>
-            </w:pPr>
-            <w:r>
-              <w:rPr>
-                <w:sz w:val="28"/>
-                <w:szCs w:val="28"/>
-              </w:rPr>
-              <w:t>Must</w:t>
-            </w:r>
-          </w:p>
-        </w:tc>
-        <w:tc>
-          <w:tcPr>
-            <w:tcW w:w="2160" w:type="dxa"/>
-          </w:tcPr>
-          <w:p>
-            <w:pPr>
-              <w:cnfStyle w:val="000000000000" w:firstRow="0" w:lastRow="0" w:firstColumn="0" w:lastColumn="0" w:oddVBand="0" w:evenVBand="0" w:oddHBand="0" w:evenHBand="0" w:firstRowFirstColumn="0" w:firstRowLastColumn="0" w:lastRowFirstColumn="0" w:lastRowLastColumn="0"/>
-              <w:rPr>
-                <w:sz w:val="28"/>
-                <w:szCs w:val="28"/>
-              </w:rPr>
-            </w:pPr>
-          </w:p>
-        </w:tc>
-      </w:tr>
-      <w:tr>
-        <w:trPr>
-          <w:cnfStyle w:val="000000100000" w:firstRow="0" w:lastRow="0" w:firstColumn="0" w:lastColumn="0" w:oddVBand="0" w:evenVBand="0" w:oddHBand="1" w:evenHBand="0" w:firstRowFirstColumn="0" w:firstRowLastColumn="0" w:lastRowFirstColumn="0" w:lastRowLastColumn="0"/>
-          <w:trHeight w:val="980"/>
-        </w:trPr>
-        <w:tc>
-          <w:tcPr>
-            <w:cnfStyle w:val="001000000000" w:firstRow="0" w:lastRow="0" w:firstColumn="1" w:lastColumn="0" w:oddVBand="0" w:evenVBand="0" w:oddHBand="0" w:evenHBand="0" w:firstRowFirstColumn="0" w:firstRowLastColumn="0" w:lastRowFirstColumn="0" w:lastRowLastColumn="0"/>
-            <w:tcW w:w="2366" w:type="dxa"/>
-          </w:tcPr>
-          <w:p>
-            <w:pPr>
-              <w:rPr>
-                <w:sz w:val="28"/>
-                <w:szCs w:val="28"/>
-              </w:rPr>
-            </w:pPr>
-            <w:r>
-              <w:rPr>
-                <w:sz w:val="28"/>
-                <w:szCs w:val="28"/>
-              </w:rPr>
-              <w:t>FR-0</w:t>
-            </w:r>
-            <w:r>
-              <w:rPr>
-                <w:sz w:val="28"/>
-                <w:szCs w:val="28"/>
-              </w:rPr>
-              <w:t>3</w:t>
-            </w:r>
-          </w:p>
-        </w:tc>
-        <w:tc>
-          <w:tcPr>
-            <w:tcW w:w="3929" w:type="dxa"/>
-          </w:tcPr>
-          <w:p>
-            <w:pPr>
-              <w:cnfStyle w:val="000000100000" w:firstRow="0" w:lastRow="0" w:firstColumn="0" w:lastColumn="0" w:oddVBand="0" w:evenVBand="0" w:oddHBand="1" w:evenHBand="0" w:firstRowFirstColumn="0" w:firstRowLastColumn="0" w:lastRowFirstColumn="0" w:lastRowLastColumn="0"/>
-              <w:rPr>
-                <w:sz w:val="28"/>
-                <w:szCs w:val="28"/>
-              </w:rPr>
-            </w:pPr>
-            <w:r>
-              <w:rPr>
-                <w:sz w:val="28"/>
-                <w:szCs w:val="28"/>
-              </w:rPr>
-              <w:t>The web app must have a database to store information about dishes and staff</w:t>
-            </w:r>
-          </w:p>
-        </w:tc>
-        <w:tc>
-          <w:tcPr>
-            <w:tcW w:w="1890" w:type="dxa"/>
-          </w:tcPr>
-          <w:p>
-            <w:pPr>
-              <w:cnfStyle w:val="000000100000" w:firstRow="0" w:lastRow="0" w:firstColumn="0" w:lastColumn="0" w:oddVBand="0" w:evenVBand="0" w:oddHBand="1" w:evenHBand="0" w:firstRowFirstColumn="0" w:firstRowLastColumn="0" w:lastRowFirstColumn="0" w:lastRowLastColumn="0"/>
-              <w:rPr>
-                <w:sz w:val="28"/>
-                <w:szCs w:val="28"/>
-              </w:rPr>
-            </w:pPr>
-            <w:r>
-              <w:rPr>
-                <w:sz w:val="28"/>
-                <w:szCs w:val="28"/>
-              </w:rPr>
-              <w:t>Must</w:t>
-            </w:r>
-          </w:p>
-        </w:tc>
-        <w:tc>
-          <w:tcPr>
-            <w:tcW w:w="2160" w:type="dxa"/>
-          </w:tcPr>
-          <w:p>
-            <w:pPr>
-              <w:cnfStyle w:val="000000100000" w:firstRow="0" w:lastRow="0" w:firstColumn="0" w:lastColumn="0" w:oddVBand="0" w:evenVBand="0" w:oddHBand="1" w:evenHBand="0" w:firstRowFirstColumn="0" w:firstRowLastColumn="0" w:lastRowFirstColumn="0" w:lastRowLastColumn="0"/>
-              <w:rPr>
-                <w:sz w:val="28"/>
-                <w:szCs w:val="28"/>
-              </w:rPr>
-            </w:pPr>
-          </w:p>
-        </w:tc>
-      </w:tr>
-      <w:tr>
-        <w:trPr>
-          <w:trHeight w:val="743"/>
-        </w:trPr>
-        <w:tc>
-          <w:tcPr>
-            <w:cnfStyle w:val="001000000000" w:firstRow="0" w:lastRow="0" w:firstColumn="1" w:lastColumn="0" w:oddVBand="0" w:evenVBand="0" w:oddHBand="0" w:evenHBand="0" w:firstRowFirstColumn="0" w:firstRowLastColumn="0" w:lastRowFirstColumn="0" w:lastRowLastColumn="0"/>
-            <w:tcW w:w="2366" w:type="dxa"/>
-          </w:tcPr>
-          <w:p>
-            <w:pPr>
-              <w:rPr>
-                <w:sz w:val="28"/>
-                <w:szCs w:val="28"/>
-              </w:rPr>
-            </w:pPr>
-            <w:r>
-              <w:rPr>
-                <w:sz w:val="28"/>
-                <w:szCs w:val="28"/>
-              </w:rPr>
-              <w:t>FR-0</w:t>
-            </w:r>
-            <w:r>
-              <w:rPr>
-                <w:sz w:val="28"/>
-                <w:szCs w:val="28"/>
-              </w:rPr>
-              <w:t>4</w:t>
-            </w:r>
-          </w:p>
-        </w:tc>
-        <w:tc>
-          <w:tcPr>
-            <w:tcW w:w="3929" w:type="dxa"/>
-          </w:tcPr>
-          <w:p>
-            <w:pPr>
-              <w:cnfStyle w:val="000000000000" w:firstRow="0" w:lastRow="0" w:firstColumn="0" w:lastColumn="0" w:oddVBand="0" w:evenVBand="0" w:oddHBand="0" w:evenHBand="0" w:firstRowFirstColumn="0" w:firstRowLastColumn="0" w:lastRowFirstColumn="0" w:lastRowLastColumn="0"/>
-              <w:rPr>
-                <w:sz w:val="28"/>
-                <w:szCs w:val="28"/>
-              </w:rPr>
-            </w:pPr>
-            <w:r>
-              <w:rPr>
-                <w:sz w:val="28"/>
-                <w:szCs w:val="28"/>
-              </w:rPr>
-              <w:t>The web app must have a functionality to register employees</w:t>
-            </w:r>
-            <w:r>
-              <w:rPr>
-                <w:sz w:val="28"/>
-                <w:szCs w:val="28"/>
-              </w:rPr>
-              <w:t xml:space="preserve"> to db</w:t>
-            </w:r>
-          </w:p>
-        </w:tc>
-        <w:tc>
-          <w:tcPr>
-            <w:tcW w:w="1890" w:type="dxa"/>
-          </w:tcPr>
-          <w:p>
-            <w:pPr>
-              <w:cnfStyle w:val="000000000000" w:firstRow="0" w:lastRow="0" w:firstColumn="0" w:lastColumn="0" w:oddVBand="0" w:evenVBand="0" w:oddHBand="0" w:evenHBand="0" w:firstRowFirstColumn="0" w:firstRowLastColumn="0" w:lastRowFirstColumn="0" w:lastRowLastColumn="0"/>
-              <w:rPr>
-                <w:sz w:val="28"/>
-                <w:szCs w:val="28"/>
-              </w:rPr>
-            </w:pPr>
-            <w:r>
-              <w:rPr>
-                <w:sz w:val="28"/>
-                <w:szCs w:val="28"/>
-              </w:rPr>
-              <w:t>Must</w:t>
-            </w:r>
-          </w:p>
-        </w:tc>
-        <w:tc>
-          <w:tcPr>
-            <w:tcW w:w="2160" w:type="dxa"/>
-          </w:tcPr>
-          <w:p>
-            <w:pPr>
-              <w:cnfStyle w:val="000000000000" w:firstRow="0" w:lastRow="0" w:firstColumn="0" w:lastColumn="0" w:oddVBand="0" w:evenVBand="0" w:oddHBand="0" w:evenHBand="0" w:firstRowFirstColumn="0" w:firstRowLastColumn="0" w:lastRowFirstColumn="0" w:lastRowLastColumn="0"/>
-              <w:rPr>
-                <w:sz w:val="28"/>
-                <w:szCs w:val="28"/>
-              </w:rPr>
-            </w:pPr>
-          </w:p>
-        </w:tc>
-      </w:tr>
-      <w:tr>
-        <w:trPr>
-          <w:cnfStyle w:val="000000100000" w:firstRow="0" w:lastRow="0" w:firstColumn="0" w:lastColumn="0" w:oddVBand="0" w:evenVBand="0" w:oddHBand="1" w:evenHBand="0" w:firstRowFirstColumn="0" w:firstRowLastColumn="0" w:lastRowFirstColumn="0" w:lastRowLastColumn="0"/>
-          <w:trHeight w:val="743"/>
-        </w:trPr>
-        <w:tc>
-          <w:tcPr>
-            <w:cnfStyle w:val="001000000000" w:firstRow="0" w:lastRow="0" w:firstColumn="1" w:lastColumn="0" w:oddVBand="0" w:evenVBand="0" w:oddHBand="0" w:evenHBand="0" w:firstRowFirstColumn="0" w:firstRowLastColumn="0" w:lastRowFirstColumn="0" w:lastRowLastColumn="0"/>
-            <w:tcW w:w="2366" w:type="dxa"/>
-          </w:tcPr>
-          <w:p>
-            <w:pPr>
-              <w:rPr>
-                <w:sz w:val="28"/>
-                <w:szCs w:val="28"/>
-              </w:rPr>
-            </w:pPr>
-            <w:r>
-              <w:rPr>
-                <w:sz w:val="28"/>
-                <w:szCs w:val="28"/>
-              </w:rPr>
-              <w:t>FR-0</w:t>
-            </w:r>
-            <w:r>
-              <w:rPr>
-                <w:sz w:val="28"/>
-                <w:szCs w:val="28"/>
-              </w:rPr>
-              <w:t>5</w:t>
-            </w:r>
-          </w:p>
-        </w:tc>
-        <w:tc>
-          <w:tcPr>
-            <w:tcW w:w="3929" w:type="dxa"/>
-          </w:tcPr>
-          <w:p>
-            <w:pPr>
-              <w:cnfStyle w:val="000000100000" w:firstRow="0" w:lastRow="0" w:firstColumn="0" w:lastColumn="0" w:oddVBand="0" w:evenVBand="0" w:oddHBand="1" w:evenHBand="0" w:firstRowFirstColumn="0" w:firstRowLastColumn="0" w:lastRowFirstColumn="0" w:lastRowLastColumn="0"/>
-              <w:rPr>
-                <w:sz w:val="28"/>
-                <w:szCs w:val="28"/>
-              </w:rPr>
-            </w:pPr>
-            <w:r>
-              <w:rPr>
-                <w:sz w:val="28"/>
-                <w:szCs w:val="28"/>
-              </w:rPr>
-              <w:t>The web app must have a functionality to read employees</w:t>
-            </w:r>
-            <w:r>
-              <w:rPr>
-                <w:sz w:val="28"/>
-                <w:szCs w:val="28"/>
-              </w:rPr>
-              <w:t xml:space="preserve"> from db</w:t>
-            </w:r>
-          </w:p>
-        </w:tc>
-        <w:tc>
-          <w:tcPr>
-            <w:tcW w:w="1890" w:type="dxa"/>
-          </w:tcPr>
-          <w:p>
-            <w:pPr>
-              <w:cnfStyle w:val="000000100000" w:firstRow="0" w:lastRow="0" w:firstColumn="0" w:lastColumn="0" w:oddVBand="0" w:evenVBand="0" w:oddHBand="1" w:evenHBand="0" w:firstRowFirstColumn="0" w:firstRowLastColumn="0" w:lastRowFirstColumn="0" w:lastRowLastColumn="0"/>
-              <w:rPr>
-                <w:sz w:val="28"/>
-                <w:szCs w:val="28"/>
-              </w:rPr>
-            </w:pPr>
-            <w:r>
-              <w:rPr>
-                <w:sz w:val="28"/>
-                <w:szCs w:val="28"/>
-              </w:rPr>
-              <w:t>Must</w:t>
-            </w:r>
-          </w:p>
-        </w:tc>
-        <w:tc>
-          <w:tcPr>
-            <w:tcW w:w="2160" w:type="dxa"/>
-          </w:tcPr>
-          <w:p>
-            <w:pPr>
-              <w:cnfStyle w:val="000000100000" w:firstRow="0" w:lastRow="0" w:firstColumn="0" w:lastColumn="0" w:oddVBand="0" w:evenVBand="0" w:oddHBand="1" w:evenHBand="0" w:firstRowFirstColumn="0" w:firstRowLastColumn="0" w:lastRowFirstColumn="0" w:lastRowLastColumn="0"/>
-              <w:rPr>
-                <w:sz w:val="28"/>
-                <w:szCs w:val="28"/>
-              </w:rPr>
-            </w:pPr>
-          </w:p>
-        </w:tc>
-      </w:tr>
-      <w:tr>
-        <w:trPr>
-          <w:trHeight w:val="771"/>
-        </w:trPr>
-        <w:tc>
-          <w:tcPr>
-            <w:cnfStyle w:val="001000000000" w:firstRow="0" w:lastRow="0" w:firstColumn="1" w:lastColumn="0" w:oddVBand="0" w:evenVBand="0" w:oddHBand="0" w:evenHBand="0" w:firstRowFirstColumn="0" w:firstRowLastColumn="0" w:lastRowFirstColumn="0" w:lastRowLastColumn="0"/>
-            <w:tcW w:w="2366" w:type="dxa"/>
-          </w:tcPr>
-          <w:p>
-            <w:pPr>
-              <w:rPr>
-                <w:sz w:val="28"/>
-                <w:szCs w:val="28"/>
-              </w:rPr>
-            </w:pPr>
-            <w:r>
-              <w:rPr>
-                <w:sz w:val="28"/>
-                <w:szCs w:val="28"/>
-              </w:rPr>
-              <w:lastRenderedPageBreak/>
-              <w:t>FR-0</w:t>
-            </w:r>
-            <w:r>
-              <w:rPr>
-                <w:sz w:val="28"/>
-                <w:szCs w:val="28"/>
-              </w:rPr>
-              <w:t>6</w:t>
-            </w:r>
-          </w:p>
-        </w:tc>
-        <w:tc>
-          <w:tcPr>
-            <w:tcW w:w="3929" w:type="dxa"/>
-          </w:tcPr>
-          <w:p>
-            <w:pPr>
-              <w:cnfStyle w:val="000000000000" w:firstRow="0" w:lastRow="0" w:firstColumn="0" w:lastColumn="0" w:oddVBand="0" w:evenVBand="0" w:oddHBand="0" w:evenHBand="0" w:firstRowFirstColumn="0" w:firstRowLastColumn="0" w:lastRowFirstColumn="0" w:lastRowLastColumn="0"/>
-              <w:rPr>
-                <w:sz w:val="28"/>
-                <w:szCs w:val="28"/>
-              </w:rPr>
-            </w:pPr>
-            <w:r>
-              <w:rPr>
-                <w:sz w:val="28"/>
-                <w:szCs w:val="28"/>
-              </w:rPr>
-              <w:t xml:space="preserve">The web app </w:t>
-            </w:r>
-            <w:r>
-              <w:rPr>
-                <w:sz w:val="28"/>
-                <w:szCs w:val="28"/>
-              </w:rPr>
-              <w:t>should</w:t>
-            </w:r>
-            <w:r>
-              <w:rPr>
-                <w:sz w:val="28"/>
-                <w:szCs w:val="28"/>
-              </w:rPr>
-              <w:t xml:space="preserve"> have a functionality to update</w:t>
-            </w:r>
-            <w:r>
-              <w:rPr>
-                <w:sz w:val="28"/>
-                <w:szCs w:val="28"/>
-              </w:rPr>
-              <w:t xml:space="preserve"> </w:t>
-            </w:r>
-            <w:r>
-              <w:rPr>
-                <w:sz w:val="28"/>
-                <w:szCs w:val="28"/>
-              </w:rPr>
-              <w:t>employees</w:t>
-            </w:r>
-            <w:r>
-              <w:rPr>
-                <w:sz w:val="28"/>
-                <w:szCs w:val="28"/>
-              </w:rPr>
-              <w:t xml:space="preserve"> in db</w:t>
-            </w:r>
-          </w:p>
-        </w:tc>
-        <w:tc>
-          <w:tcPr>
-            <w:tcW w:w="1890" w:type="dxa"/>
-          </w:tcPr>
-          <w:p>
-            <w:pPr>
-              <w:cnfStyle w:val="000000000000" w:firstRow="0" w:lastRow="0" w:firstColumn="0" w:lastColumn="0" w:oddVBand="0" w:evenVBand="0" w:oddHBand="0" w:evenHBand="0" w:firstRowFirstColumn="0" w:firstRowLastColumn="0" w:lastRowFirstColumn="0" w:lastRowLastColumn="0"/>
-              <w:rPr>
-                <w:sz w:val="28"/>
-                <w:szCs w:val="28"/>
-              </w:rPr>
-            </w:pPr>
-            <w:r>
-              <w:rPr>
-                <w:sz w:val="28"/>
-                <w:szCs w:val="28"/>
-              </w:rPr>
-              <w:t>Should</w:t>
-            </w:r>
-          </w:p>
-        </w:tc>
-        <w:tc>
-          <w:tcPr>
-            <w:tcW w:w="2160" w:type="dxa"/>
-          </w:tcPr>
-          <w:p>
-            <w:pPr>
-              <w:cnfStyle w:val="000000000000" w:firstRow="0" w:lastRow="0" w:firstColumn="0" w:lastColumn="0" w:oddVBand="0" w:evenVBand="0" w:oddHBand="0" w:evenHBand="0" w:firstRowFirstColumn="0" w:firstRowLastColumn="0" w:lastRowFirstColumn="0" w:lastRowLastColumn="0"/>
-              <w:rPr>
-                <w:sz w:val="28"/>
-                <w:szCs w:val="28"/>
-              </w:rPr>
-            </w:pPr>
-          </w:p>
-        </w:tc>
-      </w:tr>
-      <w:tr>
-        <w:trPr>
-          <w:cnfStyle w:val="000000100000" w:firstRow="0" w:lastRow="0" w:firstColumn="0" w:lastColumn="0" w:oddVBand="0" w:evenVBand="0" w:oddHBand="1" w:evenHBand="0" w:firstRowFirstColumn="0" w:firstRowLastColumn="0" w:lastRowFirstColumn="0" w:lastRowLastColumn="0"/>
-          <w:trHeight w:val="743"/>
-        </w:trPr>
-        <w:tc>
-          <w:tcPr>
-            <w:cnfStyle w:val="001000000000" w:firstRow="0" w:lastRow="0" w:firstColumn="1" w:lastColumn="0" w:oddVBand="0" w:evenVBand="0" w:oddHBand="0" w:evenHBand="0" w:firstRowFirstColumn="0" w:firstRowLastColumn="0" w:lastRowFirstColumn="0" w:lastRowLastColumn="0"/>
-            <w:tcW w:w="2366" w:type="dxa"/>
-          </w:tcPr>
-          <w:p>
-            <w:pPr>
-              <w:rPr>
-                <w:sz w:val="28"/>
-                <w:szCs w:val="28"/>
-              </w:rPr>
-            </w:pPr>
-            <w:r>
-              <w:rPr>
-                <w:sz w:val="28"/>
-                <w:szCs w:val="28"/>
-              </w:rPr>
-              <w:t>FR-0</w:t>
-            </w:r>
-            <w:r>
-              <w:rPr>
-                <w:sz w:val="28"/>
-                <w:szCs w:val="28"/>
-              </w:rPr>
-              <w:t>7</w:t>
-            </w:r>
-          </w:p>
-        </w:tc>
-        <w:tc>
-          <w:tcPr>
-            <w:tcW w:w="3929" w:type="dxa"/>
-          </w:tcPr>
-          <w:p>
-            <w:pPr>
-              <w:cnfStyle w:val="000000100000" w:firstRow="0" w:lastRow="0" w:firstColumn="0" w:lastColumn="0" w:oddVBand="0" w:evenVBand="0" w:oddHBand="1" w:evenHBand="0" w:firstRowFirstColumn="0" w:firstRowLastColumn="0" w:lastRowFirstColumn="0" w:lastRowLastColumn="0"/>
-              <w:rPr>
-                <w:sz w:val="28"/>
-                <w:szCs w:val="28"/>
-              </w:rPr>
-            </w:pPr>
-            <w:r>
-              <w:rPr>
-                <w:sz w:val="28"/>
-                <w:szCs w:val="28"/>
-              </w:rPr>
-              <w:t>The web app must have a functionality to remove employees</w:t>
-            </w:r>
-            <w:r>
-              <w:rPr>
-                <w:sz w:val="28"/>
-                <w:szCs w:val="28"/>
-              </w:rPr>
-              <w:t xml:space="preserve"> from db</w:t>
-            </w:r>
-          </w:p>
-        </w:tc>
-        <w:tc>
-          <w:tcPr>
-            <w:tcW w:w="1890" w:type="dxa"/>
-          </w:tcPr>
-          <w:p>
-            <w:pPr>
-              <w:cnfStyle w:val="000000100000" w:firstRow="0" w:lastRow="0" w:firstColumn="0" w:lastColumn="0" w:oddVBand="0" w:evenVBand="0" w:oddHBand="1" w:evenHBand="0" w:firstRowFirstColumn="0" w:firstRowLastColumn="0" w:lastRowFirstColumn="0" w:lastRowLastColumn="0"/>
-              <w:rPr>
-                <w:sz w:val="28"/>
-                <w:szCs w:val="28"/>
-              </w:rPr>
-            </w:pPr>
-            <w:r>
-              <w:rPr>
-                <w:sz w:val="28"/>
-                <w:szCs w:val="28"/>
-              </w:rPr>
-              <w:t>Must</w:t>
-            </w:r>
-          </w:p>
-        </w:tc>
-        <w:tc>
-          <w:tcPr>
-            <w:tcW w:w="2160" w:type="dxa"/>
-          </w:tcPr>
-          <w:p>
-            <w:pPr>
-              <w:cnfStyle w:val="000000100000" w:firstRow="0" w:lastRow="0" w:firstColumn="0" w:lastColumn="0" w:oddVBand="0" w:evenVBand="0" w:oddHBand="1" w:evenHBand="0" w:firstRowFirstColumn="0" w:firstRowLastColumn="0" w:lastRowFirstColumn="0" w:lastRowLastColumn="0"/>
-              <w:rPr>
-                <w:sz w:val="28"/>
-                <w:szCs w:val="28"/>
-              </w:rPr>
-            </w:pPr>
-          </w:p>
-        </w:tc>
-      </w:tr>
-      <w:tr>
-        <w:trPr>
-          <w:trHeight w:val="743"/>
-        </w:trPr>
-        <w:tc>
-          <w:tcPr>
-            <w:cnfStyle w:val="001000000000" w:firstRow="0" w:lastRow="0" w:firstColumn="1" w:lastColumn="0" w:oddVBand="0" w:evenVBand="0" w:oddHBand="0" w:evenHBand="0" w:firstRowFirstColumn="0" w:firstRowLastColumn="0" w:lastRowFirstColumn="0" w:lastRowLastColumn="0"/>
-            <w:tcW w:w="2366" w:type="dxa"/>
-          </w:tcPr>
-          <w:p>
-            <w:pPr>
-              <w:rPr>
-                <w:sz w:val="28"/>
-                <w:szCs w:val="28"/>
-              </w:rPr>
-            </w:pPr>
-            <w:r>
-              <w:rPr>
-                <w:sz w:val="28"/>
-                <w:szCs w:val="28"/>
-              </w:rPr>
-              <w:t>FR-0</w:t>
-            </w:r>
-            <w:r>
-              <w:rPr>
-                <w:sz w:val="28"/>
-                <w:szCs w:val="28"/>
-              </w:rPr>
-              <w:t>8</w:t>
-            </w:r>
-          </w:p>
-        </w:tc>
-        <w:tc>
-          <w:tcPr>
-            <w:tcW w:w="3929" w:type="dxa"/>
-          </w:tcPr>
-          <w:p>
-            <w:pPr>
-              <w:cnfStyle w:val="000000000000" w:firstRow="0" w:lastRow="0" w:firstColumn="0" w:lastColumn="0" w:oddVBand="0" w:evenVBand="0" w:oddHBand="0" w:evenHBand="0" w:firstRowFirstColumn="0" w:firstRowLastColumn="0" w:lastRowFirstColumn="0" w:lastRowLastColumn="0"/>
-              <w:rPr>
-                <w:sz w:val="28"/>
-                <w:szCs w:val="28"/>
-              </w:rPr>
-            </w:pPr>
-            <w:r>
-              <w:rPr>
-                <w:sz w:val="28"/>
-                <w:szCs w:val="28"/>
-              </w:rPr>
-              <w:t>The web app must have a functionality to add dishes</w:t>
-            </w:r>
-            <w:r>
-              <w:rPr>
-                <w:sz w:val="28"/>
-                <w:szCs w:val="28"/>
-              </w:rPr>
-              <w:t xml:space="preserve"> and drinks</w:t>
-            </w:r>
-            <w:r>
-              <w:rPr>
-                <w:sz w:val="28"/>
-                <w:szCs w:val="28"/>
-              </w:rPr>
-              <w:t xml:space="preserve"> to db</w:t>
-            </w:r>
-          </w:p>
-        </w:tc>
-        <w:tc>
-          <w:tcPr>
-            <w:tcW w:w="1890" w:type="dxa"/>
-          </w:tcPr>
-          <w:p>
-            <w:pPr>
-              <w:cnfStyle w:val="000000000000" w:firstRow="0" w:lastRow="0" w:firstColumn="0" w:lastColumn="0" w:oddVBand="0" w:evenVBand="0" w:oddHBand="0" w:evenHBand="0" w:firstRowFirstColumn="0" w:firstRowLastColumn="0" w:lastRowFirstColumn="0" w:lastRowLastColumn="0"/>
-              <w:rPr>
-                <w:sz w:val="28"/>
-                <w:szCs w:val="28"/>
-              </w:rPr>
-            </w:pPr>
-            <w:r>
-              <w:rPr>
-                <w:sz w:val="28"/>
-                <w:szCs w:val="28"/>
-              </w:rPr>
-              <w:t>Must</w:t>
-            </w:r>
-          </w:p>
-        </w:tc>
-        <w:tc>
-          <w:tcPr>
-            <w:tcW w:w="2160" w:type="dxa"/>
-          </w:tcPr>
-          <w:p>
-            <w:pPr>
-              <w:cnfStyle w:val="000000000000" w:firstRow="0" w:lastRow="0" w:firstColumn="0" w:lastColumn="0" w:oddVBand="0" w:evenVBand="0" w:oddHBand="0" w:evenHBand="0" w:firstRowFirstColumn="0" w:firstRowLastColumn="0" w:lastRowFirstColumn="0" w:lastRowLastColumn="0"/>
-              <w:rPr>
-                <w:sz w:val="28"/>
-                <w:szCs w:val="28"/>
-              </w:rPr>
-            </w:pPr>
-          </w:p>
-        </w:tc>
-      </w:tr>
-      <w:tr>
-        <w:trPr>
-          <w:cnfStyle w:val="000000100000" w:firstRow="0" w:lastRow="0" w:firstColumn="0" w:lastColumn="0" w:oddVBand="0" w:evenVBand="0" w:oddHBand="1" w:evenHBand="0" w:firstRowFirstColumn="0" w:firstRowLastColumn="0" w:lastRowFirstColumn="0" w:lastRowLastColumn="0"/>
-          <w:trHeight w:val="743"/>
-        </w:trPr>
-        <w:tc>
-          <w:tcPr>
-            <w:cnfStyle w:val="001000000000" w:firstRow="0" w:lastRow="0" w:firstColumn="1" w:lastColumn="0" w:oddVBand="0" w:evenVBand="0" w:oddHBand="0" w:evenHBand="0" w:firstRowFirstColumn="0" w:firstRowLastColumn="0" w:lastRowFirstColumn="0" w:lastRowLastColumn="0"/>
-            <w:tcW w:w="2366" w:type="dxa"/>
-          </w:tcPr>
-          <w:p>
-            <w:pPr>
-              <w:rPr>
-                <w:sz w:val="28"/>
-                <w:szCs w:val="28"/>
-              </w:rPr>
-            </w:pPr>
-            <w:r>
-              <w:rPr>
-                <w:sz w:val="28"/>
-                <w:szCs w:val="28"/>
-              </w:rPr>
-              <w:t>FR-0</w:t>
-            </w:r>
-            <w:r>
-              <w:rPr>
-                <w:sz w:val="28"/>
-                <w:szCs w:val="28"/>
-              </w:rPr>
-              <w:t>9</w:t>
-            </w:r>
-          </w:p>
-        </w:tc>
-        <w:tc>
-          <w:tcPr>
-            <w:tcW w:w="3929" w:type="dxa"/>
-          </w:tcPr>
-          <w:p>
-            <w:pPr>
-              <w:cnfStyle w:val="000000100000" w:firstRow="0" w:lastRow="0" w:firstColumn="0" w:lastColumn="0" w:oddVBand="0" w:evenVBand="0" w:oddHBand="1" w:evenHBand="0" w:firstRowFirstColumn="0" w:firstRowLastColumn="0" w:lastRowFirstColumn="0" w:lastRowLastColumn="0"/>
-              <w:rPr>
-                <w:sz w:val="28"/>
-                <w:szCs w:val="28"/>
-              </w:rPr>
-            </w:pPr>
-            <w:r>
-              <w:rPr>
-                <w:sz w:val="28"/>
-                <w:szCs w:val="28"/>
-              </w:rPr>
-              <w:t xml:space="preserve">The web app </w:t>
-            </w:r>
-            <w:r>
-              <w:rPr>
-                <w:sz w:val="28"/>
-                <w:szCs w:val="28"/>
-              </w:rPr>
-              <w:t>could</w:t>
-            </w:r>
-            <w:r>
-              <w:rPr>
-                <w:sz w:val="28"/>
-                <w:szCs w:val="28"/>
-              </w:rPr>
-              <w:t xml:space="preserve"> have a functionality to read dishes</w:t>
-            </w:r>
-            <w:r>
-              <w:rPr>
-                <w:sz w:val="28"/>
-                <w:szCs w:val="28"/>
-              </w:rPr>
-              <w:t xml:space="preserve"> and drinks</w:t>
-            </w:r>
-            <w:r>
-              <w:rPr>
-                <w:sz w:val="28"/>
-                <w:szCs w:val="28"/>
-              </w:rPr>
-              <w:t xml:space="preserve"> from db</w:t>
-            </w:r>
-          </w:p>
-        </w:tc>
-        <w:tc>
-          <w:tcPr>
-            <w:tcW w:w="1890" w:type="dxa"/>
-          </w:tcPr>
-          <w:p>
-            <w:pPr>
-              <w:cnfStyle w:val="000000100000" w:firstRow="0" w:lastRow="0" w:firstColumn="0" w:lastColumn="0" w:oddVBand="0" w:evenVBand="0" w:oddHBand="1" w:evenHBand="0" w:firstRowFirstColumn="0" w:firstRowLastColumn="0" w:lastRowFirstColumn="0" w:lastRowLastColumn="0"/>
-              <w:rPr>
-                <w:sz w:val="28"/>
-                <w:szCs w:val="28"/>
-              </w:rPr>
-            </w:pPr>
-            <w:r>
-              <w:rPr>
-                <w:sz w:val="28"/>
-                <w:szCs w:val="28"/>
-              </w:rPr>
-              <w:t>Should</w:t>
-            </w:r>
-          </w:p>
-        </w:tc>
-        <w:tc>
-          <w:tcPr>
-            <w:tcW w:w="2160" w:type="dxa"/>
-          </w:tcPr>
-          <w:p>
-            <w:pPr>
-              <w:cnfStyle w:val="000000100000" w:firstRow="0" w:lastRow="0" w:firstColumn="0" w:lastColumn="0" w:oddVBand="0" w:evenVBand="0" w:oddHBand="1" w:evenHBand="0" w:firstRowFirstColumn="0" w:firstRowLastColumn="0" w:lastRowFirstColumn="0" w:lastRowLastColumn="0"/>
-              <w:rPr>
-                <w:sz w:val="28"/>
-                <w:szCs w:val="28"/>
-              </w:rPr>
-            </w:pPr>
-          </w:p>
-        </w:tc>
-      </w:tr>
-      <w:tr>
-        <w:trPr>
-          <w:trHeight w:val="743"/>
-        </w:trPr>
-        <w:tc>
-          <w:tcPr>
-            <w:cnfStyle w:val="001000000000" w:firstRow="0" w:lastRow="0" w:firstColumn="1" w:lastColumn="0" w:oddVBand="0" w:evenVBand="0" w:oddHBand="0" w:evenHBand="0" w:firstRowFirstColumn="0" w:firstRowLastColumn="0" w:lastRowFirstColumn="0" w:lastRowLastColumn="0"/>
-            <w:tcW w:w="2366" w:type="dxa"/>
-          </w:tcPr>
-          <w:p>
-            <w:pPr>
-              <w:rPr>
-                <w:sz w:val="28"/>
-                <w:szCs w:val="28"/>
-              </w:rPr>
-            </w:pPr>
-            <w:r>
-              <w:rPr>
-                <w:sz w:val="28"/>
-                <w:szCs w:val="28"/>
-              </w:rPr>
-              <w:t>FR-10</w:t>
-            </w:r>
-          </w:p>
-        </w:tc>
-        <w:tc>
-          <w:tcPr>
-            <w:tcW w:w="3929" w:type="dxa"/>
-          </w:tcPr>
-          <w:p>
-            <w:pPr>
-              <w:cnfStyle w:val="000000000000" w:firstRow="0" w:lastRow="0" w:firstColumn="0" w:lastColumn="0" w:oddVBand="0" w:evenVBand="0" w:oddHBand="0" w:evenHBand="0" w:firstRowFirstColumn="0" w:firstRowLastColumn="0" w:lastRowFirstColumn="0" w:lastRowLastColumn="0"/>
-              <w:rPr>
-                <w:sz w:val="28"/>
-                <w:szCs w:val="28"/>
-              </w:rPr>
-            </w:pPr>
-            <w:r>
-              <w:rPr>
-                <w:sz w:val="28"/>
-                <w:szCs w:val="28"/>
-              </w:rPr>
-              <w:t>The web app must have a functionality to update dishes</w:t>
-            </w:r>
-            <w:r>
-              <w:rPr>
-                <w:sz w:val="28"/>
-                <w:szCs w:val="28"/>
-              </w:rPr>
-              <w:t xml:space="preserve"> and drinks</w:t>
-            </w:r>
-            <w:r>
-              <w:rPr>
-                <w:sz w:val="28"/>
-                <w:szCs w:val="28"/>
-              </w:rPr>
-              <w:t xml:space="preserve"> in db</w:t>
-            </w:r>
-          </w:p>
-        </w:tc>
-        <w:tc>
-          <w:tcPr>
-            <w:tcW w:w="1890" w:type="dxa"/>
-          </w:tcPr>
-          <w:p>
-            <w:pPr>
-              <w:cnfStyle w:val="000000000000" w:firstRow="0" w:lastRow="0" w:firstColumn="0" w:lastColumn="0" w:oddVBand="0" w:evenVBand="0" w:oddHBand="0" w:evenHBand="0" w:firstRowFirstColumn="0" w:firstRowLastColumn="0" w:lastRowFirstColumn="0" w:lastRowLastColumn="0"/>
-              <w:rPr>
-                <w:sz w:val="28"/>
-                <w:szCs w:val="28"/>
-              </w:rPr>
-            </w:pPr>
-            <w:r>
-              <w:rPr>
-                <w:sz w:val="28"/>
-                <w:szCs w:val="28"/>
-              </w:rPr>
-              <w:t>Must</w:t>
-            </w:r>
-          </w:p>
-        </w:tc>
-        <w:tc>
-          <w:tcPr>
-            <w:tcW w:w="2160" w:type="dxa"/>
-          </w:tcPr>
-          <w:p>
-            <w:pPr>
-              <w:cnfStyle w:val="000000000000" w:firstRow="0" w:lastRow="0" w:firstColumn="0" w:lastColumn="0" w:oddVBand="0" w:evenVBand="0" w:oddHBand="0" w:evenHBand="0" w:firstRowFirstColumn="0" w:firstRowLastColumn="0" w:lastRowFirstColumn="0" w:lastRowLastColumn="0"/>
-              <w:rPr>
-                <w:sz w:val="28"/>
-                <w:szCs w:val="28"/>
-              </w:rPr>
-            </w:pPr>
-          </w:p>
-        </w:tc>
-      </w:tr>
-      <w:tr>
-        <w:trPr>
-          <w:cnfStyle w:val="000000100000" w:firstRow="0" w:lastRow="0" w:firstColumn="0" w:lastColumn="0" w:oddVBand="0" w:evenVBand="0" w:oddHBand="1" w:evenHBand="0" w:firstRowFirstColumn="0" w:firstRowLastColumn="0" w:lastRowFirstColumn="0" w:lastRowLastColumn="0"/>
-          <w:trHeight w:val="743"/>
-        </w:trPr>
-        <w:tc>
-          <w:tcPr>
-            <w:cnfStyle w:val="001000000000" w:firstRow="0" w:lastRow="0" w:firstColumn="1" w:lastColumn="0" w:oddVBand="0" w:evenVBand="0" w:oddHBand="0" w:evenHBand="0" w:firstRowFirstColumn="0" w:firstRowLastColumn="0" w:lastRowFirstColumn="0" w:lastRowLastColumn="0"/>
-            <w:tcW w:w="2366" w:type="dxa"/>
-          </w:tcPr>
-          <w:p>
-            <w:pPr>
-              <w:rPr>
-                <w:sz w:val="28"/>
-                <w:szCs w:val="28"/>
-              </w:rPr>
-            </w:pPr>
-            <w:r>
-              <w:rPr>
-                <w:sz w:val="28"/>
-                <w:szCs w:val="28"/>
-              </w:rPr>
-              <w:t>FR-11</w:t>
-            </w:r>
-          </w:p>
-        </w:tc>
-        <w:tc>
-          <w:tcPr>
-            <w:tcW w:w="3929" w:type="dxa"/>
-          </w:tcPr>
-          <w:p>
-            <w:pPr>
-              <w:cnfStyle w:val="000000100000" w:firstRow="0" w:lastRow="0" w:firstColumn="0" w:lastColumn="0" w:oddVBand="0" w:evenVBand="0" w:oddHBand="1" w:evenHBand="0" w:firstRowFirstColumn="0" w:firstRowLastColumn="0" w:lastRowFirstColumn="0" w:lastRowLastColumn="0"/>
-              <w:rPr>
-                <w:sz w:val="28"/>
-                <w:szCs w:val="28"/>
-              </w:rPr>
-            </w:pPr>
-            <w:r>
-              <w:rPr>
-                <w:sz w:val="28"/>
-                <w:szCs w:val="28"/>
-              </w:rPr>
-              <w:t>The web app must have a functionality to remove dishes</w:t>
-            </w:r>
-            <w:r>
-              <w:rPr>
-                <w:sz w:val="28"/>
-                <w:szCs w:val="28"/>
-              </w:rPr>
-              <w:t xml:space="preserve"> and drinks</w:t>
-            </w:r>
-            <w:r>
-              <w:rPr>
-                <w:sz w:val="28"/>
-                <w:szCs w:val="28"/>
-              </w:rPr>
-              <w:t xml:space="preserve"> from db</w:t>
-            </w:r>
-          </w:p>
-        </w:tc>
-        <w:tc>
-          <w:tcPr>
-            <w:tcW w:w="1890" w:type="dxa"/>
-          </w:tcPr>
-          <w:p>
-            <w:pPr>
-              <w:cnfStyle w:val="000000100000" w:firstRow="0" w:lastRow="0" w:firstColumn="0" w:lastColumn="0" w:oddVBand="0" w:evenVBand="0" w:oddHBand="1" w:evenHBand="0" w:firstRowFirstColumn="0" w:firstRowLastColumn="0" w:lastRowFirstColumn="0" w:lastRowLastColumn="0"/>
-              <w:rPr>
-                <w:sz w:val="28"/>
-                <w:szCs w:val="28"/>
-              </w:rPr>
-            </w:pPr>
-            <w:r>
-              <w:rPr>
-                <w:sz w:val="28"/>
-                <w:szCs w:val="28"/>
-              </w:rPr>
-              <w:t>Must</w:t>
-            </w:r>
-          </w:p>
-        </w:tc>
-        <w:tc>
-          <w:tcPr>
-            <w:tcW w:w="2160" w:type="dxa"/>
-          </w:tcPr>
-          <w:p>
-            <w:pPr>
-              <w:cnfStyle w:val="000000100000" w:firstRow="0" w:lastRow="0" w:firstColumn="0" w:lastColumn="0" w:oddVBand="0" w:evenVBand="0" w:oddHBand="1" w:evenHBand="0" w:firstRowFirstColumn="0" w:firstRowLastColumn="0" w:lastRowFirstColumn="0" w:lastRowLastColumn="0"/>
-              <w:rPr>
-                <w:sz w:val="28"/>
-                <w:szCs w:val="28"/>
-              </w:rPr>
-            </w:pPr>
-          </w:p>
-        </w:tc>
-      </w:tr>
-      <w:tr>
-        <w:trPr>
-          <w:trHeight w:val="743"/>
-        </w:trPr>
-        <w:tc>
-          <w:tcPr>
-            <w:cnfStyle w:val="001000000000" w:firstRow="0" w:lastRow="0" w:firstColumn="1" w:lastColumn="0" w:oddVBand="0" w:evenVBand="0" w:oddHBand="0" w:evenHBand="0" w:firstRowFirstColumn="0" w:firstRowLastColumn="0" w:lastRowFirstColumn="0" w:lastRowLastColumn="0"/>
-            <w:tcW w:w="2366" w:type="dxa"/>
-          </w:tcPr>
-          <w:p>
-            <w:pPr>
-              <w:rPr>
-                <w:sz w:val="28"/>
-                <w:szCs w:val="28"/>
-              </w:rPr>
-            </w:pPr>
-            <w:r>
-              <w:rPr>
-                <w:sz w:val="28"/>
-                <w:szCs w:val="28"/>
-              </w:rPr>
-              <w:t>FR-12</w:t>
-            </w:r>
-          </w:p>
-        </w:tc>
-        <w:tc>
-          <w:tcPr>
-            <w:tcW w:w="3929" w:type="dxa"/>
-          </w:tcPr>
-          <w:p>
-            <w:pPr>
-              <w:cnfStyle w:val="000000000000" w:firstRow="0" w:lastRow="0" w:firstColumn="0" w:lastColumn="0" w:oddVBand="0" w:evenVBand="0" w:oddHBand="0" w:evenHBand="0" w:firstRowFirstColumn="0" w:firstRowLastColumn="0" w:lastRowFirstColumn="0" w:lastRowLastColumn="0"/>
-              <w:rPr>
-                <w:sz w:val="28"/>
-                <w:szCs w:val="28"/>
-              </w:rPr>
-            </w:pPr>
-            <w:r>
-              <w:rPr>
-                <w:sz w:val="28"/>
-                <w:szCs w:val="28"/>
-              </w:rPr>
-              <w:t>Every dish must have a unique code/id</w:t>
-            </w:r>
-          </w:p>
-        </w:tc>
-        <w:tc>
-          <w:tcPr>
-            <w:tcW w:w="1890" w:type="dxa"/>
-          </w:tcPr>
-          <w:p>
-            <w:pPr>
-              <w:cnfStyle w:val="000000000000" w:firstRow="0" w:lastRow="0" w:firstColumn="0" w:lastColumn="0" w:oddVBand="0" w:evenVBand="0" w:oddHBand="0" w:evenHBand="0" w:firstRowFirstColumn="0" w:firstRowLastColumn="0" w:lastRowFirstColumn="0" w:lastRowLastColumn="0"/>
-              <w:rPr>
-                <w:sz w:val="28"/>
-                <w:szCs w:val="28"/>
-              </w:rPr>
-            </w:pPr>
-            <w:r>
-              <w:rPr>
-                <w:sz w:val="28"/>
-                <w:szCs w:val="28"/>
-              </w:rPr>
-              <w:t xml:space="preserve">Must </w:t>
-            </w:r>
-          </w:p>
-        </w:tc>
-        <w:tc>
-          <w:tcPr>
-            <w:tcW w:w="2160" w:type="dxa"/>
-          </w:tcPr>
-          <w:p>
-            <w:pPr>
-              <w:cnfStyle w:val="000000000000" w:firstRow="0" w:lastRow="0" w:firstColumn="0" w:lastColumn="0" w:oddVBand="0" w:evenVBand="0" w:oddHBand="0" w:evenHBand="0" w:firstRowFirstColumn="0" w:firstRowLastColumn="0" w:lastRowFirstColumn="0" w:lastRowLastColumn="0"/>
-              <w:rPr>
-                <w:sz w:val="28"/>
-                <w:szCs w:val="28"/>
-              </w:rPr>
-            </w:pPr>
-          </w:p>
-        </w:tc>
-      </w:tr>
-      <w:tr>
-        <w:trPr>
-          <w:cnfStyle w:val="000000100000" w:firstRow="0" w:lastRow="0" w:firstColumn="0" w:lastColumn="0" w:oddVBand="0" w:evenVBand="0" w:oddHBand="1" w:evenHBand="0" w:firstRowFirstColumn="0" w:firstRowLastColumn="0" w:lastRowFirstColumn="0" w:lastRowLastColumn="0"/>
-          <w:trHeight w:val="743"/>
-        </w:trPr>
-        <w:tc>
-          <w:tcPr>
-            <w:cnfStyle w:val="001000000000" w:firstRow="0" w:lastRow="0" w:firstColumn="1" w:lastColumn="0" w:oddVBand="0" w:evenVBand="0" w:oddHBand="0" w:evenHBand="0" w:firstRowFirstColumn="0" w:firstRowLastColumn="0" w:lastRowFirstColumn="0" w:lastRowLastColumn="0"/>
-            <w:tcW w:w="2366" w:type="dxa"/>
-          </w:tcPr>
-          <w:p>
-            <w:pPr>
-              <w:rPr>
-                <w:sz w:val="28"/>
-                <w:szCs w:val="28"/>
-              </w:rPr>
-            </w:pPr>
-            <w:r>
-              <w:rPr>
-                <w:sz w:val="28"/>
-                <w:szCs w:val="28"/>
-              </w:rPr>
-              <w:t>FR-13</w:t>
-            </w:r>
-          </w:p>
-        </w:tc>
-        <w:tc>
-          <w:tcPr>
-            <w:tcW w:w="3929" w:type="dxa"/>
-          </w:tcPr>
-          <w:p>
-            <w:pPr>
-              <w:cnfStyle w:val="000000100000" w:firstRow="0" w:lastRow="0" w:firstColumn="0" w:lastColumn="0" w:oddVBand="0" w:evenVBand="0" w:oddHBand="1" w:evenHBand="0" w:firstRowFirstColumn="0" w:firstRowLastColumn="0" w:lastRowFirstColumn="0" w:lastRowLastColumn="0"/>
-              <w:rPr>
-                <w:sz w:val="28"/>
-                <w:szCs w:val="28"/>
-              </w:rPr>
-            </w:pPr>
-            <w:r>
-              <w:rPr>
-                <w:sz w:val="28"/>
-                <w:szCs w:val="28"/>
-              </w:rPr>
-              <w:t>The web app should have a login page for staff and can be only used by them</w:t>
-            </w:r>
-          </w:p>
-        </w:tc>
-        <w:tc>
-          <w:tcPr>
-            <w:tcW w:w="1890" w:type="dxa"/>
-          </w:tcPr>
-          <w:p>
-            <w:pPr>
-              <w:cnfStyle w:val="000000100000" w:firstRow="0" w:lastRow="0" w:firstColumn="0" w:lastColumn="0" w:oddVBand="0" w:evenVBand="0" w:oddHBand="1" w:evenHBand="0" w:firstRowFirstColumn="0" w:firstRowLastColumn="0" w:lastRowFirstColumn="0" w:lastRowLastColumn="0"/>
-              <w:rPr>
-                <w:sz w:val="28"/>
-                <w:szCs w:val="28"/>
-              </w:rPr>
-            </w:pPr>
-            <w:r>
-              <w:rPr>
-                <w:sz w:val="28"/>
-                <w:szCs w:val="28"/>
-              </w:rPr>
-              <w:t>Should</w:t>
-            </w:r>
-          </w:p>
-        </w:tc>
-        <w:tc>
-          <w:tcPr>
-            <w:tcW w:w="2160" w:type="dxa"/>
-          </w:tcPr>
-          <w:p>
-            <w:pPr>
-              <w:cnfStyle w:val="000000100000" w:firstRow="0" w:lastRow="0" w:firstColumn="0" w:lastColumn="0" w:oddVBand="0" w:evenVBand="0" w:oddHBand="1" w:evenHBand="0" w:firstRowFirstColumn="0" w:firstRowLastColumn="0" w:lastRowFirstColumn="0" w:lastRowLastColumn="0"/>
-              <w:rPr>
-                <w:sz w:val="28"/>
-                <w:szCs w:val="28"/>
-              </w:rPr>
-            </w:pPr>
-          </w:p>
-        </w:tc>
-      </w:tr>
-      <w:tr>
-        <w:trPr>
-          <w:trHeight w:val="743"/>
-        </w:trPr>
-        <w:tc>
-          <w:tcPr>
-            <w:cnfStyle w:val="001000000000" w:firstRow="0" w:lastRow="0" w:firstColumn="1" w:lastColumn="0" w:oddVBand="0" w:evenVBand="0" w:oddHBand="0" w:evenHBand="0" w:firstRowFirstColumn="0" w:firstRowLastColumn="0" w:lastRowFirstColumn="0" w:lastRowLastColumn="0"/>
-            <w:tcW w:w="2366" w:type="dxa"/>
-          </w:tcPr>
-          <w:p>
-            <w:pPr>
-              <w:rPr>
-                <w:sz w:val="28"/>
-                <w:szCs w:val="28"/>
-              </w:rPr>
-            </w:pPr>
-            <w:r>
-              <w:rPr>
-                <w:sz w:val="28"/>
-                <w:szCs w:val="28"/>
-              </w:rPr>
-              <w:t>FR-1</w:t>
-            </w:r>
-            <w:r>
-              <w:rPr>
-                <w:sz w:val="28"/>
-                <w:szCs w:val="28"/>
-              </w:rPr>
-              <w:t>5</w:t>
-            </w:r>
-          </w:p>
-        </w:tc>
-        <w:tc>
-          <w:tcPr>
-            <w:tcW w:w="3929" w:type="dxa"/>
-          </w:tcPr>
-          <w:p>
-            <w:pPr>
-              <w:cnfStyle w:val="000000000000" w:firstRow="0" w:lastRow="0" w:firstColumn="0" w:lastColumn="0" w:oddVBand="0" w:evenVBand="0" w:oddHBand="0" w:evenHBand="0" w:firstRowFirstColumn="0" w:firstRowLastColumn="0" w:lastRowFirstColumn="0" w:lastRowLastColumn="0"/>
-              <w:rPr>
-                <w:sz w:val="28"/>
-                <w:szCs w:val="28"/>
-              </w:rPr>
-            </w:pPr>
-            <w:r>
-              <w:rPr>
-                <w:sz w:val="28"/>
-                <w:szCs w:val="28"/>
-              </w:rPr>
-              <w:t>The web app should have an admin account that has more functionalities than staff account</w:t>
-            </w:r>
-          </w:p>
-        </w:tc>
-        <w:tc>
-          <w:tcPr>
-            <w:tcW w:w="1890" w:type="dxa"/>
-          </w:tcPr>
-          <w:p>
-            <w:pPr>
-              <w:cnfStyle w:val="000000000000" w:firstRow="0" w:lastRow="0" w:firstColumn="0" w:lastColumn="0" w:oddVBand="0" w:evenVBand="0" w:oddHBand="0" w:evenHBand="0" w:firstRowFirstColumn="0" w:firstRowLastColumn="0" w:lastRowFirstColumn="0" w:lastRowLastColumn="0"/>
-              <w:rPr>
-                <w:sz w:val="28"/>
-                <w:szCs w:val="28"/>
-              </w:rPr>
-            </w:pPr>
-            <w:r>
-              <w:rPr>
-                <w:sz w:val="28"/>
-                <w:szCs w:val="28"/>
-              </w:rPr>
-              <w:t>Should</w:t>
-            </w:r>
-          </w:p>
-        </w:tc>
-        <w:tc>
-          <w:tcPr>
-            <w:tcW w:w="2160" w:type="dxa"/>
-          </w:tcPr>
-          <w:p>
-            <w:pPr>
-              <w:cnfStyle w:val="000000000000" w:firstRow="0" w:lastRow="0" w:firstColumn="0" w:lastColumn="0" w:oddVBand="0" w:evenVBand="0" w:oddHBand="0" w:evenHBand="0" w:firstRowFirstColumn="0" w:firstRowLastColumn="0" w:lastRowFirstColumn="0" w:lastRowLastColumn="0"/>
-              <w:rPr>
-                <w:sz w:val="28"/>
-                <w:szCs w:val="28"/>
-              </w:rPr>
-            </w:pPr>
-          </w:p>
-        </w:tc>
-      </w:tr>
-      <w:tr>
-        <w:trPr>
-          <w:cnfStyle w:val="000000100000" w:firstRow="0" w:lastRow="0" w:firstColumn="0" w:lastColumn="0" w:oddVBand="0" w:evenVBand="0" w:oddHBand="1" w:evenHBand="0" w:firstRowFirstColumn="0" w:firstRowLastColumn="0" w:lastRowFirstColumn="0" w:lastRowLastColumn="0"/>
-          <w:trHeight w:val="743"/>
-        </w:trPr>
-        <w:tc>
-          <w:tcPr>
-            <w:cnfStyle w:val="001000000000" w:firstRow="0" w:lastRow="0" w:firstColumn="1" w:lastColumn="0" w:oddVBand="0" w:evenVBand="0" w:oddHBand="0" w:evenHBand="0" w:firstRowFirstColumn="0" w:firstRowLastColumn="0" w:lastRowFirstColumn="0" w:lastRowLastColumn="0"/>
-            <w:tcW w:w="2366" w:type="dxa"/>
-          </w:tcPr>
-          <w:p>
-            <w:pPr>
-              <w:rPr>
-                <w:sz w:val="28"/>
-                <w:szCs w:val="28"/>
-              </w:rPr>
-            </w:pPr>
-            <w:r>
-              <w:rPr>
-                <w:sz w:val="28"/>
-                <w:szCs w:val="28"/>
-              </w:rPr>
-              <w:t>FR-1</w:t>
-            </w:r>
-            <w:r>
-              <w:rPr>
-                <w:sz w:val="28"/>
-                <w:szCs w:val="28"/>
-              </w:rPr>
-              <w:t>6</w:t>
-            </w:r>
-          </w:p>
-        </w:tc>
-        <w:tc>
-          <w:tcPr>
-            <w:tcW w:w="3929" w:type="dxa"/>
-          </w:tcPr>
-          <w:p>
-            <w:pPr>
-              <w:cnfStyle w:val="000000100000" w:firstRow="0" w:lastRow="0" w:firstColumn="0" w:lastColumn="0" w:oddVBand="0" w:evenVBand="0" w:oddHBand="1" w:evenHBand="0" w:firstRowFirstColumn="0" w:firstRowLastColumn="0" w:lastRowFirstColumn="0" w:lastRowLastColumn="0"/>
-              <w:rPr>
-                <w:sz w:val="28"/>
-                <w:szCs w:val="28"/>
-              </w:rPr>
-            </w:pPr>
-            <w:r>
-              <w:rPr>
-                <w:sz w:val="28"/>
-                <w:szCs w:val="28"/>
-              </w:rPr>
-              <w:t>Staff members should have an option to create a receipt without finalizing the order</w:t>
-            </w:r>
-          </w:p>
-        </w:tc>
-        <w:tc>
-          <w:tcPr>
-            <w:tcW w:w="1890" w:type="dxa"/>
-          </w:tcPr>
-          <w:p>
-            <w:pPr>
-              <w:cnfStyle w:val="000000100000" w:firstRow="0" w:lastRow="0" w:firstColumn="0" w:lastColumn="0" w:oddVBand="0" w:evenVBand="0" w:oddHBand="1" w:evenHBand="0" w:firstRowFirstColumn="0" w:firstRowLastColumn="0" w:lastRowFirstColumn="0" w:lastRowLastColumn="0"/>
-              <w:rPr>
-                <w:sz w:val="28"/>
-                <w:szCs w:val="28"/>
-              </w:rPr>
-            </w:pPr>
-            <w:r>
-              <w:rPr>
-                <w:sz w:val="28"/>
-                <w:szCs w:val="28"/>
-              </w:rPr>
-              <w:t>Should</w:t>
-            </w:r>
-          </w:p>
-        </w:tc>
-        <w:tc>
-          <w:tcPr>
-            <w:tcW w:w="2160" w:type="dxa"/>
-          </w:tcPr>
-          <w:p>
-            <w:pPr>
-              <w:cnfStyle w:val="000000100000" w:firstRow="0" w:lastRow="0" w:firstColumn="0" w:lastColumn="0" w:oddVBand="0" w:evenVBand="0" w:oddHBand="1" w:evenHBand="0" w:firstRowFirstColumn="0" w:firstRowLastColumn="0" w:lastRowFirstColumn="0" w:lastRowLastColumn="0"/>
-              <w:rPr>
-                <w:sz w:val="28"/>
-                <w:szCs w:val="28"/>
-              </w:rPr>
-            </w:pPr>
-          </w:p>
-        </w:tc>
-      </w:tr>
-      <w:tr>
-        <w:trPr>
-          <w:trHeight w:val="743"/>
-        </w:trPr>
-        <w:tc>
-          <w:tcPr>
-            <w:cnfStyle w:val="001000000000" w:firstRow="0" w:lastRow="0" w:firstColumn="1" w:lastColumn="0" w:oddVBand="0" w:evenVBand="0" w:oddHBand="0" w:evenHBand="0" w:firstRowFirstColumn="0" w:firstRowLastColumn="0" w:lastRowFirstColumn="0" w:lastRowLastColumn="0"/>
-            <w:tcW w:w="2366" w:type="dxa"/>
-          </w:tcPr>
-          <w:p>
-            <w:pPr>
-              <w:rPr>
-                <w:sz w:val="28"/>
-                <w:szCs w:val="28"/>
-              </w:rPr>
-            </w:pPr>
-            <w:r>
-              <w:rPr>
-                <w:sz w:val="28"/>
-                <w:szCs w:val="28"/>
-              </w:rPr>
-              <w:t>FR-1</w:t>
-            </w:r>
-            <w:r>
-              <w:rPr>
-                <w:sz w:val="28"/>
-                <w:szCs w:val="28"/>
-              </w:rPr>
-              <w:t>7</w:t>
-            </w:r>
-          </w:p>
-        </w:tc>
-        <w:tc>
-          <w:tcPr>
-            <w:tcW w:w="3929" w:type="dxa"/>
-          </w:tcPr>
-          <w:p>
-            <w:pPr>
-              <w:cnfStyle w:val="000000000000" w:firstRow="0" w:lastRow="0" w:firstColumn="0" w:lastColumn="0" w:oddVBand="0" w:evenVBand="0" w:oddHBand="0" w:evenHBand="0" w:firstRowFirstColumn="0" w:firstRowLastColumn="0" w:lastRowFirstColumn="0" w:lastRowLastColumn="0"/>
-              <w:rPr>
-                <w:sz w:val="28"/>
-                <w:szCs w:val="28"/>
-              </w:rPr>
-            </w:pPr>
-            <w:r>
-              <w:rPr>
-                <w:sz w:val="28"/>
-                <w:szCs w:val="28"/>
-              </w:rPr>
-              <w:t xml:space="preserve">Staff members </w:t>
-            </w:r>
-            <w:r>
-              <w:rPr>
-                <w:sz w:val="28"/>
-                <w:szCs w:val="28"/>
-              </w:rPr>
-              <w:t>should</w:t>
-            </w:r>
-            <w:r>
-              <w:rPr>
-                <w:sz w:val="28"/>
-                <w:szCs w:val="28"/>
-              </w:rPr>
-              <w:t xml:space="preserve"> be able to print receipt to text file</w:t>
-            </w:r>
-          </w:p>
-        </w:tc>
-        <w:tc>
-          <w:tcPr>
-            <w:tcW w:w="1890" w:type="dxa"/>
-          </w:tcPr>
-          <w:p>
-            <w:pPr>
-              <w:cnfStyle w:val="000000000000" w:firstRow="0" w:lastRow="0" w:firstColumn="0" w:lastColumn="0" w:oddVBand="0" w:evenVBand="0" w:oddHBand="0" w:evenHBand="0" w:firstRowFirstColumn="0" w:firstRowLastColumn="0" w:lastRowFirstColumn="0" w:lastRowLastColumn="0"/>
-              <w:rPr>
-                <w:sz w:val="28"/>
-                <w:szCs w:val="28"/>
-              </w:rPr>
-            </w:pPr>
-            <w:r>
-              <w:rPr>
-                <w:sz w:val="28"/>
-                <w:szCs w:val="28"/>
-              </w:rPr>
-              <w:t>Should</w:t>
-            </w:r>
-          </w:p>
-        </w:tc>
-        <w:tc>
-          <w:tcPr>
-            <w:tcW w:w="2160" w:type="dxa"/>
-          </w:tcPr>
-          <w:p>
-            <w:pPr>
-              <w:cnfStyle w:val="000000000000" w:firstRow="0" w:lastRow="0" w:firstColumn="0" w:lastColumn="0" w:oddVBand="0" w:evenVBand="0" w:oddHBand="0" w:evenHBand="0" w:firstRowFirstColumn="0" w:firstRowLastColumn="0" w:lastRowFirstColumn="0" w:lastRowLastColumn="0"/>
-              <w:rPr>
-                <w:sz w:val="28"/>
-                <w:szCs w:val="28"/>
-              </w:rPr>
-            </w:pPr>
-          </w:p>
-        </w:tc>
-      </w:tr>
-      <w:tr>
-        <w:trPr>
-          <w:cnfStyle w:val="000000100000" w:firstRow="0" w:lastRow="0" w:firstColumn="0" w:lastColumn="0" w:oddVBand="0" w:evenVBand="0" w:oddHBand="1" w:evenHBand="0" w:firstRowFirstColumn="0" w:firstRowLastColumn="0" w:lastRowFirstColumn="0" w:lastRowLastColumn="0"/>
-          <w:trHeight w:val="743"/>
-        </w:trPr>
-        <w:tc>
-          <w:tcPr>
-            <w:cnfStyle w:val="001000000000" w:firstRow="0" w:lastRow="0" w:firstColumn="1" w:lastColumn="0" w:oddVBand="0" w:evenVBand="0" w:oddHBand="0" w:evenHBand="0" w:firstRowFirstColumn="0" w:firstRowLastColumn="0" w:lastRowFirstColumn="0" w:lastRowLastColumn="0"/>
-            <w:tcW w:w="2366" w:type="dxa"/>
-          </w:tcPr>
-          <w:p>
-            <w:pPr>
-              <w:rPr>
-                <w:sz w:val="28"/>
-                <w:szCs w:val="28"/>
-              </w:rPr>
-            </w:pPr>
-            <w:r>
-              <w:rPr>
-                <w:sz w:val="28"/>
-                <w:szCs w:val="28"/>
-              </w:rPr>
-              <w:t>FR-18</w:t>
-            </w:r>
-          </w:p>
-        </w:tc>
-        <w:tc>
-          <w:tcPr>
-            <w:tcW w:w="3929" w:type="dxa"/>
-          </w:tcPr>
-          <w:p>
-            <w:pPr>
-              <w:cnfStyle w:val="000000100000" w:firstRow="0" w:lastRow="0" w:firstColumn="0" w:lastColumn="0" w:oddVBand="0" w:evenVBand="0" w:oddHBand="1" w:evenHBand="0" w:firstRowFirstColumn="0" w:firstRowLastColumn="0" w:lastRowFirstColumn="0" w:lastRowLastColumn="0"/>
-              <w:rPr>
-                <w:sz w:val="28"/>
-                <w:szCs w:val="28"/>
-              </w:rPr>
-            </w:pPr>
-            <w:r>
-              <w:rPr>
-                <w:sz w:val="28"/>
-                <w:szCs w:val="28"/>
-              </w:rPr>
-              <w:t>Web application must have a predefined number of total tables (some will be added for demonstration purposes)</w:t>
-            </w:r>
-          </w:p>
-        </w:tc>
-        <w:tc>
-          <w:tcPr>
-            <w:tcW w:w="1890" w:type="dxa"/>
-          </w:tcPr>
-          <w:p>
-            <w:pPr>
-              <w:cnfStyle w:val="000000100000" w:firstRow="0" w:lastRow="0" w:firstColumn="0" w:lastColumn="0" w:oddVBand="0" w:evenVBand="0" w:oddHBand="1" w:evenHBand="0" w:firstRowFirstColumn="0" w:firstRowLastColumn="0" w:lastRowFirstColumn="0" w:lastRowLastColumn="0"/>
-              <w:rPr>
-                <w:sz w:val="28"/>
-                <w:szCs w:val="28"/>
-              </w:rPr>
-            </w:pPr>
-            <w:r>
-              <w:rPr>
-                <w:sz w:val="28"/>
-                <w:szCs w:val="28"/>
-              </w:rPr>
-              <w:t>Must</w:t>
-            </w:r>
-          </w:p>
-        </w:tc>
-        <w:tc>
-          <w:tcPr>
-            <w:tcW w:w="2160" w:type="dxa"/>
-          </w:tcPr>
-          <w:p>
-            <w:pPr>
-              <w:cnfStyle w:val="000000100000" w:firstRow="0" w:lastRow="0" w:firstColumn="0" w:lastColumn="0" w:oddVBand="0" w:evenVBand="0" w:oddHBand="1" w:evenHBand="0" w:firstRowFirstColumn="0" w:firstRowLastColumn="0" w:lastRowFirstColumn="0" w:lastRowLastColumn="0"/>
-              <w:rPr>
-                <w:sz w:val="28"/>
-                <w:szCs w:val="28"/>
-              </w:rPr>
-            </w:pPr>
-          </w:p>
-        </w:tc>
-      </w:tr>
-      <w:tr>
-        <w:trPr>
-          <w:trHeight w:val="743"/>
-        </w:trPr>
-        <w:tc>
-          <w:tcPr>
-            <w:cnfStyle w:val="001000000000" w:firstRow="0" w:lastRow="0" w:firstColumn="1" w:lastColumn="0" w:oddVBand="0" w:evenVBand="0" w:oddHBand="0" w:evenHBand="0" w:firstRowFirstColumn="0" w:firstRowLastColumn="0" w:lastRowFirstColumn="0" w:lastRowLastColumn="0"/>
-            <w:tcW w:w="2366" w:type="dxa"/>
-          </w:tcPr>
-          <w:p>
-            <w:pPr>
-              <w:rPr>
-                <w:sz w:val="28"/>
-                <w:szCs w:val="28"/>
-              </w:rPr>
-            </w:pPr>
-            <w:r>
-              <w:rPr>
-                <w:sz w:val="28"/>
-                <w:szCs w:val="28"/>
-              </w:rPr>
-              <w:lastRenderedPageBreak/>
-              <w:t>FR-19</w:t>
-            </w:r>
-          </w:p>
-        </w:tc>
-        <w:tc>
-          <w:tcPr>
-            <w:tcW w:w="3929" w:type="dxa"/>
-          </w:tcPr>
-          <w:p>
-            <w:pPr>
-              <w:cnfStyle w:val="000000000000" w:firstRow="0" w:lastRow="0" w:firstColumn="0" w:lastColumn="0" w:oddVBand="0" w:evenVBand="0" w:oddHBand="0" w:evenHBand="0" w:firstRowFirstColumn="0" w:firstRowLastColumn="0" w:lastRowFirstColumn="0" w:lastRowLastColumn="0"/>
-              <w:rPr>
-                <w:sz w:val="28"/>
-                <w:szCs w:val="28"/>
-              </w:rPr>
-            </w:pPr>
-            <w:r>
-              <w:rPr>
-                <w:sz w:val="28"/>
-                <w:szCs w:val="28"/>
-              </w:rPr>
-              <w:t>Staff members must be able to select on or more tables to serve</w:t>
-            </w:r>
-          </w:p>
-        </w:tc>
-        <w:tc>
-          <w:tcPr>
-            <w:tcW w:w="1890" w:type="dxa"/>
-          </w:tcPr>
-          <w:p>
-            <w:pPr>
-              <w:cnfStyle w:val="000000000000" w:firstRow="0" w:lastRow="0" w:firstColumn="0" w:lastColumn="0" w:oddVBand="0" w:evenVBand="0" w:oddHBand="0" w:evenHBand="0" w:firstRowFirstColumn="0" w:firstRowLastColumn="0" w:lastRowFirstColumn="0" w:lastRowLastColumn="0"/>
-              <w:rPr>
-                <w:sz w:val="28"/>
-                <w:szCs w:val="28"/>
-              </w:rPr>
-            </w:pPr>
-            <w:r>
-              <w:rPr>
-                <w:sz w:val="28"/>
-                <w:szCs w:val="28"/>
-              </w:rPr>
-              <w:t>Must</w:t>
-            </w:r>
-          </w:p>
-        </w:tc>
-        <w:tc>
-          <w:tcPr>
-            <w:tcW w:w="2160" w:type="dxa"/>
-          </w:tcPr>
-          <w:p>
-            <w:pPr>
-              <w:cnfStyle w:val="000000000000" w:firstRow="0" w:lastRow="0" w:firstColumn="0" w:lastColumn="0" w:oddVBand="0" w:evenVBand="0" w:oddHBand="0" w:evenHBand="0" w:firstRowFirstColumn="0" w:firstRowLastColumn="0" w:lastRowFirstColumn="0" w:lastRowLastColumn="0"/>
-              <w:rPr>
-                <w:sz w:val="28"/>
-                <w:szCs w:val="28"/>
-              </w:rPr>
-            </w:pPr>
-          </w:p>
-        </w:tc>
-      </w:tr>
-      <w:tr>
-        <w:trPr>
-          <w:cnfStyle w:val="000000100000" w:firstRow="0" w:lastRow="0" w:firstColumn="0" w:lastColumn="0" w:oddVBand="0" w:evenVBand="0" w:oddHBand="1" w:evenHBand="0" w:firstRowFirstColumn="0" w:firstRowLastColumn="0" w:lastRowFirstColumn="0" w:lastRowLastColumn="0"/>
-          <w:trHeight w:val="743"/>
-        </w:trPr>
-        <w:tc>
-          <w:tcPr>
-            <w:cnfStyle w:val="001000000000" w:firstRow="0" w:lastRow="0" w:firstColumn="1" w:lastColumn="0" w:oddVBand="0" w:evenVBand="0" w:oddHBand="0" w:evenHBand="0" w:firstRowFirstColumn="0" w:firstRowLastColumn="0" w:lastRowFirstColumn="0" w:lastRowLastColumn="0"/>
-            <w:tcW w:w="2366" w:type="dxa"/>
-          </w:tcPr>
-          <w:p>
-            <w:pPr>
-              <w:rPr>
-                <w:sz w:val="28"/>
-                <w:szCs w:val="28"/>
-              </w:rPr>
-            </w:pPr>
-            <w:r>
-              <w:rPr>
-                <w:sz w:val="28"/>
-                <w:szCs w:val="28"/>
-              </w:rPr>
-              <w:t>FR-20</w:t>
-            </w:r>
-          </w:p>
-        </w:tc>
-        <w:tc>
-          <w:tcPr>
-            <w:tcW w:w="3929" w:type="dxa"/>
-          </w:tcPr>
-          <w:p>
-            <w:pPr>
-              <w:cnfStyle w:val="000000100000" w:firstRow="0" w:lastRow="0" w:firstColumn="0" w:lastColumn="0" w:oddVBand="0" w:evenVBand="0" w:oddHBand="1" w:evenHBand="0" w:firstRowFirstColumn="0" w:firstRowLastColumn="0" w:lastRowFirstColumn="0" w:lastRowLastColumn="0"/>
-              <w:rPr>
-                <w:sz w:val="28"/>
-                <w:szCs w:val="28"/>
-              </w:rPr>
-            </w:pPr>
-            <w:r>
-              <w:rPr>
-                <w:sz w:val="28"/>
-                <w:szCs w:val="28"/>
-              </w:rPr>
-              <w:t xml:space="preserve">The web app </w:t>
-            </w:r>
-            <w:r>
-              <w:rPr>
-                <w:sz w:val="28"/>
-                <w:szCs w:val="28"/>
-              </w:rPr>
-              <w:t>must</w:t>
-            </w:r>
-            <w:r>
-              <w:rPr>
-                <w:sz w:val="28"/>
-                <w:szCs w:val="28"/>
-              </w:rPr>
-              <w:t xml:space="preserve"> not allow </w:t>
-            </w:r>
-            <w:r>
-              <w:rPr>
-                <w:sz w:val="28"/>
-                <w:szCs w:val="28"/>
-              </w:rPr>
-              <w:t xml:space="preserve">more than one staff member to take care of one table </w:t>
-            </w:r>
-          </w:p>
-        </w:tc>
-        <w:tc>
-          <w:tcPr>
-            <w:tcW w:w="1890" w:type="dxa"/>
-          </w:tcPr>
-          <w:p>
-            <w:pPr>
-              <w:cnfStyle w:val="000000100000" w:firstRow="0" w:lastRow="0" w:firstColumn="0" w:lastColumn="0" w:oddVBand="0" w:evenVBand="0" w:oddHBand="1" w:evenHBand="0" w:firstRowFirstColumn="0" w:firstRowLastColumn="0" w:lastRowFirstColumn="0" w:lastRowLastColumn="0"/>
-              <w:rPr>
-                <w:sz w:val="28"/>
-                <w:szCs w:val="28"/>
-              </w:rPr>
-            </w:pPr>
-            <w:r>
-              <w:rPr>
-                <w:sz w:val="28"/>
-                <w:szCs w:val="28"/>
-              </w:rPr>
-              <w:t>Must</w:t>
-            </w:r>
-          </w:p>
-        </w:tc>
-        <w:tc>
-          <w:tcPr>
-            <w:tcW w:w="2160" w:type="dxa"/>
-          </w:tcPr>
-          <w:p>
-            <w:pPr>
-              <w:cnfStyle w:val="000000100000" w:firstRow="0" w:lastRow="0" w:firstColumn="0" w:lastColumn="0" w:oddVBand="0" w:evenVBand="0" w:oddHBand="1" w:evenHBand="0" w:firstRowFirstColumn="0" w:firstRowLastColumn="0" w:lastRowFirstColumn="0" w:lastRowLastColumn="0"/>
-              <w:rPr>
-                <w:sz w:val="28"/>
-                <w:szCs w:val="28"/>
-              </w:rPr>
-            </w:pPr>
-          </w:p>
-        </w:tc>
-      </w:tr>
-      <w:tr>
-        <w:trPr>
-          <w:trHeight w:val="743"/>
-        </w:trPr>
-        <w:tc>
-          <w:tcPr>
-            <w:cnfStyle w:val="001000000000" w:firstRow="0" w:lastRow="0" w:firstColumn="1" w:lastColumn="0" w:oddVBand="0" w:evenVBand="0" w:oddHBand="0" w:evenHBand="0" w:firstRowFirstColumn="0" w:firstRowLastColumn="0" w:lastRowFirstColumn="0" w:lastRowLastColumn="0"/>
-            <w:tcW w:w="2366" w:type="dxa"/>
-          </w:tcPr>
-          <w:p>
-            <w:pPr>
-              <w:rPr>
-                <w:sz w:val="28"/>
-                <w:szCs w:val="28"/>
-              </w:rPr>
-            </w:pPr>
-            <w:r>
-              <w:rPr>
-                <w:sz w:val="28"/>
-                <w:szCs w:val="28"/>
-              </w:rPr>
-              <w:t>FR-21</w:t>
-            </w:r>
-          </w:p>
-        </w:tc>
-        <w:tc>
-          <w:tcPr>
-            <w:tcW w:w="3929" w:type="dxa"/>
-          </w:tcPr>
-          <w:p>
-            <w:pPr>
-              <w:cnfStyle w:val="000000000000" w:firstRow="0" w:lastRow="0" w:firstColumn="0" w:lastColumn="0" w:oddVBand="0" w:evenVBand="0" w:oddHBand="0" w:evenHBand="0" w:firstRowFirstColumn="0" w:firstRowLastColumn="0" w:lastRowFirstColumn="0" w:lastRowLastColumn="0"/>
-              <w:rPr>
-                <w:sz w:val="28"/>
-                <w:szCs w:val="28"/>
-              </w:rPr>
-            </w:pPr>
-            <w:r>
-              <w:rPr>
-                <w:sz w:val="28"/>
-                <w:szCs w:val="28"/>
-              </w:rPr>
-              <w:t>The web app must have a page with a list of all dishes and drinks (in case a staff member forgot or does not know the code/id)</w:t>
-            </w:r>
-          </w:p>
-        </w:tc>
-        <w:tc>
-          <w:tcPr>
-            <w:tcW w:w="1890" w:type="dxa"/>
-          </w:tcPr>
-          <w:p>
-            <w:pPr>
-              <w:cnfStyle w:val="000000000000" w:firstRow="0" w:lastRow="0" w:firstColumn="0" w:lastColumn="0" w:oddVBand="0" w:evenVBand="0" w:oddHBand="0" w:evenHBand="0" w:firstRowFirstColumn="0" w:firstRowLastColumn="0" w:lastRowFirstColumn="0" w:lastRowLastColumn="0"/>
-              <w:rPr>
-                <w:sz w:val="28"/>
-                <w:szCs w:val="28"/>
-              </w:rPr>
-            </w:pPr>
-            <w:r>
-              <w:rPr>
-                <w:sz w:val="28"/>
-                <w:szCs w:val="28"/>
-              </w:rPr>
-              <w:t>Must</w:t>
-            </w:r>
-          </w:p>
-        </w:tc>
-        <w:tc>
-          <w:tcPr>
-            <w:tcW w:w="2160" w:type="dxa"/>
-          </w:tcPr>
-          <w:p>
-            <w:pPr>
-              <w:cnfStyle w:val="000000000000" w:firstRow="0" w:lastRow="0" w:firstColumn="0" w:lastColumn="0" w:oddVBand="0" w:evenVBand="0" w:oddHBand="0" w:evenHBand="0" w:firstRowFirstColumn="0" w:firstRowLastColumn="0" w:lastRowFirstColumn="0" w:lastRowLastColumn="0"/>
-              <w:rPr>
-                <w:sz w:val="28"/>
-                <w:szCs w:val="28"/>
-              </w:rPr>
-            </w:pPr>
-          </w:p>
-        </w:tc>
-      </w:tr>
-      <w:tr>
-        <w:trPr>
-          <w:cnfStyle w:val="000000100000" w:firstRow="0" w:lastRow="0" w:firstColumn="0" w:lastColumn="0" w:oddVBand="0" w:evenVBand="0" w:oddHBand="1" w:evenHBand="0" w:firstRowFirstColumn="0" w:firstRowLastColumn="0" w:lastRowFirstColumn="0" w:lastRowLastColumn="0"/>
-          <w:trHeight w:val="743"/>
-        </w:trPr>
-        <w:tc>
-          <w:tcPr>
-            <w:cnfStyle w:val="001000000000" w:firstRow="0" w:lastRow="0" w:firstColumn="1" w:lastColumn="0" w:oddVBand="0" w:evenVBand="0" w:oddHBand="0" w:evenHBand="0" w:firstRowFirstColumn="0" w:firstRowLastColumn="0" w:lastRowFirstColumn="0" w:lastRowLastColumn="0"/>
-            <w:tcW w:w="2366" w:type="dxa"/>
-          </w:tcPr>
-          <w:p>
-            <w:pPr>
-              <w:rPr>
-                <w:sz w:val="28"/>
-                <w:szCs w:val="28"/>
-              </w:rPr>
-            </w:pPr>
-            <w:r>
-              <w:rPr>
-                <w:sz w:val="28"/>
-                <w:szCs w:val="28"/>
-              </w:rPr>
-              <w:t>FR-22</w:t>
-            </w:r>
-          </w:p>
-        </w:tc>
-        <w:tc>
-          <w:tcPr>
-            <w:tcW w:w="3929" w:type="dxa"/>
-          </w:tcPr>
-          <w:p>
-            <w:pPr>
-              <w:cnfStyle w:val="000000100000" w:firstRow="0" w:lastRow="0" w:firstColumn="0" w:lastColumn="0" w:oddVBand="0" w:evenVBand="0" w:oddHBand="1" w:evenHBand="0" w:firstRowFirstColumn="0" w:firstRowLastColumn="0" w:lastRowFirstColumn="0" w:lastRowLastColumn="0"/>
-              <w:rPr>
-                <w:sz w:val="28"/>
-                <w:szCs w:val="28"/>
-              </w:rPr>
-            </w:pPr>
-            <w:r>
-              <w:rPr>
-                <w:sz w:val="28"/>
-                <w:szCs w:val="28"/>
-              </w:rPr>
-              <w:t>The web app must have a working search bar on the page from FR-</w:t>
-            </w:r>
-            <w:r>
-              <w:rPr>
-                <w:sz w:val="28"/>
-                <w:szCs w:val="28"/>
-              </w:rPr>
-              <w:t>21</w:t>
-            </w:r>
-            <w:r>
-              <w:rPr>
-                <w:sz w:val="28"/>
-                <w:szCs w:val="28"/>
-              </w:rPr>
-              <w:t xml:space="preserve"> for easier and faster work</w:t>
-            </w:r>
-          </w:p>
-        </w:tc>
-        <w:tc>
-          <w:tcPr>
-            <w:tcW w:w="1890" w:type="dxa"/>
-          </w:tcPr>
-          <w:p>
-            <w:pPr>
-              <w:cnfStyle w:val="000000100000" w:firstRow="0" w:lastRow="0" w:firstColumn="0" w:lastColumn="0" w:oddVBand="0" w:evenVBand="0" w:oddHBand="1" w:evenHBand="0" w:firstRowFirstColumn="0" w:firstRowLastColumn="0" w:lastRowFirstColumn="0" w:lastRowLastColumn="0"/>
-              <w:rPr>
-                <w:sz w:val="28"/>
-                <w:szCs w:val="28"/>
-              </w:rPr>
-            </w:pPr>
-            <w:r>
-              <w:rPr>
-                <w:sz w:val="28"/>
-                <w:szCs w:val="28"/>
-              </w:rPr>
-              <w:t>Must</w:t>
-            </w:r>
-          </w:p>
-        </w:tc>
-        <w:tc>
-          <w:tcPr>
-            <w:tcW w:w="2160" w:type="dxa"/>
-          </w:tcPr>
-          <w:p>
-            <w:pPr>
-              <w:cnfStyle w:val="000000100000" w:firstRow="0" w:lastRow="0" w:firstColumn="0" w:lastColumn="0" w:oddVBand="0" w:evenVBand="0" w:oddHBand="1" w:evenHBand="0" w:firstRowFirstColumn="0" w:firstRowLastColumn="0" w:lastRowFirstColumn="0" w:lastRowLastColumn="0"/>
-              <w:rPr>
-                <w:sz w:val="28"/>
-                <w:szCs w:val="28"/>
-              </w:rPr>
-            </w:pPr>
-          </w:p>
-        </w:tc>
-      </w:tr>
-      <w:tr>
-        <w:trPr>
-          <w:trHeight w:val="743"/>
-        </w:trPr>
-        <w:tc>
-          <w:tcPr>
-            <w:cnfStyle w:val="001000000000" w:firstRow="0" w:lastRow="0" w:firstColumn="1" w:lastColumn="0" w:oddVBand="0" w:evenVBand="0" w:oddHBand="0" w:evenHBand="0" w:firstRowFirstColumn="0" w:firstRowLastColumn="0" w:lastRowFirstColumn="0" w:lastRowLastColumn="0"/>
-            <w:tcW w:w="2366" w:type="dxa"/>
-          </w:tcPr>
-          <w:p>
-            <w:pPr>
-              <w:rPr>
-                <w:sz w:val="28"/>
-                <w:szCs w:val="28"/>
-              </w:rPr>
-            </w:pPr>
-            <w:r>
-              <w:rPr>
-                <w:sz w:val="28"/>
-                <w:szCs w:val="28"/>
-              </w:rPr>
-              <w:t>FR-23</w:t>
-            </w:r>
-          </w:p>
-        </w:tc>
-        <w:tc>
-          <w:tcPr>
-            <w:tcW w:w="3929" w:type="dxa"/>
-          </w:tcPr>
-          <w:p>
-            <w:pPr>
-              <w:cnfStyle w:val="000000000000" w:firstRow="0" w:lastRow="0" w:firstColumn="0" w:lastColumn="0" w:oddVBand="0" w:evenVBand="0" w:oddHBand="0" w:evenHBand="0" w:firstRowFirstColumn="0" w:firstRowLastColumn="0" w:lastRowFirstColumn="0" w:lastRowLastColumn="0"/>
-              <w:rPr>
-                <w:sz w:val="28"/>
-                <w:szCs w:val="28"/>
-              </w:rPr>
-            </w:pPr>
-            <w:r>
-              <w:rPr>
-                <w:sz w:val="28"/>
-                <w:szCs w:val="28"/>
-              </w:rPr>
-              <w:t>The web app must be able to calculate the price of an order in real time (when a dish/drink is added the app adds the price of the product to the bill)</w:t>
-            </w:r>
-          </w:p>
-        </w:tc>
-        <w:tc>
-          <w:tcPr>
-            <w:tcW w:w="1890" w:type="dxa"/>
-          </w:tcPr>
-          <w:p>
-            <w:pPr>
-              <w:cnfStyle w:val="000000000000" w:firstRow="0" w:lastRow="0" w:firstColumn="0" w:lastColumn="0" w:oddVBand="0" w:evenVBand="0" w:oddHBand="0" w:evenHBand="0" w:firstRowFirstColumn="0" w:firstRowLastColumn="0" w:lastRowFirstColumn="0" w:lastRowLastColumn="0"/>
-              <w:rPr>
-                <w:sz w:val="28"/>
-                <w:szCs w:val="28"/>
-              </w:rPr>
-            </w:pPr>
-            <w:r>
-              <w:rPr>
-                <w:sz w:val="28"/>
-                <w:szCs w:val="28"/>
-              </w:rPr>
-              <w:t>Must</w:t>
-            </w:r>
-          </w:p>
-        </w:tc>
-        <w:tc>
-          <w:tcPr>
-            <w:tcW w:w="2160" w:type="dxa"/>
-          </w:tcPr>
-          <w:p>
-            <w:pPr>
-              <w:cnfStyle w:val="000000000000" w:firstRow="0" w:lastRow="0" w:firstColumn="0" w:lastColumn="0" w:oddVBand="0" w:evenVBand="0" w:oddHBand="0" w:evenHBand="0" w:firstRowFirstColumn="0" w:firstRowLastColumn="0" w:lastRowFirstColumn="0" w:lastRowLastColumn="0"/>
-              <w:rPr>
-                <w:sz w:val="28"/>
-                <w:szCs w:val="28"/>
-              </w:rPr>
-            </w:pPr>
-          </w:p>
-        </w:tc>
-      </w:tr>
-      <w:tr>
-        <w:trPr>
-          <w:cnfStyle w:val="000000100000" w:firstRow="0" w:lastRow="0" w:firstColumn="0" w:lastColumn="0" w:oddVBand="0" w:evenVBand="0" w:oddHBand="1" w:evenHBand="0" w:firstRowFirstColumn="0" w:firstRowLastColumn="0" w:lastRowFirstColumn="0" w:lastRowLastColumn="0"/>
-          <w:trHeight w:val="743"/>
-        </w:trPr>
-        <w:tc>
-          <w:tcPr>
-            <w:cnfStyle w:val="001000000000" w:firstRow="0" w:lastRow="0" w:firstColumn="1" w:lastColumn="0" w:oddVBand="0" w:evenVBand="0" w:oddHBand="0" w:evenHBand="0" w:firstRowFirstColumn="0" w:firstRowLastColumn="0" w:lastRowFirstColumn="0" w:lastRowLastColumn="0"/>
-            <w:tcW w:w="2366" w:type="dxa"/>
-          </w:tcPr>
-          <w:p>
-            <w:pPr>
-              <w:rPr>
-                <w:sz w:val="28"/>
-                <w:szCs w:val="28"/>
-              </w:rPr>
-            </w:pPr>
-            <w:r>
-              <w:rPr>
-                <w:sz w:val="28"/>
-                <w:szCs w:val="28"/>
-              </w:rPr>
-              <w:t>FR-24</w:t>
-            </w:r>
-          </w:p>
-        </w:tc>
-        <w:tc>
-          <w:tcPr>
-            <w:tcW w:w="3929" w:type="dxa"/>
-          </w:tcPr>
-          <w:p>
-            <w:pPr>
-              <w:cnfStyle w:val="000000100000" w:firstRow="0" w:lastRow="0" w:firstColumn="0" w:lastColumn="0" w:oddVBand="0" w:evenVBand="0" w:oddHBand="1" w:evenHBand="0" w:firstRowFirstColumn="0" w:firstRowLastColumn="0" w:lastRowFirstColumn="0" w:lastRowLastColumn="0"/>
-              <w:rPr>
-                <w:sz w:val="28"/>
-                <w:szCs w:val="28"/>
-              </w:rPr>
-            </w:pPr>
-            <w:r>
-              <w:rPr>
-                <w:sz w:val="28"/>
-                <w:szCs w:val="28"/>
-              </w:rPr>
-              <w:t xml:space="preserve">The staff member should </w:t>
-            </w:r>
-            <w:r>
-              <w:rPr>
-                <w:sz w:val="28"/>
-                <w:szCs w:val="28"/>
-              </w:rPr>
-              <w:t>be able to choose the number of products they want to add to the order</w:t>
-            </w:r>
-          </w:p>
-        </w:tc>
-        <w:tc>
-          <w:tcPr>
-            <w:tcW w:w="1890" w:type="dxa"/>
-          </w:tcPr>
-          <w:p>
-            <w:pPr>
-              <w:cnfStyle w:val="000000100000" w:firstRow="0" w:lastRow="0" w:firstColumn="0" w:lastColumn="0" w:oddVBand="0" w:evenVBand="0" w:oddHBand="1" w:evenHBand="0" w:firstRowFirstColumn="0" w:firstRowLastColumn="0" w:lastRowFirstColumn="0" w:lastRowLastColumn="0"/>
-              <w:rPr>
-                <w:sz w:val="28"/>
-                <w:szCs w:val="28"/>
-              </w:rPr>
-            </w:pPr>
-            <w:r>
-              <w:rPr>
-                <w:sz w:val="28"/>
-                <w:szCs w:val="28"/>
-              </w:rPr>
-              <w:t>Should</w:t>
-            </w:r>
-          </w:p>
-          <w:p>
-            <w:pPr>
-              <w:jc w:val="center"/>
-              <w:cnfStyle w:val="000000100000" w:firstRow="0" w:lastRow="0" w:firstColumn="0" w:lastColumn="0" w:oddVBand="0" w:evenVBand="0" w:oddHBand="1" w:evenHBand="0" w:firstRowFirstColumn="0" w:firstRowLastColumn="0" w:lastRowFirstColumn="0" w:lastRowLastColumn="0"/>
-              <w:rPr>
-                <w:sz w:val="28"/>
-                <w:szCs w:val="28"/>
-              </w:rPr>
-            </w:pPr>
-          </w:p>
-        </w:tc>
-        <w:tc>
-          <w:tcPr>
-            <w:tcW w:w="2160" w:type="dxa"/>
-          </w:tcPr>
-          <w:p>
-            <w:pPr>
-              <w:cnfStyle w:val="000000100000" w:firstRow="0" w:lastRow="0" w:firstColumn="0" w:lastColumn="0" w:oddVBand="0" w:evenVBand="0" w:oddHBand="1" w:evenHBand="0" w:firstRowFirstColumn="0" w:firstRowLastColumn="0" w:lastRowFirstColumn="0" w:lastRowLastColumn="0"/>
-              <w:rPr>
-                <w:sz w:val="28"/>
-                <w:szCs w:val="28"/>
-              </w:rPr>
-            </w:pPr>
-          </w:p>
-        </w:tc>
-      </w:tr>
-      <w:tr>
-        <w:trPr>
-          <w:trHeight w:val="743"/>
-        </w:trPr>
-        <w:tc>
-          <w:tcPr>
-            <w:cnfStyle w:val="001000000000" w:firstRow="0" w:lastRow="0" w:firstColumn="1" w:lastColumn="0" w:oddVBand="0" w:evenVBand="0" w:oddHBand="0" w:evenHBand="0" w:firstRowFirstColumn="0" w:firstRowLastColumn="0" w:lastRowFirstColumn="0" w:lastRowLastColumn="0"/>
-            <w:tcW w:w="2366" w:type="dxa"/>
-          </w:tcPr>
-          <w:p>
-            <w:pPr>
-              <w:rPr>
-                <w:sz w:val="28"/>
-                <w:szCs w:val="28"/>
-              </w:rPr>
-            </w:pPr>
-            <w:r>
-              <w:rPr>
-                <w:sz w:val="28"/>
-                <w:szCs w:val="28"/>
-              </w:rPr>
-              <w:t>FR-25</w:t>
-            </w:r>
-          </w:p>
-        </w:tc>
-        <w:tc>
-          <w:tcPr>
-            <w:tcW w:w="3929" w:type="dxa"/>
-          </w:tcPr>
-          <w:p>
-            <w:pPr>
-              <w:cnfStyle w:val="000000000000" w:firstRow="0" w:lastRow="0" w:firstColumn="0" w:lastColumn="0" w:oddVBand="0" w:evenVBand="0" w:oddHBand="0" w:evenHBand="0" w:firstRowFirstColumn="0" w:firstRowLastColumn="0" w:lastRowFirstColumn="0" w:lastRowLastColumn="0"/>
-              <w:rPr>
-                <w:sz w:val="28"/>
-                <w:szCs w:val="28"/>
-              </w:rPr>
-            </w:pPr>
-            <w:r>
-              <w:rPr>
-                <w:sz w:val="28"/>
-                <w:szCs w:val="28"/>
-              </w:rPr>
-              <w:t>The web app could have an option to “save orders” of usual clients</w:t>
-            </w:r>
-          </w:p>
-        </w:tc>
-        <w:tc>
-          <w:tcPr>
-            <w:tcW w:w="1890" w:type="dxa"/>
-          </w:tcPr>
-          <w:p>
-            <w:pPr>
-              <w:cnfStyle w:val="000000000000" w:firstRow="0" w:lastRow="0" w:firstColumn="0" w:lastColumn="0" w:oddVBand="0" w:evenVBand="0" w:oddHBand="0" w:evenHBand="0" w:firstRowFirstColumn="0" w:firstRowLastColumn="0" w:lastRowFirstColumn="0" w:lastRowLastColumn="0"/>
-              <w:rPr>
-                <w:sz w:val="28"/>
-                <w:szCs w:val="28"/>
-              </w:rPr>
-            </w:pPr>
-            <w:r>
-              <w:rPr>
-                <w:sz w:val="28"/>
-                <w:szCs w:val="28"/>
-              </w:rPr>
-              <w:t>Could</w:t>
-            </w:r>
-          </w:p>
-        </w:tc>
-        <w:tc>
-          <w:tcPr>
-            <w:tcW w:w="2160" w:type="dxa"/>
-          </w:tcPr>
-          <w:p>
-            <w:pPr>
-              <w:cnfStyle w:val="000000000000" w:firstRow="0" w:lastRow="0" w:firstColumn="0" w:lastColumn="0" w:oddVBand="0" w:evenVBand="0" w:oddHBand="0" w:evenHBand="0" w:firstRowFirstColumn="0" w:firstRowLastColumn="0" w:lastRowFirstColumn="0" w:lastRowLastColumn="0"/>
-              <w:rPr>
-                <w:sz w:val="28"/>
-                <w:szCs w:val="28"/>
-              </w:rPr>
-            </w:pPr>
-          </w:p>
-        </w:tc>
-      </w:tr>
-      <w:tr>
-        <w:trPr>
-          <w:cnfStyle w:val="000000100000" w:firstRow="0" w:lastRow="0" w:firstColumn="0" w:lastColumn="0" w:oddVBand="0" w:evenVBand="0" w:oddHBand="1" w:evenHBand="0" w:firstRowFirstColumn="0" w:firstRowLastColumn="0" w:lastRowFirstColumn="0" w:lastRowLastColumn="0"/>
-          <w:trHeight w:val="743"/>
-        </w:trPr>
-        <w:tc>
-          <w:tcPr>
-            <w:cnfStyle w:val="001000000000" w:firstRow="0" w:lastRow="0" w:firstColumn="1" w:lastColumn="0" w:oddVBand="0" w:evenVBand="0" w:oddHBand="0" w:evenHBand="0" w:firstRowFirstColumn="0" w:firstRowLastColumn="0" w:lastRowFirstColumn="0" w:lastRowLastColumn="0"/>
-            <w:tcW w:w="2366" w:type="dxa"/>
-          </w:tcPr>
-          <w:p>
-            <w:pPr>
-              <w:rPr>
-                <w:sz w:val="28"/>
-                <w:szCs w:val="28"/>
-              </w:rPr>
-            </w:pPr>
-            <w:r>
-              <w:rPr>
-                <w:sz w:val="28"/>
-                <w:szCs w:val="28"/>
-              </w:rPr>
-              <w:t>FR-26</w:t>
-            </w:r>
-          </w:p>
-        </w:tc>
-        <w:tc>
-          <w:tcPr>
-            <w:tcW w:w="3929" w:type="dxa"/>
-          </w:tcPr>
-          <w:p>
-            <w:pPr>
-              <w:cnfStyle w:val="000000100000" w:firstRow="0" w:lastRow="0" w:firstColumn="0" w:lastColumn="0" w:oddVBand="0" w:evenVBand="0" w:oddHBand="1" w:evenHBand="0" w:firstRowFirstColumn="0" w:firstRowLastColumn="0" w:lastRowFirstColumn="0" w:lastRowLastColumn="0"/>
-              <w:rPr>
-                <w:sz w:val="28"/>
-                <w:szCs w:val="28"/>
-              </w:rPr>
-            </w:pPr>
-            <w:r>
-              <w:rPr>
-                <w:sz w:val="28"/>
-                <w:szCs w:val="28"/>
-              </w:rPr>
-              <w:t>The web app could generate</w:t>
-            </w:r>
-            <w:r>
-              <w:rPr>
-                <w:sz w:val="28"/>
-                <w:szCs w:val="28"/>
-              </w:rPr>
-              <w:t xml:space="preserve"> a personalized </w:t>
-            </w:r>
-            <w:r>
-              <w:rPr>
-                <w:sz w:val="28"/>
-                <w:szCs w:val="28"/>
-              </w:rPr>
-              <w:t>QR code for the usual customers</w:t>
-            </w:r>
-          </w:p>
-        </w:tc>
-        <w:tc>
-          <w:tcPr>
-            <w:tcW w:w="1890" w:type="dxa"/>
-          </w:tcPr>
-          <w:p>
-            <w:pPr>
-              <w:cnfStyle w:val="000000100000" w:firstRow="0" w:lastRow="0" w:firstColumn="0" w:lastColumn="0" w:oddVBand="0" w:evenVBand="0" w:oddHBand="1" w:evenHBand="0" w:firstRowFirstColumn="0" w:firstRowLastColumn="0" w:lastRowFirstColumn="0" w:lastRowLastColumn="0"/>
-              <w:rPr>
-                <w:sz w:val="28"/>
-                <w:szCs w:val="28"/>
-              </w:rPr>
-            </w:pPr>
-            <w:r>
-              <w:rPr>
-                <w:sz w:val="28"/>
-                <w:szCs w:val="28"/>
-              </w:rPr>
-              <w:t>Could</w:t>
-            </w:r>
-          </w:p>
-        </w:tc>
-        <w:tc>
-          <w:tcPr>
-            <w:tcW w:w="2160" w:type="dxa"/>
-          </w:tcPr>
-          <w:p>
-            <w:pPr>
-              <w:cnfStyle w:val="000000100000" w:firstRow="0" w:lastRow="0" w:firstColumn="0" w:lastColumn="0" w:oddVBand="0" w:evenVBand="0" w:oddHBand="1" w:evenHBand="0" w:firstRowFirstColumn="0" w:firstRowLastColumn="0" w:lastRowFirstColumn="0" w:lastRowLastColumn="0"/>
-              <w:rPr>
-                <w:sz w:val="28"/>
-                <w:szCs w:val="28"/>
-              </w:rPr>
-            </w:pPr>
-          </w:p>
-        </w:tc>
-      </w:tr>
-    </w:tbl>
-    <w:p>
-      <w:pPr>
-        <w:pStyle w:val="Heading1"/>
-      </w:pPr>
-    </w:p>
-    <w:p/>
-    <w:p/>
-    <w:p/>
-    <w:p>
-      <w:pPr>
-        <w:pStyle w:val="Heading1"/>
-        <w:numPr>
-          <w:ilvl w:val="0"/>
-          <w:numId w:val="7"/>
-        </w:numPr>
-      </w:pPr>
-      <w:bookmarkStart w:id="4" w:name="_Toc84594359"/>
-      <w:r>
-        <w:lastRenderedPageBreak/>
-        <w:t>User Stories</w:t>
-      </w:r>
-      <w:bookmarkEnd w:id="4"/>
     </w:p>
     <w:p/>
     <w:p>
@@ -3831,12 +1348,21 @@
                 <w:szCs w:val="32"/>
               </w:rPr>
             </w:pPr>
-            <w:r>
-              <w:rPr>
-                <w:sz w:val="32"/>
-                <w:szCs w:val="32"/>
-              </w:rPr>
-              <w:t>So I can</w:t>
+            <w:proofErr w:type="gramStart"/>
+            <w:r>
+              <w:rPr>
+                <w:sz w:val="32"/>
+                <w:szCs w:val="32"/>
+              </w:rPr>
+              <w:t>So</w:t>
+            </w:r>
+            <w:proofErr w:type="gramEnd"/>
+            <w:r>
+              <w:rPr>
+                <w:sz w:val="32"/>
+                <w:szCs w:val="32"/>
+              </w:rPr>
+              <w:t xml:space="preserve"> I can</w:t>
             </w:r>
             <w:r>
               <w:rPr>
@@ -4167,12 +1693,21 @@
                 <w:szCs w:val="32"/>
               </w:rPr>
             </w:pPr>
-            <w:r>
-              <w:rPr>
-                <w:sz w:val="32"/>
-                <w:szCs w:val="32"/>
-              </w:rPr>
-              <w:t>So I can then use them to create orders.</w:t>
+            <w:proofErr w:type="gramStart"/>
+            <w:r>
+              <w:rPr>
+                <w:sz w:val="32"/>
+                <w:szCs w:val="32"/>
+              </w:rPr>
+              <w:t>So</w:t>
+            </w:r>
+            <w:proofErr w:type="gramEnd"/>
+            <w:r>
+              <w:rPr>
+                <w:sz w:val="32"/>
+                <w:szCs w:val="32"/>
+              </w:rPr>
+              <w:t xml:space="preserve"> I can then use them to create orders.</w:t>
             </w:r>
           </w:p>
         </w:tc>
@@ -4496,12 +2031,21 @@
                 <w:szCs w:val="32"/>
               </w:rPr>
             </w:pPr>
-            <w:r>
-              <w:rPr>
-                <w:sz w:val="32"/>
-                <w:szCs w:val="32"/>
-              </w:rPr>
-              <w:t>So I can use the table again for the next customers.</w:t>
+            <w:proofErr w:type="gramStart"/>
+            <w:r>
+              <w:rPr>
+                <w:sz w:val="32"/>
+                <w:szCs w:val="32"/>
+              </w:rPr>
+              <w:t>So</w:t>
+            </w:r>
+            <w:proofErr w:type="gramEnd"/>
+            <w:r>
+              <w:rPr>
+                <w:sz w:val="32"/>
+                <w:szCs w:val="32"/>
+              </w:rPr>
+              <w:t xml:space="preserve"> I can use the table again for the next customers.</w:t>
             </w:r>
           </w:p>
         </w:tc>
@@ -4547,7 +2091,23 @@
                 <w:sz w:val="32"/>
                 <w:szCs w:val="32"/>
               </w:rPr>
-              <w:t xml:space="preserve">There has to be a </w:t>
+              <w:t xml:space="preserve">There </w:t>
+            </w:r>
+            <w:proofErr w:type="gramStart"/>
+            <w:r>
+              <w:rPr>
+                <w:sz w:val="32"/>
+                <w:szCs w:val="32"/>
+              </w:rPr>
+              <w:t>has to</w:t>
+            </w:r>
+            <w:proofErr w:type="gramEnd"/>
+            <w:r>
+              <w:rPr>
+                <w:sz w:val="32"/>
+                <w:szCs w:val="32"/>
+              </w:rPr>
+              <w:t xml:space="preserve"> be a </w:t>
             </w:r>
             <w:r>
               <w:rPr>
@@ -4585,17 +2145,34 @@
                 <w:szCs w:val="32"/>
               </w:rPr>
             </w:pPr>
-            <w:r>
-              <w:rPr>
-                <w:sz w:val="32"/>
-                <w:szCs w:val="32"/>
-              </w:rPr>
-              <w:t>There application should automatically print the receipt on a text file.</w:t>
+            <w:proofErr w:type="spellStart"/>
+            <w:r>
+              <w:rPr>
+                <w:sz w:val="32"/>
+                <w:szCs w:val="32"/>
+              </w:rPr>
+              <w:t>There</w:t>
+            </w:r>
+            <w:proofErr w:type="spellEnd"/>
+            <w:r>
+              <w:rPr>
+                <w:sz w:val="32"/>
+                <w:szCs w:val="32"/>
+              </w:rPr>
+              <w:t xml:space="preserve"> application should automatically print the receipt on a text file.</w:t>
             </w:r>
           </w:p>
         </w:tc>
       </w:tr>
     </w:tbl>
+    <w:p>
+      <w:pPr>
+        <w:rPr>
+          <w:sz w:val="32"/>
+          <w:szCs w:val="32"/>
+        </w:rPr>
+      </w:pPr>
+    </w:p>
     <w:p>
       <w:pPr>
         <w:rPr>
@@ -4820,12 +2397,21 @@
                 <w:szCs w:val="32"/>
               </w:rPr>
             </w:pPr>
-            <w:r>
-              <w:rPr>
-                <w:sz w:val="32"/>
-                <w:szCs w:val="32"/>
-              </w:rPr>
-              <w:t>So I can</w:t>
+            <w:proofErr w:type="gramStart"/>
+            <w:r>
+              <w:rPr>
+                <w:sz w:val="32"/>
+                <w:szCs w:val="32"/>
+              </w:rPr>
+              <w:t>So</w:t>
+            </w:r>
+            <w:proofErr w:type="gramEnd"/>
+            <w:r>
+              <w:rPr>
+                <w:sz w:val="32"/>
+                <w:szCs w:val="32"/>
+              </w:rPr>
+              <w:t xml:space="preserve"> I can</w:t>
             </w:r>
             <w:r>
               <w:rPr>
@@ -4891,6 +2477,8 @@
         </w:tc>
       </w:tr>
     </w:tbl>
+    <w:p/>
+    <w:p/>
     <w:p/>
     <w:p/>
     <w:p/>
@@ -5076,12 +2664,21 @@
                 <w:szCs w:val="32"/>
               </w:rPr>
             </w:pPr>
-            <w:r>
-              <w:rPr>
-                <w:sz w:val="32"/>
-                <w:szCs w:val="32"/>
-              </w:rPr>
-              <w:t xml:space="preserve">So I can </w:t>
+            <w:proofErr w:type="gramStart"/>
+            <w:r>
+              <w:rPr>
+                <w:sz w:val="32"/>
+                <w:szCs w:val="32"/>
+              </w:rPr>
+              <w:t>So</w:t>
+            </w:r>
+            <w:proofErr w:type="gramEnd"/>
+            <w:r>
+              <w:rPr>
+                <w:sz w:val="32"/>
+                <w:szCs w:val="32"/>
+              </w:rPr>
+              <w:t xml:space="preserve"> I can </w:t>
             </w:r>
             <w:r>
               <w:rPr>
@@ -5177,6 +2774,7 @@
                 <w:sz w:val="32"/>
                 <w:szCs w:val="32"/>
               </w:rPr>
+              <w:lastRenderedPageBreak/>
               <w:t>and</w:t>
             </w:r>
             <w:r>
@@ -5364,12 +2962,21 @@
                 <w:szCs w:val="32"/>
               </w:rPr>
             </w:pPr>
-            <w:r>
-              <w:rPr>
-                <w:sz w:val="32"/>
-                <w:szCs w:val="32"/>
-              </w:rPr>
-              <w:t>So I use the information when needed.</w:t>
+            <w:proofErr w:type="gramStart"/>
+            <w:r>
+              <w:rPr>
+                <w:sz w:val="32"/>
+                <w:szCs w:val="32"/>
+              </w:rPr>
+              <w:t>So</w:t>
+            </w:r>
+            <w:proofErr w:type="gramEnd"/>
+            <w:r>
+              <w:rPr>
+                <w:sz w:val="32"/>
+                <w:szCs w:val="32"/>
+              </w:rPr>
+              <w:t xml:space="preserve"> I use the information when needed.</w:t>
             </w:r>
           </w:p>
         </w:tc>
@@ -5443,7 +3050,6 @@
           <w:sz w:val="32"/>
           <w:szCs w:val="32"/>
         </w:rPr>
-        <w:lastRenderedPageBreak/>
         <w:t>US</w:t>
       </w:r>
       <w:r>
@@ -5615,12 +3221,21 @@
                 <w:szCs w:val="32"/>
               </w:rPr>
             </w:pPr>
-            <w:r>
-              <w:rPr>
-                <w:sz w:val="32"/>
-                <w:szCs w:val="32"/>
-              </w:rPr>
-              <w:t>So I can keep track of the table’s order.</w:t>
+            <w:proofErr w:type="gramStart"/>
+            <w:r>
+              <w:rPr>
+                <w:sz w:val="32"/>
+                <w:szCs w:val="32"/>
+              </w:rPr>
+              <w:t>So</w:t>
+            </w:r>
+            <w:proofErr w:type="gramEnd"/>
+            <w:r>
+              <w:rPr>
+                <w:sz w:val="32"/>
+                <w:szCs w:val="32"/>
+              </w:rPr>
+              <w:t xml:space="preserve"> I can keep track of the table’s order.</w:t>
             </w:r>
           </w:p>
         </w:tc>
@@ -5667,6 +3282,7 @@
                 <w:sz w:val="32"/>
                 <w:szCs w:val="32"/>
               </w:rPr>
+              <w:lastRenderedPageBreak/>
               <w:t xml:space="preserve"> There must be a </w:t>
             </w:r>
             <w:r>
@@ -5689,22 +3305,6 @@
     </w:tbl>
     <w:p/>
     <w:p/>
-    <w:p/>
-    <w:p/>
-    <w:p>
-      <w:pPr>
-        <w:rPr>
-          <w:rFonts w:asciiTheme="majorHAnsi" w:eastAsiaTheme="majorEastAsia" w:hAnsiTheme="majorHAnsi" w:cstheme="majorBidi"/>
-          <w:color w:val="2F5496" w:themeColor="accent1" w:themeShade="BF"/>
-          <w:sz w:val="32"/>
-          <w:szCs w:val="32"/>
-        </w:rPr>
-      </w:pPr>
-      <w:bookmarkStart w:id="5" w:name="_Toc84594360"/>
-      <w:r>
-        <w:br w:type="page"/>
-      </w:r>
-    </w:p>
     <w:p>
       <w:pPr>
         <w:pStyle w:val="Heading1"/>
@@ -5713,32 +3313,53 @@
           <w:numId w:val="7"/>
         </w:numPr>
       </w:pPr>
+      <w:bookmarkStart w:id="4" w:name="_Toc88845459"/>
       <w:r>
-        <w:lastRenderedPageBreak/>
-        <w:t>Backlog</w:t>
+        <w:t>Screens</w:t>
       </w:r>
-      <w:bookmarkEnd w:id="5"/>
+      <w:bookmarkEnd w:id="4"/>
     </w:p>
-    <w:p/>
-    <w:p/>
     <w:p>
+      <w:pPr>
+        <w:rPr>
+          <w:sz w:val="28"/>
+          <w:szCs w:val="28"/>
+        </w:rPr>
+      </w:pPr>
       <w:r>
         <w:rPr>
+          <w:sz w:val="28"/>
+          <w:szCs w:val="28"/>
+        </w:rPr>
+        <w:t>Here are the original screens that I drew back in Sprint 2.</w:t>
+      </w:r>
+    </w:p>
+    <w:p>
+      <w:pPr>
+        <w:rPr>
+          <w:rFonts w:asciiTheme="majorHAnsi" w:eastAsiaTheme="majorEastAsia" w:hAnsiTheme="majorHAnsi" w:cstheme="majorBidi"/>
+          <w:color w:val="2F5496" w:themeColor="accent1" w:themeShade="BF"/>
+          <w:sz w:val="32"/>
+          <w:szCs w:val="32"/>
+        </w:rPr>
+      </w:pPr>
+      <w:r>
+        <w:rPr>
           <w:noProof/>
         </w:rPr>
         <w:drawing>
-          <wp:anchor distT="0" distB="0" distL="114300" distR="114300" simplePos="0" relativeHeight="251659264" behindDoc="0" locked="0" layoutInCell="1" allowOverlap="1" wp14:anchorId="5B0B22DB" wp14:editId="53E47C3F">
+          <wp:anchor distT="0" distB="0" distL="114300" distR="114300" simplePos="0" relativeHeight="251660288" behindDoc="0" locked="0" layoutInCell="1" allowOverlap="1" wp14:anchorId="208BBC38" wp14:editId="734571C8">
             <wp:simplePos x="0" y="0"/>
             <wp:positionH relativeFrom="margin">
-              <wp:posOffset>142875</wp:posOffset>
+              <wp:align>center</wp:align>
             </wp:positionH>
             <wp:positionV relativeFrom="paragraph">
-              <wp:posOffset>121920</wp:posOffset>
+              <wp:posOffset>26670</wp:posOffset>
             </wp:positionV>
-            <wp:extent cx="5943600" cy="6913880"/>
-            <wp:effectExtent l="0" t="0" r="0" b="1270"/>
+            <wp:extent cx="5200650" cy="3900488"/>
+            <wp:effectExtent l="0" t="0" r="0" b="5080"/>
             <wp:wrapNone/>
-            <wp:docPr id="2" name="Picture 2"/>
+            <wp:docPr id="4" name="Picture 4" descr="A whiteboard with writing on it&#10;&#10;Description automatically generated with low confidence"/>
             <wp:cNvGraphicFramePr>
               <a:graphicFrameLocks xmlns:a="http://schemas.openxmlformats.org/drawingml/2006/main" noChangeAspect="1"/>
             </wp:cNvGraphicFramePr>
@@ -5746,13 +3367,98 @@
               <a:graphicData uri="http://schemas.openxmlformats.org/drawingml/2006/picture">
                 <pic:pic xmlns:pic="http://schemas.openxmlformats.org/drawingml/2006/picture">
                   <pic:nvPicPr>
-                    <pic:cNvPr id="0" name="Picture 1"/>
+                    <pic:cNvPr id="4" name="Picture 4" descr="A whiteboard with writing on it&#10;&#10;Description automatically generated with low confidence"/>
+                    <pic:cNvPicPr/>
+                  </pic:nvPicPr>
+                  <pic:blipFill>
+                    <a:blip r:embed="rId7" cstate="print">
+                      <a:extLst>
+                        <a:ext uri="{28A0092B-C50C-407E-A947-70E740481C1C}">
+                          <a14:useLocalDpi xmlns:a14="http://schemas.microsoft.com/office/drawing/2010/main" val="0"/>
+                        </a:ext>
+                      </a:extLst>
+                    </a:blip>
+                    <a:stretch>
+                      <a:fillRect/>
+                    </a:stretch>
+                  </pic:blipFill>
+                  <pic:spPr>
+                    <a:xfrm>
+                      <a:off x="0" y="0"/>
+                      <a:ext cx="5200650" cy="3900488"/>
+                    </a:xfrm>
+                    <a:prstGeom prst="rect">
+                      <a:avLst/>
+                    </a:prstGeom>
+                  </pic:spPr>
+                </pic:pic>
+              </a:graphicData>
+            </a:graphic>
+            <wp14:sizeRelH relativeFrom="margin">
+              <wp14:pctWidth>0</wp14:pctWidth>
+            </wp14:sizeRelH>
+            <wp14:sizeRelV relativeFrom="margin">
+              <wp14:pctHeight>0</wp14:pctHeight>
+            </wp14:sizeRelV>
+          </wp:anchor>
+        </w:drawing>
+      </w:r>
+      <w:r>
+        <w:br w:type="page"/>
+      </w:r>
+    </w:p>
+    <w:p>
+      <w:pPr>
+        <w:pStyle w:val="Heading1"/>
+      </w:pPr>
+    </w:p>
+    <w:p>
+      <w:pPr>
+        <w:pStyle w:val="Heading1"/>
+        <w:numPr>
+          <w:ilvl w:val="0"/>
+          <w:numId w:val="7"/>
+        </w:numPr>
+      </w:pPr>
+      <w:bookmarkStart w:id="5" w:name="_Toc88845460"/>
+      <w:r>
+        <w:t>Backlog</w:t>
+      </w:r>
+      <w:bookmarkEnd w:id="5"/>
+    </w:p>
+    <w:p/>
+    <w:p>
+      <w:r>
+        <w:rPr>
+          <w:noProof/>
+        </w:rPr>
+        <w:drawing>
+          <wp:anchor distT="0" distB="0" distL="114300" distR="114300" simplePos="0" relativeHeight="251661312" behindDoc="0" locked="0" layoutInCell="1" allowOverlap="1" wp14:anchorId="1D4B2E72" wp14:editId="0C211382">
+            <wp:simplePos x="0" y="0"/>
+            <wp:positionH relativeFrom="margin">
+              <wp:align>center</wp:align>
+            </wp:positionH>
+            <wp:positionV relativeFrom="paragraph">
+              <wp:posOffset>177800</wp:posOffset>
+            </wp:positionV>
+            <wp:extent cx="7277100" cy="5238578"/>
+            <wp:effectExtent l="0" t="0" r="0" b="635"/>
+            <wp:wrapNone/>
+            <wp:docPr id="3" name="Picture 3" descr="A screenshot of a computer&#10;&#10;Description automatically generated with medium confidence"/>
+            <wp:cNvGraphicFramePr>
+              <a:graphicFrameLocks xmlns:a="http://schemas.openxmlformats.org/drawingml/2006/main" noChangeAspect="1"/>
+            </wp:cNvGraphicFramePr>
+            <a:graphic xmlns:a="http://schemas.openxmlformats.org/drawingml/2006/main">
+              <a:graphicData uri="http://schemas.openxmlformats.org/drawingml/2006/picture">
+                <pic:pic xmlns:pic="http://schemas.openxmlformats.org/drawingml/2006/picture">
+                  <pic:nvPicPr>
+                    <pic:cNvPr id="3" name="Picture 3" descr="A screenshot of a computer&#10;&#10;Description automatically generated with medium confidence"/>
                     <pic:cNvPicPr>
                       <a:picLocks noChangeAspect="1" noChangeArrowheads="1"/>
                     </pic:cNvPicPr>
                   </pic:nvPicPr>
                   <pic:blipFill>
-                    <a:blip r:embed="rId7">
+                    <a:blip r:embed="rId8">
                       <a:extLst>
                         <a:ext uri="{28A0092B-C50C-407E-A947-70E740481C1C}">
                           <a14:useLocalDpi xmlns:a14="http://schemas.microsoft.com/office/drawing/2010/main" val="0"/>
@@ -5767,7 +3473,7 @@
                   <pic:spPr bwMode="auto">
                     <a:xfrm>
                       <a:off x="0" y="0"/>
-                      <a:ext cx="5943600" cy="6913880"/>
+                      <a:ext cx="7277100" cy="5238578"/>
                     </a:xfrm>
                     <a:prstGeom prst="rect">
                       <a:avLst/>
@@ -5780,10 +3486,17 @@
                 </pic:pic>
               </a:graphicData>
             </a:graphic>
+            <wp14:sizeRelH relativeFrom="margin">
+              <wp14:pctWidth>0</wp14:pctWidth>
+            </wp14:sizeRelH>
+            <wp14:sizeRelV relativeFrom="margin">
+              <wp14:pctHeight>0</wp14:pctHeight>
+            </wp14:sizeRelV>
           </wp:anchor>
         </w:drawing>
       </w:r>
     </w:p>
+    <w:p/>
     <w:sectPr>
       <w:pgSz w:w="12240" w:h="15840"/>
       <w:pgMar w:top="1440" w:right="1440" w:bottom="1440" w:left="1440" w:header="720" w:footer="720" w:gutter="0"/>

</xml_diff>

<commit_message>
i made a lot of work i dont remember
</commit_message>
<xml_diff>
--- a/Documentation/RequirementsDocument.docx
+++ b/Documentation/RequirementsDocument.docx
@@ -833,7 +833,28 @@
           <w:sz w:val="32"/>
           <w:szCs w:val="32"/>
         </w:rPr>
-        <w:t xml:space="preserve"> and its main purpose is to be used in various restaurants from staff to keep track of people’s orders.</w:t>
+        <w:t xml:space="preserve"> and its main purpose is to be used </w:t>
+      </w:r>
+      <w:r>
+        <w:rPr>
+          <w:sz w:val="32"/>
+          <w:szCs w:val="32"/>
+        </w:rPr>
+        <w:t xml:space="preserve">by </w:t>
+      </w:r>
+      <w:r>
+        <w:rPr>
+          <w:sz w:val="32"/>
+          <w:szCs w:val="32"/>
+        </w:rPr>
+        <w:t>restaurants</w:t>
+      </w:r>
+      <w:r>
+        <w:rPr>
+          <w:sz w:val="32"/>
+          <w:szCs w:val="32"/>
+        </w:rPr>
+        <w:t>.</w:t>
       </w:r>
     </w:p>
     <w:p>
@@ -848,7 +869,73 @@
           <w:sz w:val="32"/>
           <w:szCs w:val="32"/>
         </w:rPr>
-        <w:t>The idea of this app is not to serve as a solution to an existing problem, but a product for a client.</w:t>
+        <w:t xml:space="preserve">The main part of the app is to give insight to the staff by keeping track of </w:t>
+      </w:r>
+      <w:r>
+        <w:rPr>
+          <w:sz w:val="32"/>
+          <w:szCs w:val="32"/>
+        </w:rPr>
+        <w:t>customer’s</w:t>
+      </w:r>
+      <w:r>
+        <w:rPr>
+          <w:sz w:val="32"/>
+          <w:szCs w:val="32"/>
+        </w:rPr>
+        <w:t xml:space="preserve"> orders.</w:t>
+      </w:r>
+    </w:p>
+    <w:p>
+      <w:pPr>
+        <w:rPr>
+          <w:sz w:val="32"/>
+          <w:szCs w:val="32"/>
+        </w:rPr>
+      </w:pPr>
+      <w:r>
+        <w:rPr>
+          <w:sz w:val="32"/>
+          <w:szCs w:val="32"/>
+        </w:rPr>
+        <w:t xml:space="preserve">The idea is not to </w:t>
+      </w:r>
+      <w:r>
+        <w:rPr>
+          <w:sz w:val="32"/>
+          <w:szCs w:val="32"/>
+        </w:rPr>
+        <w:t>solve</w:t>
+      </w:r>
+      <w:r>
+        <w:rPr>
+          <w:sz w:val="32"/>
+          <w:szCs w:val="32"/>
+        </w:rPr>
+        <w:t xml:space="preserve"> an existing </w:t>
+      </w:r>
+      <w:proofErr w:type="gramStart"/>
+      <w:r>
+        <w:rPr>
+          <w:sz w:val="32"/>
+          <w:szCs w:val="32"/>
+        </w:rPr>
+        <w:t>problem, but</w:t>
+      </w:r>
+      <w:proofErr w:type="gramEnd"/>
+      <w:r>
+        <w:rPr>
+          <w:sz w:val="32"/>
+          <w:szCs w:val="32"/>
+        </w:rPr>
+        <w:t xml:space="preserve"> serve the purpose of a</w:t>
+      </w:r>
+      <w:r>
+        <w:rPr>
+          <w:sz w:val="32"/>
+          <w:szCs w:val="32"/>
+        </w:rPr>
+        <w:t xml:space="preserve"> product for a client.</w:t>
       </w:r>
     </w:p>
     <w:p>
@@ -913,7 +1000,15 @@
           <w:sz w:val="32"/>
           <w:szCs w:val="32"/>
         </w:rPr>
-        <w:t>as well as the bill and calculate it in real time (if a product is added to the order the total amount of the bill is increased by the added product’s price). The person responsible for that table will be able to finalize the table’s order. By finalize I mean when the people decide they are done and want to leave, the waiter/waitress uses the application to get their receipt.</w:t>
+        <w:t xml:space="preserve">as well as the bill and calculate it in real time (if a product is added to the order the total amount of the bill is increased by the added product’s price). The person responsible for that table will be able to finalize the table’s order. By finalize I mean when the people decide they are done and want to leave, the waiter/waitress uses the </w:t>
+      </w:r>
+      <w:r>
+        <w:rPr>
+          <w:sz w:val="32"/>
+          <w:szCs w:val="32"/>
+        </w:rPr>
+        <w:lastRenderedPageBreak/>
+        <w:t>application to get their receipt.</w:t>
       </w:r>
       <w:r>
         <w:rPr>
@@ -2091,6 +2186,7 @@
                 <w:sz w:val="32"/>
                 <w:szCs w:val="32"/>
               </w:rPr>
+              <w:lastRenderedPageBreak/>
               <w:t xml:space="preserve">There </w:t>
             </w:r>
             <w:proofErr w:type="gramStart"/>
@@ -2654,6 +2750,7 @@
                 <w:sz w:val="32"/>
                 <w:szCs w:val="32"/>
               </w:rPr>
+              <w:lastRenderedPageBreak/>
               <w:t>I want to login in the application,</w:t>
             </w:r>
           </w:p>
@@ -2715,6 +2812,7 @@
                 <w:sz w:val="32"/>
                 <w:szCs w:val="32"/>
               </w:rPr>
+              <w:lastRenderedPageBreak/>
               <w:t>Acceptance criteria:</w:t>
             </w:r>
           </w:p>
@@ -2774,7 +2872,6 @@
                 <w:sz w:val="32"/>
                 <w:szCs w:val="32"/>
               </w:rPr>
-              <w:lastRenderedPageBreak/>
               <w:t>and</w:t>
             </w:r>
             <w:r>
@@ -3196,6 +3293,7 @@
                 <w:sz w:val="32"/>
                 <w:szCs w:val="32"/>
               </w:rPr>
+              <w:lastRenderedPageBreak/>
               <w:t>As a staff member,</w:t>
             </w:r>
           </w:p>
@@ -3258,6 +3356,7 @@
                 <w:sz w:val="32"/>
                 <w:szCs w:val="32"/>
               </w:rPr>
+              <w:lastRenderedPageBreak/>
               <w:t>Acceptance criteria:</w:t>
             </w:r>
           </w:p>
@@ -3282,7 +3381,6 @@
                 <w:sz w:val="32"/>
                 <w:szCs w:val="32"/>
               </w:rPr>
-              <w:lastRenderedPageBreak/>
               <w:t xml:space="preserve"> There must be a </w:t>
             </w:r>
             <w:r>

</xml_diff>